<commit_message>
Update 'Technical Manual' in 'Clinical/Radiology / Nuclear Medicine/5.0/'
</commit_message>
<xml_diff>
--- a/Clinical/Radiology %2F Nuclear Medicine/5.0/Technical Manual/ra5_0tm.docx
+++ b/Clinical/Radiology %2F Nuclear Medicine/5.0/Technical Manual/ra5_0tm.docx
@@ -1,6 +1,6 @@
 
 <file path=word/document.xml><?xml version="1.0" encoding="utf-8"?>
-<w:document xmlns:wpc="http://schemas.microsoft.com/office/word/2010/wordprocessingCanvas" xmlns:mc="http://schemas.openxmlformats.org/markup-compatibility/2006" xmlns:o="urn:schemas-microsoft-com:office:office" xmlns:r="http://schemas.openxmlformats.org/officeDocument/2006/relationships" xmlns:m="http://schemas.openxmlformats.org/officeDocument/2006/math" xmlns:v="urn:schemas-microsoft-com:vml" xmlns:wp14="http://schemas.microsoft.com/office/word/2010/wordprocessingDrawing" xmlns:wp="http://schemas.openxmlformats.org/drawingml/2006/wordprocessingDrawing" xmlns:w10="urn:schemas-microsoft-com:office:word" xmlns:w="http://schemas.openxmlformats.org/wordprocessingml/2006/main" xmlns:w14="http://schemas.microsoft.com/office/word/2010/wordml" xmlns:wpg="http://schemas.microsoft.com/office/word/2010/wordprocessingGroup" xmlns:wpi="http://schemas.microsoft.com/office/word/2010/wordprocessingInk" xmlns:wne="http://schemas.microsoft.com/office/word/2006/wordml" xmlns:wps="http://schemas.microsoft.com/office/word/2010/wordprocessingShape" mc:Ignorable="w14 wp14">
+<w:document xmlns:wpc="http://schemas.microsoft.com/office/word/2010/wordprocessingCanvas" xmlns:cx="http://schemas.microsoft.com/office/drawing/2014/chartex" xmlns:cx1="http://schemas.microsoft.com/office/drawing/2015/9/8/chartex" xmlns:cx2="http://schemas.microsoft.com/office/drawing/2015/10/21/chartex" xmlns:cx3="http://schemas.microsoft.com/office/drawing/2016/5/9/chartex" xmlns:cx4="http://schemas.microsoft.com/office/drawing/2016/5/10/chartex" xmlns:cx5="http://schemas.microsoft.com/office/drawing/2016/5/11/chartex" xmlns:cx6="http://schemas.microsoft.com/office/drawing/2016/5/12/chartex" xmlns:cx7="http://schemas.microsoft.com/office/drawing/2016/5/13/chartex" xmlns:cx8="http://schemas.microsoft.com/office/drawing/2016/5/14/chartex" xmlns:mc="http://schemas.openxmlformats.org/markup-compatibility/2006" xmlns:aink="http://schemas.microsoft.com/office/drawing/2016/ink" xmlns:am3d="http://schemas.microsoft.com/office/drawing/2017/model3d" xmlns:o="urn:schemas-microsoft-com:office:office" xmlns:r="http://schemas.openxmlformats.org/officeDocument/2006/relationships" xmlns:m="http://schemas.openxmlformats.org/officeDocument/2006/math" xmlns:v="urn:schemas-microsoft-com:vml" xmlns:wp14="http://schemas.microsoft.com/office/word/2010/wordprocessingDrawing" xmlns:wp="http://schemas.openxmlformats.org/drawingml/2006/wordprocessingDrawing" xmlns:w10="urn:schemas-microsoft-com:office:word" xmlns:w="http://schemas.openxmlformats.org/wordprocessingml/2006/main" xmlns:w14="http://schemas.microsoft.com/office/word/2010/wordml" xmlns:w15="http://schemas.microsoft.com/office/word/2012/wordml" xmlns:w16cid="http://schemas.microsoft.com/office/word/2016/wordml/cid" xmlns:w16se="http://schemas.microsoft.com/office/word/2015/wordml/symex" xmlns:wpg="http://schemas.microsoft.com/office/word/2010/wordprocessingGroup" xmlns:wpi="http://schemas.microsoft.com/office/word/2010/wordprocessingInk" xmlns:wne="http://schemas.microsoft.com/office/word/2006/wordml" xmlns:wps="http://schemas.microsoft.com/office/word/2010/wordprocessingShape" mc:Ignorable="w14 w15 w16se w16cid wp14">
   <w:body>
     <w:p>
       <w:pPr>
@@ -34,7 +34,7 @@
                     </pic:cNvPicPr>
                   </pic:nvPicPr>
                   <pic:blipFill>
-                    <a:blip r:embed="rId14" cstate="print">
+                    <a:blip r:embed="rId13" cstate="print">
                       <a:extLst>
                         <a:ext uri="{28A0092B-C50C-407E-A947-70E740481C1C}">
                           <a14:useLocalDpi xmlns:a14="http://schemas.microsoft.com/office/drawing/2010/main" val="0"/>
@@ -140,32 +140,26 @@
       <w:pPr>
         <w:pStyle w:val="StyleTitleBlack"/>
       </w:pPr>
-      <w:r>
-        <w:t>June</w:t>
-      </w:r>
-      <w:r>
-        <w:t xml:space="preserve"> </w:t>
-      </w:r>
-      <w:r>
-        <w:t>2017</w:t>
+      <w:bookmarkStart w:id="1" w:name="_GoBack"/>
+      <w:bookmarkEnd w:id="1"/>
+      <w:r>
+        <w:t>August 2018</w:t>
       </w:r>
     </w:p>
     <w:p>
       <w:pPr>
         <w:pStyle w:val="Title"/>
       </w:pPr>
-      <w:bookmarkStart w:id="1" w:name="_Toc133033756"/>
+      <w:bookmarkStart w:id="2" w:name="_Toc133033756"/>
     </w:p>
     <w:p>
       <w:pPr>
         <w:pStyle w:val="Title"/>
       </w:pPr>
-      <w:bookmarkStart w:id="2" w:name="_Toc494963635"/>
+      <w:bookmarkStart w:id="3" w:name="_Toc494963635"/>
       <w:r>
         <w:t>Department of Veterans Affairs</w:t>
       </w:r>
-      <w:bookmarkStart w:id="3" w:name="_GoBack"/>
-      <w:bookmarkEnd w:id="1"/>
       <w:bookmarkEnd w:id="2"/>
       <w:bookmarkEnd w:id="3"/>
     </w:p>
@@ -197,7 +191,7 @@
     <w:p>
       <w:pPr>
         <w:sectPr>
-          <w:footerReference w:type="default" r:id="rId15"/>
+          <w:footerReference w:type="default" r:id="rId14"/>
           <w:footnotePr>
             <w:numRestart w:val="eachPage"/>
           </w:footnotePr>
@@ -221,7 +215,7 @@
     <w:p>
       <w:pPr>
         <w:sectPr>
-          <w:headerReference w:type="first" r:id="rId16"/>
+          <w:headerReference w:type="first" r:id="rId15"/>
           <w:footnotePr>
             <w:numRestart w:val="eachPage"/>
           </w:footnotePr>
@@ -6028,6 +6022,49 @@
           </w:p>
         </w:tc>
       </w:tr>
+      <w:tr>
+        <w:tc>
+          <w:tcPr>
+            <w:tcW w:w="1710" w:type="dxa"/>
+          </w:tcPr>
+          <w:p>
+            <w:pPr>
+              <w:rPr>
+                <w:rFonts w:cs="Arial"/>
+              </w:rPr>
+            </w:pPr>
+            <w:r>
+              <w:rPr>
+                <w:rFonts w:cs="Arial"/>
+              </w:rPr>
+              <w:t>August 2018</w:t>
+            </w:r>
+          </w:p>
+        </w:tc>
+        <w:tc>
+          <w:tcPr>
+            <w:tcW w:w="1530" w:type="dxa"/>
+          </w:tcPr>
+          <w:p>
+            <w:pPr>
+              <w:pStyle w:val="TableText"/>
+            </w:pPr>
+            <w:r>
+              <w:t>45</w:t>
+            </w:r>
+          </w:p>
+        </w:tc>
+        <w:tc>
+          <w:tcPr>
+            <w:tcW w:w="6030" w:type="dxa"/>
+          </w:tcPr>
+          <w:p>
+            <w:r>
+              <w:t>RA*5.0*124: The reference to the RA CANCEL input template has been removed.</w:t>
+            </w:r>
+          </w:p>
+        </w:tc>
+      </w:tr>
     </w:tbl>
     <w:p>
       <w:pPr>
@@ -6037,11 +6074,11 @@
           <w:szCs w:val="28"/>
         </w:rPr>
         <w:sectPr>
-          <w:headerReference w:type="even" r:id="rId17"/>
-          <w:headerReference w:type="default" r:id="rId18"/>
-          <w:footerReference w:type="even" r:id="rId19"/>
-          <w:footerReference w:type="default" r:id="rId20"/>
-          <w:footerReference w:type="first" r:id="rId21"/>
+          <w:headerReference w:type="even" r:id="rId16"/>
+          <w:headerReference w:type="default" r:id="rId17"/>
+          <w:footerReference w:type="even" r:id="rId18"/>
+          <w:footerReference w:type="default" r:id="rId19"/>
+          <w:footerReference w:type="first" r:id="rId20"/>
           <w:footnotePr>
             <w:numRestart w:val="eachPage"/>
           </w:footnotePr>
@@ -10919,10 +10956,10 @@
         </w:tabs>
         <w:ind w:left="576" w:hanging="576"/>
         <w:sectPr>
-          <w:headerReference w:type="even" r:id="rId22"/>
-          <w:headerReference w:type="default" r:id="rId23"/>
-          <w:headerReference w:type="first" r:id="rId24"/>
-          <w:footerReference w:type="first" r:id="rId25"/>
+          <w:headerReference w:type="even" r:id="rId21"/>
+          <w:headerReference w:type="default" r:id="rId22"/>
+          <w:headerReference w:type="first" r:id="rId23"/>
+          <w:footerReference w:type="first" r:id="rId24"/>
           <w:footnotePr>
             <w:numRestart w:val="eachPage"/>
           </w:footnotePr>
@@ -11055,8 +11092,8 @@
       <w:pPr>
         <w:pStyle w:val="Heading1"/>
         <w:sectPr>
-          <w:headerReference w:type="first" r:id="rId26"/>
-          <w:footerReference w:type="first" r:id="rId27"/>
+          <w:headerReference w:type="first" r:id="rId25"/>
+          <w:footerReference w:type="first" r:id="rId26"/>
           <w:footnotePr>
             <w:numRestart w:val="eachPage"/>
           </w:footnotePr>
@@ -11323,10 +11360,10 @@
       <w:pPr>
         <w:pStyle w:val="Heading1"/>
         <w:sectPr>
-          <w:headerReference w:type="default" r:id="rId28"/>
-          <w:footerReference w:type="default" r:id="rId29"/>
-          <w:headerReference w:type="first" r:id="rId30"/>
-          <w:footerReference w:type="first" r:id="rId31"/>
+          <w:headerReference w:type="default" r:id="rId27"/>
+          <w:footerReference w:type="default" r:id="rId28"/>
+          <w:headerReference w:type="first" r:id="rId29"/>
+          <w:footerReference w:type="first" r:id="rId30"/>
           <w:footnotePr>
             <w:numRestart w:val="eachPage"/>
           </w:footnotePr>
@@ -13042,7 +13079,6 @@
         <w:ind w:left="0"/>
       </w:pPr>
       <w:r>
-        <w:lastRenderedPageBreak/>
         <w:t xml:space="preserve">         enter cut-off dates that you had used in the purge function</w:t>
       </w:r>
     </w:p>
@@ -13052,6 +13088,7 @@
         <w:ind w:left="0"/>
       </w:pPr>
       <w:r>
+        <w:lastRenderedPageBreak/>
         <w:t xml:space="preserve"> Step 2. From the Backup Volume:</w:t>
       </w:r>
     </w:p>
@@ -14616,7 +14653,6 @@
         <w:ind w:left="0"/>
       </w:pPr>
       <w:r>
-        <w:lastRenderedPageBreak/>
         <w:t xml:space="preserve">     are currently compiled on your system.  Since these templates</w:t>
       </w:r>
     </w:p>
@@ -14626,6 +14662,7 @@
         <w:ind w:left="0"/>
       </w:pPr>
       <w:r>
+        <w:lastRenderedPageBreak/>
         <w:t xml:space="preserve">     are critical to the operation of the software, it is strongly</w:t>
       </w:r>
     </w:p>
@@ -15152,7 +15189,6 @@
         <w:ind w:left="0"/>
       </w:pPr>
       <w:r>
-        <w:lastRenderedPageBreak/>
         <w:t xml:space="preserve">Choose from:    </w:t>
       </w:r>
     </w:p>
@@ -15166,6 +15202,7 @@
         </w:rPr>
       </w:pPr>
       <w:r>
+        <w:lastRenderedPageBreak/>
         <w:t xml:space="preserve">Another one (Select/De-Select): </w:t>
       </w:r>
       <w:r>
@@ -15636,7 +15673,6 @@
         <w:ind w:left="0"/>
       </w:pPr>
       <w:r>
-        <w:lastRenderedPageBreak/>
         <w:t>'RACTVR' ROUTINE FILED....</w:t>
       </w:r>
     </w:p>
@@ -15646,6 +15682,7 @@
         <w:ind w:left="0"/>
       </w:pPr>
       <w:r>
+        <w:lastRenderedPageBreak/>
         <w:t>'RACTVR1' ROUTINE FILED.....</w:t>
       </w:r>
     </w:p>
@@ -26741,59 +26778,6 @@
           </w:tcPr>
           <w:p>
             <w:r>
-              <w:t>RA CANCEL</w:t>
-            </w:r>
-          </w:p>
-        </w:tc>
-        <w:tc>
-          <w:tcPr>
-            <w:tcW w:w="4950" w:type="dxa"/>
-            <w:tcBorders>
-              <w:top w:val="single" w:sz="6" w:space="0" w:color="000000"/>
-              <w:left w:val="single" w:sz="6" w:space="0" w:color="000000"/>
-              <w:bottom w:val="single" w:sz="6" w:space="0" w:color="000000"/>
-              <w:right w:val="single" w:sz="6" w:space="0" w:color="000000"/>
-            </w:tcBorders>
-          </w:tcPr>
-          <w:p>
-            <w:r>
-              <w:t>This template is used to cancel exams.</w:t>
-            </w:r>
-          </w:p>
-        </w:tc>
-      </w:tr>
-      <w:tr>
-        <w:trPr>
-          <w:cantSplit/>
-        </w:trPr>
-        <w:tc>
-          <w:tcPr>
-            <w:tcW w:w="810" w:type="dxa"/>
-            <w:tcBorders>
-              <w:top w:val="single" w:sz="6" w:space="0" w:color="000000"/>
-              <w:left w:val="single" w:sz="6" w:space="0" w:color="000000"/>
-              <w:bottom w:val="single" w:sz="6" w:space="0" w:color="000000"/>
-              <w:right w:val="single" w:sz="6" w:space="0" w:color="000000"/>
-            </w:tcBorders>
-          </w:tcPr>
-          <w:p>
-            <w:r>
-              <w:t>70</w:t>
-            </w:r>
-          </w:p>
-        </w:tc>
-        <w:tc>
-          <w:tcPr>
-            <w:tcW w:w="3420" w:type="dxa"/>
-            <w:tcBorders>
-              <w:top w:val="single" w:sz="6" w:space="0" w:color="000000"/>
-              <w:left w:val="single" w:sz="6" w:space="0" w:color="000000"/>
-              <w:bottom w:val="single" w:sz="6" w:space="0" w:color="000000"/>
-              <w:right w:val="single" w:sz="6" w:space="0" w:color="000000"/>
-            </w:tcBorders>
-          </w:tcPr>
-          <w:p>
-            <w:r>
               <w:t>RA DIAGNOSTIC BY CASE</w:t>
             </w:r>
           </w:p>
@@ -34882,15 +34866,15 @@
         <w:pStyle w:val="code"/>
       </w:pPr>
       <w:r>
+        <w:t>Select Subscriber Package Menu Option: 1  Print ACTIVE by Subscribing Package</w:t>
+      </w:r>
+    </w:p>
+    <w:p>
+      <w:pPr>
+        <w:pStyle w:val="code"/>
+      </w:pPr>
+      <w:r>
         <w:lastRenderedPageBreak/>
-        <w:t>Select Subscriber Package Menu Option: 1  Print ACTIVE by Subscribing Package</w:t>
-      </w:r>
-    </w:p>
-    <w:p>
-      <w:pPr>
-        <w:pStyle w:val="code"/>
-      </w:pPr>
-      <w:r>
         <w:t xml:space="preserve">  * Previous selection: SUBSCRIBING PACKAGE equals INTEGRATED BILLING</w:t>
       </w:r>
     </w:p>
@@ -35198,15 +35182,15 @@
     </w:p>
     <w:p>
       <w:r>
+        <w:t>Example of when the package-wide variables are created or changed:</w:t>
+      </w:r>
+    </w:p>
+    <w:p>
+      <w:pPr>
+        <w:pStyle w:val="code"/>
+      </w:pPr>
+      <w:r>
         <w:lastRenderedPageBreak/>
-        <w:t>Example of when the package-wide variables are created or changed:</w:t>
-      </w:r>
-    </w:p>
-    <w:p>
-      <w:pPr>
-        <w:pStyle w:val="code"/>
-      </w:pPr>
-      <w:r>
         <w:t>Please select a sign-on Imaging Location: X-RAY// &lt;RET&gt;           (GENERAL RADIOLOGY)</w:t>
       </w:r>
     </w:p>
@@ -35407,15 +35391,12 @@
     </w:p>
     <w:p>
       <w:r>
-        <w:t xml:space="preserve">This utility analyzes routines to determine if they adhere to VistA Programming Standards.  The XINDEX output may include the following components:  Compiled list </w:t>
-      </w:r>
+        <w:t>This utility analyzes routines to determine if they adhere to VistA Programming Standards.  The XINDEX output may include the following components:  Compiled list of Errors and Warnings, Routine Listing, Local Variables, Global Variables, Naked Global References, Label References and External References.</w:t>
+      </w:r>
+    </w:p>
+    <w:p>
       <w:r>
         <w:lastRenderedPageBreak/>
-        <w:t>of Errors and Warnings, Routine Listing, Local Variables, Global Variables, Naked Global References, Label References and External References.</w:t>
-      </w:r>
-    </w:p>
-    <w:p>
-      <w:r>
         <w:t xml:space="preserve">To run XINDEX for the Radiology/Nuclear Medicine package, specify the following namespace at the "routine(s)  ?&gt;" prompt:  </w:t>
       </w:r>
       <w:r>
@@ -35641,9 +35622,9 @@
           <w:tab w:val="num" w:pos="0"/>
         </w:tabs>
         <w:sectPr>
-          <w:headerReference w:type="even" r:id="rId32"/>
-          <w:headerReference w:type="default" r:id="rId33"/>
-          <w:headerReference w:type="first" r:id="rId34"/>
+          <w:headerReference w:type="even" r:id="rId31"/>
+          <w:headerReference w:type="default" r:id="rId32"/>
+          <w:headerReference w:type="first" r:id="rId33"/>
           <w:footnotePr>
             <w:numRestart w:val="eachPage"/>
           </w:footnotePr>
@@ -39404,10 +39385,10 @@
           <w:numId w:val="0"/>
         </w:numPr>
         <w:sectPr>
-          <w:headerReference w:type="even" r:id="rId35"/>
-          <w:headerReference w:type="default" r:id="rId36"/>
-          <w:headerReference w:type="first" r:id="rId37"/>
-          <w:footerReference w:type="first" r:id="rId38"/>
+          <w:headerReference w:type="even" r:id="rId34"/>
+          <w:headerReference w:type="default" r:id="rId35"/>
+          <w:headerReference w:type="first" r:id="rId36"/>
+          <w:footerReference w:type="first" r:id="rId37"/>
           <w:footnotePr>
             <w:numRestart w:val="eachPage"/>
           </w:footnotePr>
@@ -39450,7 +39431,7 @@
       <w:r>
         <w:t xml:space="preserve">in MS Word (.doc) format and the Portable Document Format (.pdf) on the VA Software Documentation Library in the Clinical Section </w:t>
       </w:r>
-      <w:hyperlink r:id="rId39" w:history="1">
+      <w:hyperlink r:id="rId38" w:history="1">
         <w:r>
           <w:rPr>
             <w:rStyle w:val="Hyperlink"/>
@@ -39914,9 +39895,9 @@
     </w:tbl>
     <w:p/>
     <w:sectPr>
-      <w:headerReference w:type="even" r:id="rId40"/>
-      <w:headerReference w:type="default" r:id="rId41"/>
-      <w:headerReference w:type="first" r:id="rId42"/>
+      <w:headerReference w:type="even" r:id="rId39"/>
+      <w:headerReference w:type="default" r:id="rId40"/>
+      <w:headerReference w:type="first" r:id="rId41"/>
       <w:footnotePr>
         <w:numRestart w:val="eachPage"/>
       </w:footnotePr>
@@ -39930,7 +39911,7 @@
 </file>
 
 <file path=word/endnotes.xml><?xml version="1.0" encoding="utf-8"?>
-<w:endnotes xmlns:wpc="http://schemas.microsoft.com/office/word/2010/wordprocessingCanvas" xmlns:mc="http://schemas.openxmlformats.org/markup-compatibility/2006" xmlns:o="urn:schemas-microsoft-com:office:office" xmlns:r="http://schemas.openxmlformats.org/officeDocument/2006/relationships" xmlns:m="http://schemas.openxmlformats.org/officeDocument/2006/math" xmlns:v="urn:schemas-microsoft-com:vml" xmlns:wp14="http://schemas.microsoft.com/office/word/2010/wordprocessingDrawing" xmlns:wp="http://schemas.openxmlformats.org/drawingml/2006/wordprocessingDrawing" xmlns:w10="urn:schemas-microsoft-com:office:word" xmlns:w="http://schemas.openxmlformats.org/wordprocessingml/2006/main" xmlns:w14="http://schemas.microsoft.com/office/word/2010/wordml" xmlns:wpg="http://schemas.microsoft.com/office/word/2010/wordprocessingGroup" xmlns:wpi="http://schemas.microsoft.com/office/word/2010/wordprocessingInk" xmlns:wne="http://schemas.microsoft.com/office/word/2006/wordml" xmlns:wps="http://schemas.microsoft.com/office/word/2010/wordprocessingShape" mc:Ignorable="w14 wp14">
+<w:endnotes xmlns:wpc="http://schemas.microsoft.com/office/word/2010/wordprocessingCanvas" xmlns:cx="http://schemas.microsoft.com/office/drawing/2014/chartex" xmlns:cx1="http://schemas.microsoft.com/office/drawing/2015/9/8/chartex" xmlns:cx2="http://schemas.microsoft.com/office/drawing/2015/10/21/chartex" xmlns:cx3="http://schemas.microsoft.com/office/drawing/2016/5/9/chartex" xmlns:cx4="http://schemas.microsoft.com/office/drawing/2016/5/10/chartex" xmlns:cx5="http://schemas.microsoft.com/office/drawing/2016/5/11/chartex" xmlns:cx6="http://schemas.microsoft.com/office/drawing/2016/5/12/chartex" xmlns:cx7="http://schemas.microsoft.com/office/drawing/2016/5/13/chartex" xmlns:cx8="http://schemas.microsoft.com/office/drawing/2016/5/14/chartex" xmlns:mc="http://schemas.openxmlformats.org/markup-compatibility/2006" xmlns:aink="http://schemas.microsoft.com/office/drawing/2016/ink" xmlns:am3d="http://schemas.microsoft.com/office/drawing/2017/model3d" xmlns:o="urn:schemas-microsoft-com:office:office" xmlns:r="http://schemas.openxmlformats.org/officeDocument/2006/relationships" xmlns:m="http://schemas.openxmlformats.org/officeDocument/2006/math" xmlns:v="urn:schemas-microsoft-com:vml" xmlns:wp14="http://schemas.microsoft.com/office/word/2010/wordprocessingDrawing" xmlns:wp="http://schemas.openxmlformats.org/drawingml/2006/wordprocessingDrawing" xmlns:w10="urn:schemas-microsoft-com:office:word" xmlns:w="http://schemas.openxmlformats.org/wordprocessingml/2006/main" xmlns:w14="http://schemas.microsoft.com/office/word/2010/wordml" xmlns:w15="http://schemas.microsoft.com/office/word/2012/wordml" xmlns:w16cid="http://schemas.microsoft.com/office/word/2016/wordml/cid" xmlns:w16se="http://schemas.microsoft.com/office/word/2015/wordml/symex" xmlns:wpg="http://schemas.microsoft.com/office/word/2010/wordprocessingGroup" xmlns:wpi="http://schemas.microsoft.com/office/word/2010/wordprocessingInk" xmlns:wne="http://schemas.microsoft.com/office/word/2006/wordml" xmlns:wps="http://schemas.microsoft.com/office/word/2010/wordprocessingShape" mc:Ignorable="w14 w15 w16se w16cid wp14">
   <w:endnote w:type="separator" w:id="-1">
     <w:p>
       <w:r>
@@ -39951,7 +39932,7 @@
 </file>
 
 <file path=word/footer1.xml><?xml version="1.0" encoding="utf-8"?>
-<w:ftr xmlns:wpc="http://schemas.microsoft.com/office/word/2010/wordprocessingCanvas" xmlns:mc="http://schemas.openxmlformats.org/markup-compatibility/2006" xmlns:o="urn:schemas-microsoft-com:office:office" xmlns:r="http://schemas.openxmlformats.org/officeDocument/2006/relationships" xmlns:m="http://schemas.openxmlformats.org/officeDocument/2006/math" xmlns:v="urn:schemas-microsoft-com:vml" xmlns:wp14="http://schemas.microsoft.com/office/word/2010/wordprocessingDrawing" xmlns:wp="http://schemas.openxmlformats.org/drawingml/2006/wordprocessingDrawing" xmlns:w10="urn:schemas-microsoft-com:office:word" xmlns:w="http://schemas.openxmlformats.org/wordprocessingml/2006/main" xmlns:w14="http://schemas.microsoft.com/office/word/2010/wordml" xmlns:wpg="http://schemas.microsoft.com/office/word/2010/wordprocessingGroup" xmlns:wpi="http://schemas.microsoft.com/office/word/2010/wordprocessingInk" xmlns:wne="http://schemas.microsoft.com/office/word/2006/wordml" xmlns:wps="http://schemas.microsoft.com/office/word/2010/wordprocessingShape" mc:Ignorable="w14 wp14">
+<w:ftr xmlns:wpc="http://schemas.microsoft.com/office/word/2010/wordprocessingCanvas" xmlns:cx="http://schemas.microsoft.com/office/drawing/2014/chartex" xmlns:cx1="http://schemas.microsoft.com/office/drawing/2015/9/8/chartex" xmlns:cx2="http://schemas.microsoft.com/office/drawing/2015/10/21/chartex" xmlns:cx3="http://schemas.microsoft.com/office/drawing/2016/5/9/chartex" xmlns:cx4="http://schemas.microsoft.com/office/drawing/2016/5/10/chartex" xmlns:cx5="http://schemas.microsoft.com/office/drawing/2016/5/11/chartex" xmlns:cx6="http://schemas.microsoft.com/office/drawing/2016/5/12/chartex" xmlns:cx7="http://schemas.microsoft.com/office/drawing/2016/5/13/chartex" xmlns:cx8="http://schemas.microsoft.com/office/drawing/2016/5/14/chartex" xmlns:mc="http://schemas.openxmlformats.org/markup-compatibility/2006" xmlns:aink="http://schemas.microsoft.com/office/drawing/2016/ink" xmlns:am3d="http://schemas.microsoft.com/office/drawing/2017/model3d" xmlns:o="urn:schemas-microsoft-com:office:office" xmlns:r="http://schemas.openxmlformats.org/officeDocument/2006/relationships" xmlns:m="http://schemas.openxmlformats.org/officeDocument/2006/math" xmlns:v="urn:schemas-microsoft-com:vml" xmlns:wp14="http://schemas.microsoft.com/office/word/2010/wordprocessingDrawing" xmlns:wp="http://schemas.openxmlformats.org/drawingml/2006/wordprocessingDrawing" xmlns:w10="urn:schemas-microsoft-com:office:word" xmlns:w="http://schemas.openxmlformats.org/wordprocessingml/2006/main" xmlns:w14="http://schemas.microsoft.com/office/word/2010/wordml" xmlns:w15="http://schemas.microsoft.com/office/word/2012/wordml" xmlns:w16cid="http://schemas.microsoft.com/office/word/2016/wordml/cid" xmlns:w16se="http://schemas.microsoft.com/office/word/2015/wordml/symex" xmlns:wpg="http://schemas.microsoft.com/office/word/2010/wordprocessingGroup" xmlns:wpi="http://schemas.microsoft.com/office/word/2010/wordprocessingInk" xmlns:wne="http://schemas.microsoft.com/office/word/2006/wordml" xmlns:wps="http://schemas.microsoft.com/office/word/2010/wordprocessingShape" mc:Ignorable="w14 w15 w16se w16cid wp14">
   <w:p>
     <w:pPr>
       <w:pStyle w:val="Footer"/>
@@ -39981,7 +39962,7 @@
 </file>
 
 <file path=word/footer2.xml><?xml version="1.0" encoding="utf-8"?>
-<w:ftr xmlns:wpc="http://schemas.microsoft.com/office/word/2010/wordprocessingCanvas" xmlns:mc="http://schemas.openxmlformats.org/markup-compatibility/2006" xmlns:o="urn:schemas-microsoft-com:office:office" xmlns:r="http://schemas.openxmlformats.org/officeDocument/2006/relationships" xmlns:m="http://schemas.openxmlformats.org/officeDocument/2006/math" xmlns:v="urn:schemas-microsoft-com:vml" xmlns:wp14="http://schemas.microsoft.com/office/word/2010/wordprocessingDrawing" xmlns:wp="http://schemas.openxmlformats.org/drawingml/2006/wordprocessingDrawing" xmlns:w10="urn:schemas-microsoft-com:office:word" xmlns:w="http://schemas.openxmlformats.org/wordprocessingml/2006/main" xmlns:w14="http://schemas.microsoft.com/office/word/2010/wordml" xmlns:wpg="http://schemas.microsoft.com/office/word/2010/wordprocessingGroup" xmlns:wpi="http://schemas.microsoft.com/office/word/2010/wordprocessingInk" xmlns:wne="http://schemas.microsoft.com/office/word/2006/wordml" xmlns:wps="http://schemas.microsoft.com/office/word/2010/wordprocessingShape" mc:Ignorable="w14 wp14">
+<w:ftr xmlns:wpc="http://schemas.microsoft.com/office/word/2010/wordprocessingCanvas" xmlns:cx="http://schemas.microsoft.com/office/drawing/2014/chartex" xmlns:cx1="http://schemas.microsoft.com/office/drawing/2015/9/8/chartex" xmlns:cx2="http://schemas.microsoft.com/office/drawing/2015/10/21/chartex" xmlns:cx3="http://schemas.microsoft.com/office/drawing/2016/5/9/chartex" xmlns:cx4="http://schemas.microsoft.com/office/drawing/2016/5/10/chartex" xmlns:cx5="http://schemas.microsoft.com/office/drawing/2016/5/11/chartex" xmlns:cx6="http://schemas.microsoft.com/office/drawing/2016/5/12/chartex" xmlns:cx7="http://schemas.microsoft.com/office/drawing/2016/5/13/chartex" xmlns:cx8="http://schemas.microsoft.com/office/drawing/2016/5/14/chartex" xmlns:mc="http://schemas.openxmlformats.org/markup-compatibility/2006" xmlns:aink="http://schemas.microsoft.com/office/drawing/2016/ink" xmlns:am3d="http://schemas.microsoft.com/office/drawing/2017/model3d" xmlns:o="urn:schemas-microsoft-com:office:office" xmlns:r="http://schemas.openxmlformats.org/officeDocument/2006/relationships" xmlns:m="http://schemas.openxmlformats.org/officeDocument/2006/math" xmlns:v="urn:schemas-microsoft-com:vml" xmlns:wp14="http://schemas.microsoft.com/office/word/2010/wordprocessingDrawing" xmlns:wp="http://schemas.openxmlformats.org/drawingml/2006/wordprocessingDrawing" xmlns:w10="urn:schemas-microsoft-com:office:word" xmlns:w="http://schemas.openxmlformats.org/wordprocessingml/2006/main" xmlns:w14="http://schemas.microsoft.com/office/word/2010/wordml" xmlns:w15="http://schemas.microsoft.com/office/word/2012/wordml" xmlns:w16cid="http://schemas.microsoft.com/office/word/2016/wordml/cid" xmlns:w16se="http://schemas.microsoft.com/office/word/2015/wordml/symex" xmlns:wpg="http://schemas.microsoft.com/office/word/2010/wordprocessingGroup" xmlns:wpi="http://schemas.microsoft.com/office/word/2010/wordprocessingInk" xmlns:wne="http://schemas.microsoft.com/office/word/2006/wordml" xmlns:wps="http://schemas.microsoft.com/office/word/2010/wordprocessingShape" mc:Ignorable="w14 w15 w16se w16cid wp14">
   <w:p>
     <w:pPr>
       <w:pStyle w:val="Footer"/>
@@ -40018,21 +39999,23 @@
       <w:fldChar w:fldCharType="separate"/>
     </w:r>
     <w:r>
-      <w:t>vi</w:t>
+      <w:t>10</w:t>
     </w:r>
     <w:r>
       <w:fldChar w:fldCharType="end"/>
     </w:r>
     <w:r>
       <w:tab/>
-      <w:t>March 2017</w:t>
+    </w:r>
+    <w:r>
+      <w:t>August 2018</w:t>
     </w:r>
   </w:p>
 </w:ftr>
 </file>
 
 <file path=word/footer3.xml><?xml version="1.0" encoding="utf-8"?>
-<w:ftr xmlns:wpc="http://schemas.microsoft.com/office/word/2010/wordprocessingCanvas" xmlns:mc="http://schemas.openxmlformats.org/markup-compatibility/2006" xmlns:o="urn:schemas-microsoft-com:office:office" xmlns:r="http://schemas.openxmlformats.org/officeDocument/2006/relationships" xmlns:m="http://schemas.openxmlformats.org/officeDocument/2006/math" xmlns:v="urn:schemas-microsoft-com:vml" xmlns:wp14="http://schemas.microsoft.com/office/word/2010/wordprocessingDrawing" xmlns:wp="http://schemas.openxmlformats.org/drawingml/2006/wordprocessingDrawing" xmlns:w10="urn:schemas-microsoft-com:office:word" xmlns:w="http://schemas.openxmlformats.org/wordprocessingml/2006/main" xmlns:w14="http://schemas.microsoft.com/office/word/2010/wordml" xmlns:wpg="http://schemas.microsoft.com/office/word/2010/wordprocessingGroup" xmlns:wpi="http://schemas.microsoft.com/office/word/2010/wordprocessingInk" xmlns:wne="http://schemas.microsoft.com/office/word/2006/wordml" xmlns:wps="http://schemas.microsoft.com/office/word/2010/wordprocessingShape" mc:Ignorable="w14 wp14">
+<w:ftr xmlns:wpc="http://schemas.microsoft.com/office/word/2010/wordprocessingCanvas" xmlns:cx="http://schemas.microsoft.com/office/drawing/2014/chartex" xmlns:cx1="http://schemas.microsoft.com/office/drawing/2015/9/8/chartex" xmlns:cx2="http://schemas.microsoft.com/office/drawing/2015/10/21/chartex" xmlns:cx3="http://schemas.microsoft.com/office/drawing/2016/5/9/chartex" xmlns:cx4="http://schemas.microsoft.com/office/drawing/2016/5/10/chartex" xmlns:cx5="http://schemas.microsoft.com/office/drawing/2016/5/11/chartex" xmlns:cx6="http://schemas.microsoft.com/office/drawing/2016/5/12/chartex" xmlns:cx7="http://schemas.microsoft.com/office/drawing/2016/5/13/chartex" xmlns:cx8="http://schemas.microsoft.com/office/drawing/2016/5/14/chartex" xmlns:mc="http://schemas.openxmlformats.org/markup-compatibility/2006" xmlns:aink="http://schemas.microsoft.com/office/drawing/2016/ink" xmlns:am3d="http://schemas.microsoft.com/office/drawing/2017/model3d" xmlns:o="urn:schemas-microsoft-com:office:office" xmlns:r="http://schemas.openxmlformats.org/officeDocument/2006/relationships" xmlns:m="http://schemas.openxmlformats.org/officeDocument/2006/math" xmlns:v="urn:schemas-microsoft-com:vml" xmlns:wp14="http://schemas.microsoft.com/office/word/2010/wordprocessingDrawing" xmlns:wp="http://schemas.openxmlformats.org/drawingml/2006/wordprocessingDrawing" xmlns:w10="urn:schemas-microsoft-com:office:word" xmlns:w="http://schemas.openxmlformats.org/wordprocessingml/2006/main" xmlns:w14="http://schemas.microsoft.com/office/word/2010/wordml" xmlns:w15="http://schemas.microsoft.com/office/word/2012/wordml" xmlns:w16cid="http://schemas.microsoft.com/office/word/2016/wordml/cid" xmlns:w16se="http://schemas.microsoft.com/office/word/2015/wordml/symex" xmlns:wpg="http://schemas.microsoft.com/office/word/2010/wordprocessingGroup" xmlns:wpi="http://schemas.microsoft.com/office/word/2010/wordprocessingInk" xmlns:wne="http://schemas.microsoft.com/office/word/2006/wordml" xmlns:wps="http://schemas.microsoft.com/office/word/2010/wordprocessingShape" mc:Ignorable="w14 w15 w16se w16cid wp14">
   <w:p>
     <w:pPr>
       <w:pStyle w:val="Footer"/>
@@ -40069,21 +40052,23 @@
       <w:fldChar w:fldCharType="separate"/>
     </w:r>
     <w:r>
-      <w:t>v</w:t>
+      <w:t>ix</w:t>
     </w:r>
     <w:r>
       <w:fldChar w:fldCharType="end"/>
     </w:r>
     <w:r>
       <w:tab/>
-      <w:t>March 2017</w:t>
+    </w:r>
+    <w:r>
+      <w:t>August 2018</w:t>
     </w:r>
   </w:p>
 </w:ftr>
 </file>
 
 <file path=word/footer4.xml><?xml version="1.0" encoding="utf-8"?>
-<w:ftr xmlns:wpc="http://schemas.microsoft.com/office/word/2010/wordprocessingCanvas" xmlns:mc="http://schemas.openxmlformats.org/markup-compatibility/2006" xmlns:o="urn:schemas-microsoft-com:office:office" xmlns:r="http://schemas.openxmlformats.org/officeDocument/2006/relationships" xmlns:m="http://schemas.openxmlformats.org/officeDocument/2006/math" xmlns:v="urn:schemas-microsoft-com:vml" xmlns:wp14="http://schemas.microsoft.com/office/word/2010/wordprocessingDrawing" xmlns:wp="http://schemas.openxmlformats.org/drawingml/2006/wordprocessingDrawing" xmlns:w10="urn:schemas-microsoft-com:office:word" xmlns:w="http://schemas.openxmlformats.org/wordprocessingml/2006/main" xmlns:w14="http://schemas.microsoft.com/office/word/2010/wordml" xmlns:wpg="http://schemas.microsoft.com/office/word/2010/wordprocessingGroup" xmlns:wpi="http://schemas.microsoft.com/office/word/2010/wordprocessingInk" xmlns:wne="http://schemas.microsoft.com/office/word/2006/wordml" xmlns:wps="http://schemas.microsoft.com/office/word/2010/wordprocessingShape" mc:Ignorable="w14 wp14">
+<w:ftr xmlns:wpc="http://schemas.microsoft.com/office/word/2010/wordprocessingCanvas" xmlns:cx="http://schemas.microsoft.com/office/drawing/2014/chartex" xmlns:cx1="http://schemas.microsoft.com/office/drawing/2015/9/8/chartex" xmlns:cx2="http://schemas.microsoft.com/office/drawing/2015/10/21/chartex" xmlns:cx3="http://schemas.microsoft.com/office/drawing/2016/5/9/chartex" xmlns:cx4="http://schemas.microsoft.com/office/drawing/2016/5/10/chartex" xmlns:cx5="http://schemas.microsoft.com/office/drawing/2016/5/11/chartex" xmlns:cx6="http://schemas.microsoft.com/office/drawing/2016/5/12/chartex" xmlns:cx7="http://schemas.microsoft.com/office/drawing/2016/5/13/chartex" xmlns:cx8="http://schemas.microsoft.com/office/drawing/2016/5/14/chartex" xmlns:mc="http://schemas.openxmlformats.org/markup-compatibility/2006" xmlns:aink="http://schemas.microsoft.com/office/drawing/2016/ink" xmlns:am3d="http://schemas.microsoft.com/office/drawing/2017/model3d" xmlns:o="urn:schemas-microsoft-com:office:office" xmlns:r="http://schemas.openxmlformats.org/officeDocument/2006/relationships" xmlns:m="http://schemas.openxmlformats.org/officeDocument/2006/math" xmlns:v="urn:schemas-microsoft-com:vml" xmlns:wp14="http://schemas.microsoft.com/office/word/2010/wordprocessingDrawing" xmlns:wp="http://schemas.openxmlformats.org/drawingml/2006/wordprocessingDrawing" xmlns:w10="urn:schemas-microsoft-com:office:word" xmlns:w="http://schemas.openxmlformats.org/wordprocessingml/2006/main" xmlns:w14="http://schemas.microsoft.com/office/word/2010/wordml" xmlns:w15="http://schemas.microsoft.com/office/word/2012/wordml" xmlns:w16cid="http://schemas.microsoft.com/office/word/2016/wordml/cid" xmlns:w16se="http://schemas.microsoft.com/office/word/2015/wordml/symex" xmlns:wpg="http://schemas.microsoft.com/office/word/2010/wordprocessingGroup" xmlns:wpi="http://schemas.microsoft.com/office/word/2010/wordprocessingInk" xmlns:wne="http://schemas.microsoft.com/office/word/2006/wordml" xmlns:wps="http://schemas.microsoft.com/office/word/2010/wordprocessingShape" mc:Ignorable="w14 w15 w16se w16cid wp14">
   <w:p>
     <w:pPr>
       <w:pStyle w:val="Footer"/>
@@ -40160,7 +40145,7 @@
 </file>
 
 <file path=word/footer5.xml><?xml version="1.0" encoding="utf-8"?>
-<w:ftr xmlns:wpc="http://schemas.microsoft.com/office/word/2010/wordprocessingCanvas" xmlns:mc="http://schemas.openxmlformats.org/markup-compatibility/2006" xmlns:o="urn:schemas-microsoft-com:office:office" xmlns:r="http://schemas.openxmlformats.org/officeDocument/2006/relationships" xmlns:m="http://schemas.openxmlformats.org/officeDocument/2006/math" xmlns:v="urn:schemas-microsoft-com:vml" xmlns:wp14="http://schemas.microsoft.com/office/word/2010/wordprocessingDrawing" xmlns:wp="http://schemas.openxmlformats.org/drawingml/2006/wordprocessingDrawing" xmlns:w10="urn:schemas-microsoft-com:office:word" xmlns:w="http://schemas.openxmlformats.org/wordprocessingml/2006/main" xmlns:w14="http://schemas.microsoft.com/office/word/2010/wordml" xmlns:wpg="http://schemas.microsoft.com/office/word/2010/wordprocessingGroup" xmlns:wpi="http://schemas.microsoft.com/office/word/2010/wordprocessingInk" xmlns:wne="http://schemas.microsoft.com/office/word/2006/wordml" xmlns:wps="http://schemas.microsoft.com/office/word/2010/wordprocessingShape" mc:Ignorable="w14 wp14">
+<w:ftr xmlns:wpc="http://schemas.microsoft.com/office/word/2010/wordprocessingCanvas" xmlns:cx="http://schemas.microsoft.com/office/drawing/2014/chartex" xmlns:cx1="http://schemas.microsoft.com/office/drawing/2015/9/8/chartex" xmlns:cx2="http://schemas.microsoft.com/office/drawing/2015/10/21/chartex" xmlns:cx3="http://schemas.microsoft.com/office/drawing/2016/5/9/chartex" xmlns:cx4="http://schemas.microsoft.com/office/drawing/2016/5/10/chartex" xmlns:cx5="http://schemas.microsoft.com/office/drawing/2016/5/11/chartex" xmlns:cx6="http://schemas.microsoft.com/office/drawing/2016/5/12/chartex" xmlns:cx7="http://schemas.microsoft.com/office/drawing/2016/5/13/chartex" xmlns:cx8="http://schemas.microsoft.com/office/drawing/2016/5/14/chartex" xmlns:mc="http://schemas.openxmlformats.org/markup-compatibility/2006" xmlns:aink="http://schemas.microsoft.com/office/drawing/2016/ink" xmlns:am3d="http://schemas.microsoft.com/office/drawing/2017/model3d" xmlns:o="urn:schemas-microsoft-com:office:office" xmlns:r="http://schemas.openxmlformats.org/officeDocument/2006/relationships" xmlns:m="http://schemas.openxmlformats.org/officeDocument/2006/math" xmlns:v="urn:schemas-microsoft-com:vml" xmlns:wp14="http://schemas.microsoft.com/office/word/2010/wordprocessingDrawing" xmlns:wp="http://schemas.openxmlformats.org/drawingml/2006/wordprocessingDrawing" xmlns:w10="urn:schemas-microsoft-com:office:word" xmlns:w="http://schemas.openxmlformats.org/wordprocessingml/2006/main" xmlns:w14="http://schemas.microsoft.com/office/word/2010/wordml" xmlns:w15="http://schemas.microsoft.com/office/word/2012/wordml" xmlns:w16cid="http://schemas.microsoft.com/office/word/2016/wordml/cid" xmlns:w16se="http://schemas.microsoft.com/office/word/2015/wordml/symex" xmlns:wpg="http://schemas.microsoft.com/office/word/2010/wordprocessingGroup" xmlns:wpi="http://schemas.microsoft.com/office/word/2010/wordprocessingInk" xmlns:wne="http://schemas.microsoft.com/office/word/2006/wordml" xmlns:wps="http://schemas.microsoft.com/office/word/2010/wordprocessingShape" mc:Ignorable="w14 w15 w16se w16cid wp14">
   <w:p>
     <w:pPr>
       <w:pStyle w:val="Footer"/>
@@ -40205,14 +40190,16 @@
     </w:r>
     <w:r>
       <w:tab/>
-      <w:t>March 2017</w:t>
+    </w:r>
+    <w:r>
+      <w:t>August 2018</w:t>
     </w:r>
   </w:p>
 </w:ftr>
 </file>
 
 <file path=word/footer6.xml><?xml version="1.0" encoding="utf-8"?>
-<w:ftr xmlns:wpc="http://schemas.microsoft.com/office/word/2010/wordprocessingCanvas" xmlns:mc="http://schemas.openxmlformats.org/markup-compatibility/2006" xmlns:o="urn:schemas-microsoft-com:office:office" xmlns:r="http://schemas.openxmlformats.org/officeDocument/2006/relationships" xmlns:m="http://schemas.openxmlformats.org/officeDocument/2006/math" xmlns:v="urn:schemas-microsoft-com:vml" xmlns:wp14="http://schemas.microsoft.com/office/word/2010/wordprocessingDrawing" xmlns:wp="http://schemas.openxmlformats.org/drawingml/2006/wordprocessingDrawing" xmlns:w10="urn:schemas-microsoft-com:office:word" xmlns:w="http://schemas.openxmlformats.org/wordprocessingml/2006/main" xmlns:w14="http://schemas.microsoft.com/office/word/2010/wordml" xmlns:wpg="http://schemas.microsoft.com/office/word/2010/wordprocessingGroup" xmlns:wpi="http://schemas.microsoft.com/office/word/2010/wordprocessingInk" xmlns:wne="http://schemas.microsoft.com/office/word/2006/wordml" xmlns:wps="http://schemas.microsoft.com/office/word/2010/wordprocessingShape" mc:Ignorable="w14 wp14">
+<w:ftr xmlns:wpc="http://schemas.microsoft.com/office/word/2010/wordprocessingCanvas" xmlns:cx="http://schemas.microsoft.com/office/drawing/2014/chartex" xmlns:cx1="http://schemas.microsoft.com/office/drawing/2015/9/8/chartex" xmlns:cx2="http://schemas.microsoft.com/office/drawing/2015/10/21/chartex" xmlns:cx3="http://schemas.microsoft.com/office/drawing/2016/5/9/chartex" xmlns:cx4="http://schemas.microsoft.com/office/drawing/2016/5/10/chartex" xmlns:cx5="http://schemas.microsoft.com/office/drawing/2016/5/11/chartex" xmlns:cx6="http://schemas.microsoft.com/office/drawing/2016/5/12/chartex" xmlns:cx7="http://schemas.microsoft.com/office/drawing/2016/5/13/chartex" xmlns:cx8="http://schemas.microsoft.com/office/drawing/2016/5/14/chartex" xmlns:mc="http://schemas.openxmlformats.org/markup-compatibility/2006" xmlns:aink="http://schemas.microsoft.com/office/drawing/2016/ink" xmlns:am3d="http://schemas.microsoft.com/office/drawing/2017/model3d" xmlns:o="urn:schemas-microsoft-com:office:office" xmlns:r="http://schemas.openxmlformats.org/officeDocument/2006/relationships" xmlns:m="http://schemas.openxmlformats.org/officeDocument/2006/math" xmlns:v="urn:schemas-microsoft-com:vml" xmlns:wp14="http://schemas.microsoft.com/office/word/2010/wordprocessingDrawing" xmlns:wp="http://schemas.openxmlformats.org/drawingml/2006/wordprocessingDrawing" xmlns:w10="urn:schemas-microsoft-com:office:word" xmlns:w="http://schemas.openxmlformats.org/wordprocessingml/2006/main" xmlns:w14="http://schemas.microsoft.com/office/word/2010/wordml" xmlns:w15="http://schemas.microsoft.com/office/word/2012/wordml" xmlns:w16cid="http://schemas.microsoft.com/office/word/2016/wordml/cid" xmlns:w16se="http://schemas.microsoft.com/office/word/2015/wordml/symex" xmlns:wpg="http://schemas.microsoft.com/office/word/2010/wordprocessingGroup" xmlns:wpi="http://schemas.microsoft.com/office/word/2010/wordprocessingInk" xmlns:wne="http://schemas.microsoft.com/office/word/2006/wordml" xmlns:wps="http://schemas.microsoft.com/office/word/2010/wordprocessingShape" mc:Ignorable="w14 w15 w16se w16cid wp14">
   <w:p>
     <w:pPr>
       <w:pStyle w:val="Footer"/>
@@ -40256,14 +40243,16 @@
     </w:r>
     <w:r>
       <w:tab/>
-      <w:t>March 2017</w:t>
+    </w:r>
+    <w:r>
+      <w:t>August 2018</w:t>
     </w:r>
   </w:p>
 </w:ftr>
 </file>
 
 <file path=word/footer7.xml><?xml version="1.0" encoding="utf-8"?>
-<w:ftr xmlns:wpc="http://schemas.microsoft.com/office/word/2010/wordprocessingCanvas" xmlns:mc="http://schemas.openxmlformats.org/markup-compatibility/2006" xmlns:o="urn:schemas-microsoft-com:office:office" xmlns:r="http://schemas.openxmlformats.org/officeDocument/2006/relationships" xmlns:m="http://schemas.openxmlformats.org/officeDocument/2006/math" xmlns:v="urn:schemas-microsoft-com:vml" xmlns:wp14="http://schemas.microsoft.com/office/word/2010/wordprocessingDrawing" xmlns:wp="http://schemas.openxmlformats.org/drawingml/2006/wordprocessingDrawing" xmlns:w10="urn:schemas-microsoft-com:office:word" xmlns:w="http://schemas.openxmlformats.org/wordprocessingml/2006/main" xmlns:w14="http://schemas.microsoft.com/office/word/2010/wordml" xmlns:wpg="http://schemas.microsoft.com/office/word/2010/wordprocessingGroup" xmlns:wpi="http://schemas.microsoft.com/office/word/2010/wordprocessingInk" xmlns:wne="http://schemas.microsoft.com/office/word/2006/wordml" xmlns:wps="http://schemas.microsoft.com/office/word/2010/wordprocessingShape" mc:Ignorable="w14 wp14">
+<w:ftr xmlns:wpc="http://schemas.microsoft.com/office/word/2010/wordprocessingCanvas" xmlns:cx="http://schemas.microsoft.com/office/drawing/2014/chartex" xmlns:cx1="http://schemas.microsoft.com/office/drawing/2015/9/8/chartex" xmlns:cx2="http://schemas.microsoft.com/office/drawing/2015/10/21/chartex" xmlns:cx3="http://schemas.microsoft.com/office/drawing/2016/5/9/chartex" xmlns:cx4="http://schemas.microsoft.com/office/drawing/2016/5/10/chartex" xmlns:cx5="http://schemas.microsoft.com/office/drawing/2016/5/11/chartex" xmlns:cx6="http://schemas.microsoft.com/office/drawing/2016/5/12/chartex" xmlns:cx7="http://schemas.microsoft.com/office/drawing/2016/5/13/chartex" xmlns:cx8="http://schemas.microsoft.com/office/drawing/2016/5/14/chartex" xmlns:mc="http://schemas.openxmlformats.org/markup-compatibility/2006" xmlns:aink="http://schemas.microsoft.com/office/drawing/2016/ink" xmlns:am3d="http://schemas.microsoft.com/office/drawing/2017/model3d" xmlns:o="urn:schemas-microsoft-com:office:office" xmlns:r="http://schemas.openxmlformats.org/officeDocument/2006/relationships" xmlns:m="http://schemas.openxmlformats.org/officeDocument/2006/math" xmlns:v="urn:schemas-microsoft-com:vml" xmlns:wp14="http://schemas.microsoft.com/office/word/2010/wordprocessingDrawing" xmlns:wp="http://schemas.openxmlformats.org/drawingml/2006/wordprocessingDrawing" xmlns:w10="urn:schemas-microsoft-com:office:word" xmlns:w="http://schemas.openxmlformats.org/wordprocessingml/2006/main" xmlns:w14="http://schemas.microsoft.com/office/word/2010/wordml" xmlns:w15="http://schemas.microsoft.com/office/word/2012/wordml" xmlns:w16cid="http://schemas.microsoft.com/office/word/2016/wordml/cid" xmlns:w16se="http://schemas.microsoft.com/office/word/2015/wordml/symex" xmlns:wpg="http://schemas.microsoft.com/office/word/2010/wordprocessingGroup" xmlns:wpi="http://schemas.microsoft.com/office/word/2010/wordprocessingInk" xmlns:wne="http://schemas.microsoft.com/office/word/2006/wordml" xmlns:wps="http://schemas.microsoft.com/office/word/2010/wordprocessingShape" mc:Ignorable="w14 w15 w16se w16cid wp14">
   <w:p>
     <w:pPr>
       <w:pStyle w:val="Footer"/>
@@ -40301,21 +40290,23 @@
       <w:fldChar w:fldCharType="separate"/>
     </w:r>
     <w:r>
-      <w:t>93</w:t>
+      <w:t>9</w:t>
     </w:r>
     <w:r>
       <w:fldChar w:fldCharType="end"/>
     </w:r>
     <w:r>
       <w:tab/>
-      <w:t>March 2017</w:t>
+    </w:r>
+    <w:r>
+      <w:t>August 2018</w:t>
     </w:r>
   </w:p>
 </w:ftr>
 </file>
 
 <file path=word/footer8.xml><?xml version="1.0" encoding="utf-8"?>
-<w:ftr xmlns:wpc="http://schemas.microsoft.com/office/word/2010/wordprocessingCanvas" xmlns:mc="http://schemas.openxmlformats.org/markup-compatibility/2006" xmlns:o="urn:schemas-microsoft-com:office:office" xmlns:r="http://schemas.openxmlformats.org/officeDocument/2006/relationships" xmlns:m="http://schemas.openxmlformats.org/officeDocument/2006/math" xmlns:v="urn:schemas-microsoft-com:vml" xmlns:wp14="http://schemas.microsoft.com/office/word/2010/wordprocessingDrawing" xmlns:wp="http://schemas.openxmlformats.org/drawingml/2006/wordprocessingDrawing" xmlns:w10="urn:schemas-microsoft-com:office:word" xmlns:w="http://schemas.openxmlformats.org/wordprocessingml/2006/main" xmlns:w14="http://schemas.microsoft.com/office/word/2010/wordml" xmlns:wpg="http://schemas.microsoft.com/office/word/2010/wordprocessingGroup" xmlns:wpi="http://schemas.microsoft.com/office/word/2010/wordprocessingInk" xmlns:wne="http://schemas.microsoft.com/office/word/2006/wordml" xmlns:wps="http://schemas.microsoft.com/office/word/2010/wordprocessingShape" mc:Ignorable="w14 wp14">
+<w:ftr xmlns:wpc="http://schemas.microsoft.com/office/word/2010/wordprocessingCanvas" xmlns:cx="http://schemas.microsoft.com/office/drawing/2014/chartex" xmlns:cx1="http://schemas.microsoft.com/office/drawing/2015/9/8/chartex" xmlns:cx2="http://schemas.microsoft.com/office/drawing/2015/10/21/chartex" xmlns:cx3="http://schemas.microsoft.com/office/drawing/2016/5/9/chartex" xmlns:cx4="http://schemas.microsoft.com/office/drawing/2016/5/10/chartex" xmlns:cx5="http://schemas.microsoft.com/office/drawing/2016/5/11/chartex" xmlns:cx6="http://schemas.microsoft.com/office/drawing/2016/5/12/chartex" xmlns:cx7="http://schemas.microsoft.com/office/drawing/2016/5/13/chartex" xmlns:cx8="http://schemas.microsoft.com/office/drawing/2016/5/14/chartex" xmlns:mc="http://schemas.openxmlformats.org/markup-compatibility/2006" xmlns:aink="http://schemas.microsoft.com/office/drawing/2016/ink" xmlns:am3d="http://schemas.microsoft.com/office/drawing/2017/model3d" xmlns:o="urn:schemas-microsoft-com:office:office" xmlns:r="http://schemas.openxmlformats.org/officeDocument/2006/relationships" xmlns:m="http://schemas.openxmlformats.org/officeDocument/2006/math" xmlns:v="urn:schemas-microsoft-com:vml" xmlns:wp14="http://schemas.microsoft.com/office/word/2010/wordprocessingDrawing" xmlns:wp="http://schemas.openxmlformats.org/drawingml/2006/wordprocessingDrawing" xmlns:w10="urn:schemas-microsoft-com:office:word" xmlns:w="http://schemas.openxmlformats.org/wordprocessingml/2006/main" xmlns:w14="http://schemas.microsoft.com/office/word/2010/wordml" xmlns:w15="http://schemas.microsoft.com/office/word/2012/wordml" xmlns:w16cid="http://schemas.microsoft.com/office/word/2016/wordml/cid" xmlns:w16se="http://schemas.microsoft.com/office/word/2015/wordml/symex" xmlns:wpg="http://schemas.microsoft.com/office/word/2010/wordprocessingGroup" xmlns:wpi="http://schemas.microsoft.com/office/word/2010/wordprocessingInk" xmlns:wne="http://schemas.microsoft.com/office/word/2006/wordml" xmlns:wps="http://schemas.microsoft.com/office/word/2010/wordprocessingShape" mc:Ignorable="w14 w15 w16se w16cid wp14">
   <w:p>
     <w:pPr>
       <w:pStyle w:val="Footer"/>
@@ -40359,14 +40350,16 @@
     </w:r>
     <w:r>
       <w:tab/>
-      <w:t>March 2017</w:t>
+    </w:r>
+    <w:r>
+      <w:t>August 2018</w:t>
     </w:r>
   </w:p>
 </w:ftr>
 </file>
 
 <file path=word/footer9.xml><?xml version="1.0" encoding="utf-8"?>
-<w:ftr xmlns:wpc="http://schemas.microsoft.com/office/word/2010/wordprocessingCanvas" xmlns:mc="http://schemas.openxmlformats.org/markup-compatibility/2006" xmlns:o="urn:schemas-microsoft-com:office:office" xmlns:r="http://schemas.openxmlformats.org/officeDocument/2006/relationships" xmlns:m="http://schemas.openxmlformats.org/officeDocument/2006/math" xmlns:v="urn:schemas-microsoft-com:vml" xmlns:wp14="http://schemas.microsoft.com/office/word/2010/wordprocessingDrawing" xmlns:wp="http://schemas.openxmlformats.org/drawingml/2006/wordprocessingDrawing" xmlns:w10="urn:schemas-microsoft-com:office:word" xmlns:w="http://schemas.openxmlformats.org/wordprocessingml/2006/main" xmlns:w14="http://schemas.microsoft.com/office/word/2010/wordml" xmlns:wpg="http://schemas.microsoft.com/office/word/2010/wordprocessingGroup" xmlns:wpi="http://schemas.microsoft.com/office/word/2010/wordprocessingInk" xmlns:wne="http://schemas.microsoft.com/office/word/2006/wordml" xmlns:wps="http://schemas.microsoft.com/office/word/2010/wordprocessingShape" mc:Ignorable="w14 wp14">
+<w:ftr xmlns:wpc="http://schemas.microsoft.com/office/word/2010/wordprocessingCanvas" xmlns:cx="http://schemas.microsoft.com/office/drawing/2014/chartex" xmlns:cx1="http://schemas.microsoft.com/office/drawing/2015/9/8/chartex" xmlns:cx2="http://schemas.microsoft.com/office/drawing/2015/10/21/chartex" xmlns:cx3="http://schemas.microsoft.com/office/drawing/2016/5/9/chartex" xmlns:cx4="http://schemas.microsoft.com/office/drawing/2016/5/10/chartex" xmlns:cx5="http://schemas.microsoft.com/office/drawing/2016/5/11/chartex" xmlns:cx6="http://schemas.microsoft.com/office/drawing/2016/5/12/chartex" xmlns:cx7="http://schemas.microsoft.com/office/drawing/2016/5/13/chartex" xmlns:cx8="http://schemas.microsoft.com/office/drawing/2016/5/14/chartex" xmlns:mc="http://schemas.openxmlformats.org/markup-compatibility/2006" xmlns:aink="http://schemas.microsoft.com/office/drawing/2016/ink" xmlns:am3d="http://schemas.microsoft.com/office/drawing/2017/model3d" xmlns:o="urn:schemas-microsoft-com:office:office" xmlns:r="http://schemas.openxmlformats.org/officeDocument/2006/relationships" xmlns:m="http://schemas.openxmlformats.org/officeDocument/2006/math" xmlns:v="urn:schemas-microsoft-com:vml" xmlns:wp14="http://schemas.microsoft.com/office/word/2010/wordprocessingDrawing" xmlns:wp="http://schemas.openxmlformats.org/drawingml/2006/wordprocessingDrawing" xmlns:w10="urn:schemas-microsoft-com:office:word" xmlns:w="http://schemas.openxmlformats.org/wordprocessingml/2006/main" xmlns:w14="http://schemas.microsoft.com/office/word/2010/wordml" xmlns:w15="http://schemas.microsoft.com/office/word/2012/wordml" xmlns:w16cid="http://schemas.microsoft.com/office/word/2016/wordml/cid" xmlns:w16se="http://schemas.microsoft.com/office/word/2015/wordml/symex" xmlns:wpg="http://schemas.microsoft.com/office/word/2010/wordprocessingGroup" xmlns:wpi="http://schemas.microsoft.com/office/word/2010/wordprocessingInk" xmlns:wne="http://schemas.microsoft.com/office/word/2006/wordml" xmlns:wps="http://schemas.microsoft.com/office/word/2010/wordprocessingShape" mc:Ignorable="w14 w15 w16se w16cid wp14">
   <w:p>
     <w:pPr>
       <w:pStyle w:val="Footer"/>
@@ -40410,14 +40403,16 @@
     </w:r>
     <w:r>
       <w:tab/>
-      <w:t>March 2017</w:t>
+    </w:r>
+    <w:r>
+      <w:t>August 2018</w:t>
     </w:r>
   </w:p>
 </w:ftr>
 </file>
 
 <file path=word/footnotes.xml><?xml version="1.0" encoding="utf-8"?>
-<w:footnotes xmlns:wpc="http://schemas.microsoft.com/office/word/2010/wordprocessingCanvas" xmlns:mc="http://schemas.openxmlformats.org/markup-compatibility/2006" xmlns:o="urn:schemas-microsoft-com:office:office" xmlns:r="http://schemas.openxmlformats.org/officeDocument/2006/relationships" xmlns:m="http://schemas.openxmlformats.org/officeDocument/2006/math" xmlns:v="urn:schemas-microsoft-com:vml" xmlns:wp14="http://schemas.microsoft.com/office/word/2010/wordprocessingDrawing" xmlns:wp="http://schemas.openxmlformats.org/drawingml/2006/wordprocessingDrawing" xmlns:w10="urn:schemas-microsoft-com:office:word" xmlns:w="http://schemas.openxmlformats.org/wordprocessingml/2006/main" xmlns:w14="http://schemas.microsoft.com/office/word/2010/wordml" xmlns:wpg="http://schemas.microsoft.com/office/word/2010/wordprocessingGroup" xmlns:wpi="http://schemas.microsoft.com/office/word/2010/wordprocessingInk" xmlns:wne="http://schemas.microsoft.com/office/word/2006/wordml" xmlns:wps="http://schemas.microsoft.com/office/word/2010/wordprocessingShape" mc:Ignorable="w14 wp14">
+<w:footnotes xmlns:wpc="http://schemas.microsoft.com/office/word/2010/wordprocessingCanvas" xmlns:cx="http://schemas.microsoft.com/office/drawing/2014/chartex" xmlns:cx1="http://schemas.microsoft.com/office/drawing/2015/9/8/chartex" xmlns:cx2="http://schemas.microsoft.com/office/drawing/2015/10/21/chartex" xmlns:cx3="http://schemas.microsoft.com/office/drawing/2016/5/9/chartex" xmlns:cx4="http://schemas.microsoft.com/office/drawing/2016/5/10/chartex" xmlns:cx5="http://schemas.microsoft.com/office/drawing/2016/5/11/chartex" xmlns:cx6="http://schemas.microsoft.com/office/drawing/2016/5/12/chartex" xmlns:cx7="http://schemas.microsoft.com/office/drawing/2016/5/13/chartex" xmlns:cx8="http://schemas.microsoft.com/office/drawing/2016/5/14/chartex" xmlns:mc="http://schemas.openxmlformats.org/markup-compatibility/2006" xmlns:aink="http://schemas.microsoft.com/office/drawing/2016/ink" xmlns:am3d="http://schemas.microsoft.com/office/drawing/2017/model3d" xmlns:o="urn:schemas-microsoft-com:office:office" xmlns:r="http://schemas.openxmlformats.org/officeDocument/2006/relationships" xmlns:m="http://schemas.openxmlformats.org/officeDocument/2006/math" xmlns:v="urn:schemas-microsoft-com:vml" xmlns:wp14="http://schemas.microsoft.com/office/word/2010/wordprocessingDrawing" xmlns:wp="http://schemas.openxmlformats.org/drawingml/2006/wordprocessingDrawing" xmlns:w10="urn:schemas-microsoft-com:office:word" xmlns:w="http://schemas.openxmlformats.org/wordprocessingml/2006/main" xmlns:w14="http://schemas.microsoft.com/office/word/2010/wordml" xmlns:w15="http://schemas.microsoft.com/office/word/2012/wordml" xmlns:w16cid="http://schemas.microsoft.com/office/word/2016/wordml/cid" xmlns:w16se="http://schemas.microsoft.com/office/word/2015/wordml/symex" xmlns:wpg="http://schemas.microsoft.com/office/word/2010/wordprocessingGroup" xmlns:wpi="http://schemas.microsoft.com/office/word/2010/wordprocessingInk" xmlns:wne="http://schemas.microsoft.com/office/word/2006/wordml" xmlns:wps="http://schemas.microsoft.com/office/word/2010/wordprocessingShape" mc:Ignorable="w14 w15 w16se w16cid wp14">
   <w:footnote w:type="separator" w:id="-1">
     <w:p>
       <w:r>
@@ -42169,7 +42164,7 @@
 </file>
 
 <file path=word/header1.xml><?xml version="1.0" encoding="utf-8"?>
-<w:hdr xmlns:wpc="http://schemas.microsoft.com/office/word/2010/wordprocessingCanvas" xmlns:mc="http://schemas.openxmlformats.org/markup-compatibility/2006" xmlns:o="urn:schemas-microsoft-com:office:office" xmlns:r="http://schemas.openxmlformats.org/officeDocument/2006/relationships" xmlns:m="http://schemas.openxmlformats.org/officeDocument/2006/math" xmlns:v="urn:schemas-microsoft-com:vml" xmlns:wp14="http://schemas.microsoft.com/office/word/2010/wordprocessingDrawing" xmlns:wp="http://schemas.openxmlformats.org/drawingml/2006/wordprocessingDrawing" xmlns:w10="urn:schemas-microsoft-com:office:word" xmlns:w="http://schemas.openxmlformats.org/wordprocessingml/2006/main" xmlns:w14="http://schemas.microsoft.com/office/word/2010/wordml" xmlns:wpg="http://schemas.microsoft.com/office/word/2010/wordprocessingGroup" xmlns:wpi="http://schemas.microsoft.com/office/word/2010/wordprocessingInk" xmlns:wne="http://schemas.microsoft.com/office/word/2006/wordml" xmlns:wps="http://schemas.microsoft.com/office/word/2010/wordprocessingShape" mc:Ignorable="w14 wp14">
+<w:hdr xmlns:wpc="http://schemas.microsoft.com/office/word/2010/wordprocessingCanvas" xmlns:cx="http://schemas.microsoft.com/office/drawing/2014/chartex" xmlns:cx1="http://schemas.microsoft.com/office/drawing/2015/9/8/chartex" xmlns:cx2="http://schemas.microsoft.com/office/drawing/2015/10/21/chartex" xmlns:cx3="http://schemas.microsoft.com/office/drawing/2016/5/9/chartex" xmlns:cx4="http://schemas.microsoft.com/office/drawing/2016/5/10/chartex" xmlns:cx5="http://schemas.microsoft.com/office/drawing/2016/5/11/chartex" xmlns:cx6="http://schemas.microsoft.com/office/drawing/2016/5/12/chartex" xmlns:cx7="http://schemas.microsoft.com/office/drawing/2016/5/13/chartex" xmlns:cx8="http://schemas.microsoft.com/office/drawing/2016/5/14/chartex" xmlns:mc="http://schemas.openxmlformats.org/markup-compatibility/2006" xmlns:aink="http://schemas.microsoft.com/office/drawing/2016/ink" xmlns:am3d="http://schemas.microsoft.com/office/drawing/2017/model3d" xmlns:o="urn:schemas-microsoft-com:office:office" xmlns:r="http://schemas.openxmlformats.org/officeDocument/2006/relationships" xmlns:m="http://schemas.openxmlformats.org/officeDocument/2006/math" xmlns:v="urn:schemas-microsoft-com:vml" xmlns:wp14="http://schemas.microsoft.com/office/word/2010/wordprocessingDrawing" xmlns:wp="http://schemas.openxmlformats.org/drawingml/2006/wordprocessingDrawing" xmlns:w10="urn:schemas-microsoft-com:office:word" xmlns:w="http://schemas.openxmlformats.org/wordprocessingml/2006/main" xmlns:w14="http://schemas.microsoft.com/office/word/2010/wordml" xmlns:w15="http://schemas.microsoft.com/office/word/2012/wordml" xmlns:w16cid="http://schemas.microsoft.com/office/word/2016/wordml/cid" xmlns:w16se="http://schemas.microsoft.com/office/word/2015/wordml/symex" xmlns:wpg="http://schemas.microsoft.com/office/word/2010/wordprocessingGroup" xmlns:wpi="http://schemas.microsoft.com/office/word/2010/wordprocessingInk" xmlns:wne="http://schemas.microsoft.com/office/word/2006/wordml" xmlns:wps="http://schemas.microsoft.com/office/word/2010/wordprocessingShape" mc:Ignorable="w14 w15 w16se w16cid wp14">
   <w:p>
     <w:pPr>
       <w:pStyle w:val="Header"/>
@@ -42179,7 +42174,7 @@
 </file>
 
 <file path=word/header10.xml><?xml version="1.0" encoding="utf-8"?>
-<w:hdr xmlns:wpc="http://schemas.microsoft.com/office/word/2010/wordprocessingCanvas" xmlns:mc="http://schemas.openxmlformats.org/markup-compatibility/2006" xmlns:o="urn:schemas-microsoft-com:office:office" xmlns:r="http://schemas.openxmlformats.org/officeDocument/2006/relationships" xmlns:m="http://schemas.openxmlformats.org/officeDocument/2006/math" xmlns:v="urn:schemas-microsoft-com:vml" xmlns:wp14="http://schemas.microsoft.com/office/word/2010/wordprocessingDrawing" xmlns:wp="http://schemas.openxmlformats.org/drawingml/2006/wordprocessingDrawing" xmlns:w10="urn:schemas-microsoft-com:office:word" xmlns:w="http://schemas.openxmlformats.org/wordprocessingml/2006/main" xmlns:w14="http://schemas.microsoft.com/office/word/2010/wordml" xmlns:wpg="http://schemas.microsoft.com/office/word/2010/wordprocessingGroup" xmlns:wpi="http://schemas.microsoft.com/office/word/2010/wordprocessingInk" xmlns:wne="http://schemas.microsoft.com/office/word/2006/wordml" xmlns:wps="http://schemas.microsoft.com/office/word/2010/wordprocessingShape" mc:Ignorable="w14 wp14">
+<w:hdr xmlns:wpc="http://schemas.microsoft.com/office/word/2010/wordprocessingCanvas" xmlns:cx="http://schemas.microsoft.com/office/drawing/2014/chartex" xmlns:cx1="http://schemas.microsoft.com/office/drawing/2015/9/8/chartex" xmlns:cx2="http://schemas.microsoft.com/office/drawing/2015/10/21/chartex" xmlns:cx3="http://schemas.microsoft.com/office/drawing/2016/5/9/chartex" xmlns:cx4="http://schemas.microsoft.com/office/drawing/2016/5/10/chartex" xmlns:cx5="http://schemas.microsoft.com/office/drawing/2016/5/11/chartex" xmlns:cx6="http://schemas.microsoft.com/office/drawing/2016/5/12/chartex" xmlns:cx7="http://schemas.microsoft.com/office/drawing/2016/5/13/chartex" xmlns:cx8="http://schemas.microsoft.com/office/drawing/2016/5/14/chartex" xmlns:mc="http://schemas.openxmlformats.org/markup-compatibility/2006" xmlns:aink="http://schemas.microsoft.com/office/drawing/2016/ink" xmlns:am3d="http://schemas.microsoft.com/office/drawing/2017/model3d" xmlns:o="urn:schemas-microsoft-com:office:office" xmlns:r="http://schemas.openxmlformats.org/officeDocument/2006/relationships" xmlns:m="http://schemas.openxmlformats.org/officeDocument/2006/math" xmlns:v="urn:schemas-microsoft-com:vml" xmlns:wp14="http://schemas.microsoft.com/office/word/2010/wordprocessingDrawing" xmlns:wp="http://schemas.openxmlformats.org/drawingml/2006/wordprocessingDrawing" xmlns:w10="urn:schemas-microsoft-com:office:word" xmlns:w="http://schemas.openxmlformats.org/wordprocessingml/2006/main" xmlns:w14="http://schemas.microsoft.com/office/word/2010/wordml" xmlns:w15="http://schemas.microsoft.com/office/word/2012/wordml" xmlns:w16cid="http://schemas.microsoft.com/office/word/2016/wordml/cid" xmlns:w16se="http://schemas.microsoft.com/office/word/2015/wordml/symex" xmlns:wpg="http://schemas.microsoft.com/office/word/2010/wordprocessingGroup" xmlns:wpi="http://schemas.microsoft.com/office/word/2010/wordprocessingInk" xmlns:wne="http://schemas.microsoft.com/office/word/2006/wordml" xmlns:wps="http://schemas.microsoft.com/office/word/2010/wordprocessingShape" mc:Ignorable="w14 w15 w16se w16cid wp14">
   <w:p>
     <w:pPr>
       <w:pStyle w:val="Header"/>
@@ -42193,7 +42188,7 @@
 </file>
 
 <file path=word/header11.xml><?xml version="1.0" encoding="utf-8"?>
-<w:hdr xmlns:wpc="http://schemas.microsoft.com/office/word/2010/wordprocessingCanvas" xmlns:mc="http://schemas.openxmlformats.org/markup-compatibility/2006" xmlns:o="urn:schemas-microsoft-com:office:office" xmlns:r="http://schemas.openxmlformats.org/officeDocument/2006/relationships" xmlns:m="http://schemas.openxmlformats.org/officeDocument/2006/math" xmlns:v="urn:schemas-microsoft-com:vml" xmlns:wp14="http://schemas.microsoft.com/office/word/2010/wordprocessingDrawing" xmlns:wp="http://schemas.openxmlformats.org/drawingml/2006/wordprocessingDrawing" xmlns:w10="urn:schemas-microsoft-com:office:word" xmlns:w="http://schemas.openxmlformats.org/wordprocessingml/2006/main" xmlns:w14="http://schemas.microsoft.com/office/word/2010/wordml" xmlns:wpg="http://schemas.microsoft.com/office/word/2010/wordprocessingGroup" xmlns:wpi="http://schemas.microsoft.com/office/word/2010/wordprocessingInk" xmlns:wne="http://schemas.microsoft.com/office/word/2006/wordml" xmlns:wps="http://schemas.microsoft.com/office/word/2010/wordprocessingShape" mc:Ignorable="w14 wp14">
+<w:hdr xmlns:wpc="http://schemas.microsoft.com/office/word/2010/wordprocessingCanvas" xmlns:cx="http://schemas.microsoft.com/office/drawing/2014/chartex" xmlns:cx1="http://schemas.microsoft.com/office/drawing/2015/9/8/chartex" xmlns:cx2="http://schemas.microsoft.com/office/drawing/2015/10/21/chartex" xmlns:cx3="http://schemas.microsoft.com/office/drawing/2016/5/9/chartex" xmlns:cx4="http://schemas.microsoft.com/office/drawing/2016/5/10/chartex" xmlns:cx5="http://schemas.microsoft.com/office/drawing/2016/5/11/chartex" xmlns:cx6="http://schemas.microsoft.com/office/drawing/2016/5/12/chartex" xmlns:cx7="http://schemas.microsoft.com/office/drawing/2016/5/13/chartex" xmlns:cx8="http://schemas.microsoft.com/office/drawing/2016/5/14/chartex" xmlns:mc="http://schemas.openxmlformats.org/markup-compatibility/2006" xmlns:aink="http://schemas.microsoft.com/office/drawing/2016/ink" xmlns:am3d="http://schemas.microsoft.com/office/drawing/2017/model3d" xmlns:o="urn:schemas-microsoft-com:office:office" xmlns:r="http://schemas.openxmlformats.org/officeDocument/2006/relationships" xmlns:m="http://schemas.openxmlformats.org/officeDocument/2006/math" xmlns:v="urn:schemas-microsoft-com:vml" xmlns:wp14="http://schemas.microsoft.com/office/word/2010/wordprocessingDrawing" xmlns:wp="http://schemas.openxmlformats.org/drawingml/2006/wordprocessingDrawing" xmlns:w10="urn:schemas-microsoft-com:office:word" xmlns:w="http://schemas.openxmlformats.org/wordprocessingml/2006/main" xmlns:w14="http://schemas.microsoft.com/office/word/2010/wordml" xmlns:w15="http://schemas.microsoft.com/office/word/2012/wordml" xmlns:w16cid="http://schemas.microsoft.com/office/word/2016/wordml/cid" xmlns:w16se="http://schemas.microsoft.com/office/word/2015/wordml/symex" xmlns:wpg="http://schemas.microsoft.com/office/word/2010/wordprocessingGroup" xmlns:wpi="http://schemas.microsoft.com/office/word/2010/wordprocessingInk" xmlns:wne="http://schemas.microsoft.com/office/word/2006/wordml" xmlns:wps="http://schemas.microsoft.com/office/word/2010/wordprocessingShape" mc:Ignorable="w14 w15 w16se w16cid wp14">
   <w:p>
     <w:pPr>
       <w:pStyle w:val="Header"/>
@@ -42207,7 +42202,7 @@
 </file>
 
 <file path=word/header12.xml><?xml version="1.0" encoding="utf-8"?>
-<w:hdr xmlns:wpc="http://schemas.microsoft.com/office/word/2010/wordprocessingCanvas" xmlns:mc="http://schemas.openxmlformats.org/markup-compatibility/2006" xmlns:o="urn:schemas-microsoft-com:office:office" xmlns:r="http://schemas.openxmlformats.org/officeDocument/2006/relationships" xmlns:m="http://schemas.openxmlformats.org/officeDocument/2006/math" xmlns:v="urn:schemas-microsoft-com:vml" xmlns:wp14="http://schemas.microsoft.com/office/word/2010/wordprocessingDrawing" xmlns:wp="http://schemas.openxmlformats.org/drawingml/2006/wordprocessingDrawing" xmlns:w10="urn:schemas-microsoft-com:office:word" xmlns:w="http://schemas.openxmlformats.org/wordprocessingml/2006/main" xmlns:w14="http://schemas.microsoft.com/office/word/2010/wordml" xmlns:wpg="http://schemas.microsoft.com/office/word/2010/wordprocessingGroup" xmlns:wpi="http://schemas.microsoft.com/office/word/2010/wordprocessingInk" xmlns:wne="http://schemas.microsoft.com/office/word/2006/wordml" xmlns:wps="http://schemas.microsoft.com/office/word/2010/wordprocessingShape" mc:Ignorable="w14 wp14">
+<w:hdr xmlns:wpc="http://schemas.microsoft.com/office/word/2010/wordprocessingCanvas" xmlns:cx="http://schemas.microsoft.com/office/drawing/2014/chartex" xmlns:cx1="http://schemas.microsoft.com/office/drawing/2015/9/8/chartex" xmlns:cx2="http://schemas.microsoft.com/office/drawing/2015/10/21/chartex" xmlns:cx3="http://schemas.microsoft.com/office/drawing/2016/5/9/chartex" xmlns:cx4="http://schemas.microsoft.com/office/drawing/2016/5/10/chartex" xmlns:cx5="http://schemas.microsoft.com/office/drawing/2016/5/11/chartex" xmlns:cx6="http://schemas.microsoft.com/office/drawing/2016/5/12/chartex" xmlns:cx7="http://schemas.microsoft.com/office/drawing/2016/5/13/chartex" xmlns:cx8="http://schemas.microsoft.com/office/drawing/2016/5/14/chartex" xmlns:mc="http://schemas.openxmlformats.org/markup-compatibility/2006" xmlns:aink="http://schemas.microsoft.com/office/drawing/2016/ink" xmlns:am3d="http://schemas.microsoft.com/office/drawing/2017/model3d" xmlns:o="urn:schemas-microsoft-com:office:office" xmlns:r="http://schemas.openxmlformats.org/officeDocument/2006/relationships" xmlns:m="http://schemas.openxmlformats.org/officeDocument/2006/math" xmlns:v="urn:schemas-microsoft-com:vml" xmlns:wp14="http://schemas.microsoft.com/office/word/2010/wordprocessingDrawing" xmlns:wp="http://schemas.openxmlformats.org/drawingml/2006/wordprocessingDrawing" xmlns:w10="urn:schemas-microsoft-com:office:word" xmlns:w="http://schemas.openxmlformats.org/wordprocessingml/2006/main" xmlns:w14="http://schemas.microsoft.com/office/word/2010/wordml" xmlns:w15="http://schemas.microsoft.com/office/word/2012/wordml" xmlns:w16cid="http://schemas.microsoft.com/office/word/2016/wordml/cid" xmlns:w16se="http://schemas.microsoft.com/office/word/2015/wordml/symex" xmlns:wpg="http://schemas.microsoft.com/office/word/2010/wordprocessingGroup" xmlns:wpi="http://schemas.microsoft.com/office/word/2010/wordprocessingInk" xmlns:wne="http://schemas.microsoft.com/office/word/2006/wordml" xmlns:wps="http://schemas.microsoft.com/office/word/2010/wordprocessingShape" mc:Ignorable="w14 w15 w16se w16cid wp14">
   <w:p>
     <w:pPr>
       <w:pStyle w:val="Header"/>
@@ -42221,7 +42216,7 @@
 </file>
 
 <file path=word/header13.xml><?xml version="1.0" encoding="utf-8"?>
-<w:hdr xmlns:wpc="http://schemas.microsoft.com/office/word/2010/wordprocessingCanvas" xmlns:mc="http://schemas.openxmlformats.org/markup-compatibility/2006" xmlns:o="urn:schemas-microsoft-com:office:office" xmlns:r="http://schemas.openxmlformats.org/officeDocument/2006/relationships" xmlns:m="http://schemas.openxmlformats.org/officeDocument/2006/math" xmlns:v="urn:schemas-microsoft-com:vml" xmlns:wp14="http://schemas.microsoft.com/office/word/2010/wordprocessingDrawing" xmlns:wp="http://schemas.openxmlformats.org/drawingml/2006/wordprocessingDrawing" xmlns:w10="urn:schemas-microsoft-com:office:word" xmlns:w="http://schemas.openxmlformats.org/wordprocessingml/2006/main" xmlns:w14="http://schemas.microsoft.com/office/word/2010/wordml" xmlns:wpg="http://schemas.microsoft.com/office/word/2010/wordprocessingGroup" xmlns:wpi="http://schemas.microsoft.com/office/word/2010/wordprocessingInk" xmlns:wne="http://schemas.microsoft.com/office/word/2006/wordml" xmlns:wps="http://schemas.microsoft.com/office/word/2010/wordprocessingShape" mc:Ignorable="w14 wp14">
+<w:hdr xmlns:wpc="http://schemas.microsoft.com/office/word/2010/wordprocessingCanvas" xmlns:cx="http://schemas.microsoft.com/office/drawing/2014/chartex" xmlns:cx1="http://schemas.microsoft.com/office/drawing/2015/9/8/chartex" xmlns:cx2="http://schemas.microsoft.com/office/drawing/2015/10/21/chartex" xmlns:cx3="http://schemas.microsoft.com/office/drawing/2016/5/9/chartex" xmlns:cx4="http://schemas.microsoft.com/office/drawing/2016/5/10/chartex" xmlns:cx5="http://schemas.microsoft.com/office/drawing/2016/5/11/chartex" xmlns:cx6="http://schemas.microsoft.com/office/drawing/2016/5/12/chartex" xmlns:cx7="http://schemas.microsoft.com/office/drawing/2016/5/13/chartex" xmlns:cx8="http://schemas.microsoft.com/office/drawing/2016/5/14/chartex" xmlns:mc="http://schemas.openxmlformats.org/markup-compatibility/2006" xmlns:aink="http://schemas.microsoft.com/office/drawing/2016/ink" xmlns:am3d="http://schemas.microsoft.com/office/drawing/2017/model3d" xmlns:o="urn:schemas-microsoft-com:office:office" xmlns:r="http://schemas.openxmlformats.org/officeDocument/2006/relationships" xmlns:m="http://schemas.openxmlformats.org/officeDocument/2006/math" xmlns:v="urn:schemas-microsoft-com:vml" xmlns:wp14="http://schemas.microsoft.com/office/word/2010/wordprocessingDrawing" xmlns:wp="http://schemas.openxmlformats.org/drawingml/2006/wordprocessingDrawing" xmlns:w10="urn:schemas-microsoft-com:office:word" xmlns:w="http://schemas.openxmlformats.org/wordprocessingml/2006/main" xmlns:w14="http://schemas.microsoft.com/office/word/2010/wordml" xmlns:w15="http://schemas.microsoft.com/office/word/2012/wordml" xmlns:w16cid="http://schemas.microsoft.com/office/word/2016/wordml/cid" xmlns:w16se="http://schemas.microsoft.com/office/word/2015/wordml/symex" xmlns:wpg="http://schemas.microsoft.com/office/word/2010/wordprocessingGroup" xmlns:wpi="http://schemas.microsoft.com/office/word/2010/wordprocessingInk" xmlns:wne="http://schemas.microsoft.com/office/word/2006/wordml" xmlns:wps="http://schemas.microsoft.com/office/word/2010/wordprocessingShape" mc:Ignorable="w14 w15 w16se w16cid wp14">
   <w:p>
     <w:pPr>
       <w:pStyle w:val="Header"/>
@@ -42235,7 +42230,7 @@
 </file>
 
 <file path=word/header14.xml><?xml version="1.0" encoding="utf-8"?>
-<w:hdr xmlns:wpc="http://schemas.microsoft.com/office/word/2010/wordprocessingCanvas" xmlns:mc="http://schemas.openxmlformats.org/markup-compatibility/2006" xmlns:o="urn:schemas-microsoft-com:office:office" xmlns:r="http://schemas.openxmlformats.org/officeDocument/2006/relationships" xmlns:m="http://schemas.openxmlformats.org/officeDocument/2006/math" xmlns:v="urn:schemas-microsoft-com:vml" xmlns:wp14="http://schemas.microsoft.com/office/word/2010/wordprocessingDrawing" xmlns:wp="http://schemas.openxmlformats.org/drawingml/2006/wordprocessingDrawing" xmlns:w10="urn:schemas-microsoft-com:office:word" xmlns:w="http://schemas.openxmlformats.org/wordprocessingml/2006/main" xmlns:w14="http://schemas.microsoft.com/office/word/2010/wordml" xmlns:wpg="http://schemas.microsoft.com/office/word/2010/wordprocessingGroup" xmlns:wpi="http://schemas.microsoft.com/office/word/2010/wordprocessingInk" xmlns:wne="http://schemas.microsoft.com/office/word/2006/wordml" xmlns:wps="http://schemas.microsoft.com/office/word/2010/wordprocessingShape" mc:Ignorable="w14 wp14">
+<w:hdr xmlns:wpc="http://schemas.microsoft.com/office/word/2010/wordprocessingCanvas" xmlns:cx="http://schemas.microsoft.com/office/drawing/2014/chartex" xmlns:cx1="http://schemas.microsoft.com/office/drawing/2015/9/8/chartex" xmlns:cx2="http://schemas.microsoft.com/office/drawing/2015/10/21/chartex" xmlns:cx3="http://schemas.microsoft.com/office/drawing/2016/5/9/chartex" xmlns:cx4="http://schemas.microsoft.com/office/drawing/2016/5/10/chartex" xmlns:cx5="http://schemas.microsoft.com/office/drawing/2016/5/11/chartex" xmlns:cx6="http://schemas.microsoft.com/office/drawing/2016/5/12/chartex" xmlns:cx7="http://schemas.microsoft.com/office/drawing/2016/5/13/chartex" xmlns:cx8="http://schemas.microsoft.com/office/drawing/2016/5/14/chartex" xmlns:mc="http://schemas.openxmlformats.org/markup-compatibility/2006" xmlns:aink="http://schemas.microsoft.com/office/drawing/2016/ink" xmlns:am3d="http://schemas.microsoft.com/office/drawing/2017/model3d" xmlns:o="urn:schemas-microsoft-com:office:office" xmlns:r="http://schemas.openxmlformats.org/officeDocument/2006/relationships" xmlns:m="http://schemas.openxmlformats.org/officeDocument/2006/math" xmlns:v="urn:schemas-microsoft-com:vml" xmlns:wp14="http://schemas.microsoft.com/office/word/2010/wordprocessingDrawing" xmlns:wp="http://schemas.openxmlformats.org/drawingml/2006/wordprocessingDrawing" xmlns:w10="urn:schemas-microsoft-com:office:word" xmlns:w="http://schemas.openxmlformats.org/wordprocessingml/2006/main" xmlns:w14="http://schemas.microsoft.com/office/word/2010/wordml" xmlns:w15="http://schemas.microsoft.com/office/word/2012/wordml" xmlns:w16cid="http://schemas.microsoft.com/office/word/2016/wordml/cid" xmlns:w16se="http://schemas.microsoft.com/office/word/2015/wordml/symex" xmlns:wpg="http://schemas.microsoft.com/office/word/2010/wordprocessingGroup" xmlns:wpi="http://schemas.microsoft.com/office/word/2010/wordprocessingInk" xmlns:wne="http://schemas.microsoft.com/office/word/2006/wordml" xmlns:wps="http://schemas.microsoft.com/office/word/2010/wordprocessingShape" mc:Ignorable="w14 w15 w16se w16cid wp14">
   <w:p>
     <w:pPr>
       <w:pStyle w:val="Header"/>
@@ -42249,7 +42244,7 @@
 </file>
 
 <file path=word/header15.xml><?xml version="1.0" encoding="utf-8"?>
-<w:hdr xmlns:wpc="http://schemas.microsoft.com/office/word/2010/wordprocessingCanvas" xmlns:mc="http://schemas.openxmlformats.org/markup-compatibility/2006" xmlns:o="urn:schemas-microsoft-com:office:office" xmlns:r="http://schemas.openxmlformats.org/officeDocument/2006/relationships" xmlns:m="http://schemas.openxmlformats.org/officeDocument/2006/math" xmlns:v="urn:schemas-microsoft-com:vml" xmlns:wp14="http://schemas.microsoft.com/office/word/2010/wordprocessingDrawing" xmlns:wp="http://schemas.openxmlformats.org/drawingml/2006/wordprocessingDrawing" xmlns:w10="urn:schemas-microsoft-com:office:word" xmlns:w="http://schemas.openxmlformats.org/wordprocessingml/2006/main" xmlns:w14="http://schemas.microsoft.com/office/word/2010/wordml" xmlns:wpg="http://schemas.microsoft.com/office/word/2010/wordprocessingGroup" xmlns:wpi="http://schemas.microsoft.com/office/word/2010/wordprocessingInk" xmlns:wne="http://schemas.microsoft.com/office/word/2006/wordml" xmlns:wps="http://schemas.microsoft.com/office/word/2010/wordprocessingShape" mc:Ignorable="w14 wp14">
+<w:hdr xmlns:wpc="http://schemas.microsoft.com/office/word/2010/wordprocessingCanvas" xmlns:cx="http://schemas.microsoft.com/office/drawing/2014/chartex" xmlns:cx1="http://schemas.microsoft.com/office/drawing/2015/9/8/chartex" xmlns:cx2="http://schemas.microsoft.com/office/drawing/2015/10/21/chartex" xmlns:cx3="http://schemas.microsoft.com/office/drawing/2016/5/9/chartex" xmlns:cx4="http://schemas.microsoft.com/office/drawing/2016/5/10/chartex" xmlns:cx5="http://schemas.microsoft.com/office/drawing/2016/5/11/chartex" xmlns:cx6="http://schemas.microsoft.com/office/drawing/2016/5/12/chartex" xmlns:cx7="http://schemas.microsoft.com/office/drawing/2016/5/13/chartex" xmlns:cx8="http://schemas.microsoft.com/office/drawing/2016/5/14/chartex" xmlns:mc="http://schemas.openxmlformats.org/markup-compatibility/2006" xmlns:aink="http://schemas.microsoft.com/office/drawing/2016/ink" xmlns:am3d="http://schemas.microsoft.com/office/drawing/2017/model3d" xmlns:o="urn:schemas-microsoft-com:office:office" xmlns:r="http://schemas.openxmlformats.org/officeDocument/2006/relationships" xmlns:m="http://schemas.openxmlformats.org/officeDocument/2006/math" xmlns:v="urn:schemas-microsoft-com:vml" xmlns:wp14="http://schemas.microsoft.com/office/word/2010/wordprocessingDrawing" xmlns:wp="http://schemas.openxmlformats.org/drawingml/2006/wordprocessingDrawing" xmlns:w10="urn:schemas-microsoft-com:office:word" xmlns:w="http://schemas.openxmlformats.org/wordprocessingml/2006/main" xmlns:w14="http://schemas.microsoft.com/office/word/2010/wordml" xmlns:w15="http://schemas.microsoft.com/office/word/2012/wordml" xmlns:w16cid="http://schemas.microsoft.com/office/word/2016/wordml/cid" xmlns:w16se="http://schemas.microsoft.com/office/word/2015/wordml/symex" xmlns:wpg="http://schemas.microsoft.com/office/word/2010/wordprocessingGroup" xmlns:wpi="http://schemas.microsoft.com/office/word/2010/wordprocessingInk" xmlns:wne="http://schemas.microsoft.com/office/word/2006/wordml" xmlns:wps="http://schemas.microsoft.com/office/word/2010/wordprocessingShape" mc:Ignorable="w14 w15 w16se w16cid wp14">
   <w:p>
     <w:pPr>
       <w:pStyle w:val="Header"/>
@@ -42263,7 +42258,7 @@
 </file>
 
 <file path=word/header16.xml><?xml version="1.0" encoding="utf-8"?>
-<w:hdr xmlns:wpc="http://schemas.microsoft.com/office/word/2010/wordprocessingCanvas" xmlns:mc="http://schemas.openxmlformats.org/markup-compatibility/2006" xmlns:o="urn:schemas-microsoft-com:office:office" xmlns:r="http://schemas.openxmlformats.org/officeDocument/2006/relationships" xmlns:m="http://schemas.openxmlformats.org/officeDocument/2006/math" xmlns:v="urn:schemas-microsoft-com:vml" xmlns:wp14="http://schemas.microsoft.com/office/word/2010/wordprocessingDrawing" xmlns:wp="http://schemas.openxmlformats.org/drawingml/2006/wordprocessingDrawing" xmlns:w10="urn:schemas-microsoft-com:office:word" xmlns:w="http://schemas.openxmlformats.org/wordprocessingml/2006/main" xmlns:w14="http://schemas.microsoft.com/office/word/2010/wordml" xmlns:wpg="http://schemas.microsoft.com/office/word/2010/wordprocessingGroup" xmlns:wpi="http://schemas.microsoft.com/office/word/2010/wordprocessingInk" xmlns:wne="http://schemas.microsoft.com/office/word/2006/wordml" xmlns:wps="http://schemas.microsoft.com/office/word/2010/wordprocessingShape" mc:Ignorable="w14 wp14">
+<w:hdr xmlns:wpc="http://schemas.microsoft.com/office/word/2010/wordprocessingCanvas" xmlns:cx="http://schemas.microsoft.com/office/drawing/2014/chartex" xmlns:cx1="http://schemas.microsoft.com/office/drawing/2015/9/8/chartex" xmlns:cx2="http://schemas.microsoft.com/office/drawing/2015/10/21/chartex" xmlns:cx3="http://schemas.microsoft.com/office/drawing/2016/5/9/chartex" xmlns:cx4="http://schemas.microsoft.com/office/drawing/2016/5/10/chartex" xmlns:cx5="http://schemas.microsoft.com/office/drawing/2016/5/11/chartex" xmlns:cx6="http://schemas.microsoft.com/office/drawing/2016/5/12/chartex" xmlns:cx7="http://schemas.microsoft.com/office/drawing/2016/5/13/chartex" xmlns:cx8="http://schemas.microsoft.com/office/drawing/2016/5/14/chartex" xmlns:mc="http://schemas.openxmlformats.org/markup-compatibility/2006" xmlns:aink="http://schemas.microsoft.com/office/drawing/2016/ink" xmlns:am3d="http://schemas.microsoft.com/office/drawing/2017/model3d" xmlns:o="urn:schemas-microsoft-com:office:office" xmlns:r="http://schemas.openxmlformats.org/officeDocument/2006/relationships" xmlns:m="http://schemas.openxmlformats.org/officeDocument/2006/math" xmlns:v="urn:schemas-microsoft-com:vml" xmlns:wp14="http://schemas.microsoft.com/office/word/2010/wordprocessingDrawing" xmlns:wp="http://schemas.openxmlformats.org/drawingml/2006/wordprocessingDrawing" xmlns:w10="urn:schemas-microsoft-com:office:word" xmlns:w="http://schemas.openxmlformats.org/wordprocessingml/2006/main" xmlns:w14="http://schemas.microsoft.com/office/word/2010/wordml" xmlns:w15="http://schemas.microsoft.com/office/word/2012/wordml" xmlns:w16cid="http://schemas.microsoft.com/office/word/2016/wordml/cid" xmlns:w16se="http://schemas.microsoft.com/office/word/2015/wordml/symex" xmlns:wpg="http://schemas.microsoft.com/office/word/2010/wordprocessingGroup" xmlns:wpi="http://schemas.microsoft.com/office/word/2010/wordprocessingInk" xmlns:wne="http://schemas.microsoft.com/office/word/2006/wordml" xmlns:wps="http://schemas.microsoft.com/office/word/2010/wordprocessingShape" mc:Ignorable="w14 w15 w16se w16cid wp14">
   <w:p>
     <w:pPr>
       <w:jc w:val="right"/>
@@ -42276,7 +42271,7 @@
 </file>
 
 <file path=word/header17.xml><?xml version="1.0" encoding="utf-8"?>
-<w:hdr xmlns:wpc="http://schemas.microsoft.com/office/word/2010/wordprocessingCanvas" xmlns:mc="http://schemas.openxmlformats.org/markup-compatibility/2006" xmlns:o="urn:schemas-microsoft-com:office:office" xmlns:r="http://schemas.openxmlformats.org/officeDocument/2006/relationships" xmlns:m="http://schemas.openxmlformats.org/officeDocument/2006/math" xmlns:v="urn:schemas-microsoft-com:vml" xmlns:wp14="http://schemas.microsoft.com/office/word/2010/wordprocessingDrawing" xmlns:wp="http://schemas.openxmlformats.org/drawingml/2006/wordprocessingDrawing" xmlns:w10="urn:schemas-microsoft-com:office:word" xmlns:w="http://schemas.openxmlformats.org/wordprocessingml/2006/main" xmlns:w14="http://schemas.microsoft.com/office/word/2010/wordml" xmlns:wpg="http://schemas.microsoft.com/office/word/2010/wordprocessingGroup" xmlns:wpi="http://schemas.microsoft.com/office/word/2010/wordprocessingInk" xmlns:wne="http://schemas.microsoft.com/office/word/2006/wordml" xmlns:wps="http://schemas.microsoft.com/office/word/2010/wordprocessingShape" mc:Ignorable="w14 wp14">
+<w:hdr xmlns:wpc="http://schemas.microsoft.com/office/word/2010/wordprocessingCanvas" xmlns:cx="http://schemas.microsoft.com/office/drawing/2014/chartex" xmlns:cx1="http://schemas.microsoft.com/office/drawing/2015/9/8/chartex" xmlns:cx2="http://schemas.microsoft.com/office/drawing/2015/10/21/chartex" xmlns:cx3="http://schemas.microsoft.com/office/drawing/2016/5/9/chartex" xmlns:cx4="http://schemas.microsoft.com/office/drawing/2016/5/10/chartex" xmlns:cx5="http://schemas.microsoft.com/office/drawing/2016/5/11/chartex" xmlns:cx6="http://schemas.microsoft.com/office/drawing/2016/5/12/chartex" xmlns:cx7="http://schemas.microsoft.com/office/drawing/2016/5/13/chartex" xmlns:cx8="http://schemas.microsoft.com/office/drawing/2016/5/14/chartex" xmlns:mc="http://schemas.openxmlformats.org/markup-compatibility/2006" xmlns:aink="http://schemas.microsoft.com/office/drawing/2016/ink" xmlns:am3d="http://schemas.microsoft.com/office/drawing/2017/model3d" xmlns:o="urn:schemas-microsoft-com:office:office" xmlns:r="http://schemas.openxmlformats.org/officeDocument/2006/relationships" xmlns:m="http://schemas.openxmlformats.org/officeDocument/2006/math" xmlns:v="urn:schemas-microsoft-com:vml" xmlns:wp14="http://schemas.microsoft.com/office/word/2010/wordprocessingDrawing" xmlns:wp="http://schemas.openxmlformats.org/drawingml/2006/wordprocessingDrawing" xmlns:w10="urn:schemas-microsoft-com:office:word" xmlns:w="http://schemas.openxmlformats.org/wordprocessingml/2006/main" xmlns:w14="http://schemas.microsoft.com/office/word/2010/wordml" xmlns:w15="http://schemas.microsoft.com/office/word/2012/wordml" xmlns:w16cid="http://schemas.microsoft.com/office/word/2016/wordml/cid" xmlns:w16se="http://schemas.microsoft.com/office/word/2015/wordml/symex" xmlns:wpg="http://schemas.microsoft.com/office/word/2010/wordprocessingGroup" xmlns:wpi="http://schemas.microsoft.com/office/word/2010/wordprocessingInk" xmlns:wne="http://schemas.microsoft.com/office/word/2006/wordml" xmlns:wps="http://schemas.microsoft.com/office/word/2010/wordprocessingShape" mc:Ignorable="w14 w15 w16se w16cid wp14">
   <w:p>
     <w:pPr>
       <w:pStyle w:val="Header"/>
@@ -42290,7 +42285,7 @@
 </file>
 
 <file path=word/header18.xml><?xml version="1.0" encoding="utf-8"?>
-<w:hdr xmlns:wpc="http://schemas.microsoft.com/office/word/2010/wordprocessingCanvas" xmlns:mc="http://schemas.openxmlformats.org/markup-compatibility/2006" xmlns:o="urn:schemas-microsoft-com:office:office" xmlns:r="http://schemas.openxmlformats.org/officeDocument/2006/relationships" xmlns:m="http://schemas.openxmlformats.org/officeDocument/2006/math" xmlns:v="urn:schemas-microsoft-com:vml" xmlns:wp14="http://schemas.microsoft.com/office/word/2010/wordprocessingDrawing" xmlns:wp="http://schemas.openxmlformats.org/drawingml/2006/wordprocessingDrawing" xmlns:w10="urn:schemas-microsoft-com:office:word" xmlns:w="http://schemas.openxmlformats.org/wordprocessingml/2006/main" xmlns:w14="http://schemas.microsoft.com/office/word/2010/wordml" xmlns:wpg="http://schemas.microsoft.com/office/word/2010/wordprocessingGroup" xmlns:wpi="http://schemas.microsoft.com/office/word/2010/wordprocessingInk" xmlns:wne="http://schemas.microsoft.com/office/word/2006/wordml" xmlns:wps="http://schemas.microsoft.com/office/word/2010/wordprocessingShape" mc:Ignorable="w14 wp14">
+<w:hdr xmlns:wpc="http://schemas.microsoft.com/office/word/2010/wordprocessingCanvas" xmlns:cx="http://schemas.microsoft.com/office/drawing/2014/chartex" xmlns:cx1="http://schemas.microsoft.com/office/drawing/2015/9/8/chartex" xmlns:cx2="http://schemas.microsoft.com/office/drawing/2015/10/21/chartex" xmlns:cx3="http://schemas.microsoft.com/office/drawing/2016/5/9/chartex" xmlns:cx4="http://schemas.microsoft.com/office/drawing/2016/5/10/chartex" xmlns:cx5="http://schemas.microsoft.com/office/drawing/2016/5/11/chartex" xmlns:cx6="http://schemas.microsoft.com/office/drawing/2016/5/12/chartex" xmlns:cx7="http://schemas.microsoft.com/office/drawing/2016/5/13/chartex" xmlns:cx8="http://schemas.microsoft.com/office/drawing/2016/5/14/chartex" xmlns:mc="http://schemas.openxmlformats.org/markup-compatibility/2006" xmlns:aink="http://schemas.microsoft.com/office/drawing/2016/ink" xmlns:am3d="http://schemas.microsoft.com/office/drawing/2017/model3d" xmlns:o="urn:schemas-microsoft-com:office:office" xmlns:r="http://schemas.openxmlformats.org/officeDocument/2006/relationships" xmlns:m="http://schemas.openxmlformats.org/officeDocument/2006/math" xmlns:v="urn:schemas-microsoft-com:vml" xmlns:wp14="http://schemas.microsoft.com/office/word/2010/wordprocessingDrawing" xmlns:wp="http://schemas.openxmlformats.org/drawingml/2006/wordprocessingDrawing" xmlns:w10="urn:schemas-microsoft-com:office:word" xmlns:w="http://schemas.openxmlformats.org/wordprocessingml/2006/main" xmlns:w14="http://schemas.microsoft.com/office/word/2010/wordml" xmlns:w15="http://schemas.microsoft.com/office/word/2012/wordml" xmlns:w16cid="http://schemas.microsoft.com/office/word/2016/wordml/cid" xmlns:w16se="http://schemas.microsoft.com/office/word/2015/wordml/symex" xmlns:wpg="http://schemas.microsoft.com/office/word/2010/wordprocessingGroup" xmlns:wpi="http://schemas.microsoft.com/office/word/2010/wordprocessingInk" xmlns:wne="http://schemas.microsoft.com/office/word/2006/wordml" xmlns:wps="http://schemas.microsoft.com/office/word/2010/wordprocessingShape" mc:Ignorable="w14 w15 w16se w16cid wp14">
   <w:p>
     <w:pPr>
       <w:pStyle w:val="Header"/>
@@ -42304,7 +42299,7 @@
 </file>
 
 <file path=word/header2.xml><?xml version="1.0" encoding="utf-8"?>
-<w:hdr xmlns:wpc="http://schemas.microsoft.com/office/word/2010/wordprocessingCanvas" xmlns:mc="http://schemas.openxmlformats.org/markup-compatibility/2006" xmlns:o="urn:schemas-microsoft-com:office:office" xmlns:r="http://schemas.openxmlformats.org/officeDocument/2006/relationships" xmlns:m="http://schemas.openxmlformats.org/officeDocument/2006/math" xmlns:v="urn:schemas-microsoft-com:vml" xmlns:wp14="http://schemas.microsoft.com/office/word/2010/wordprocessingDrawing" xmlns:wp="http://schemas.openxmlformats.org/drawingml/2006/wordprocessingDrawing" xmlns:w10="urn:schemas-microsoft-com:office:word" xmlns:w="http://schemas.openxmlformats.org/wordprocessingml/2006/main" xmlns:w14="http://schemas.microsoft.com/office/word/2010/wordml" xmlns:wpg="http://schemas.microsoft.com/office/word/2010/wordprocessingGroup" xmlns:wpi="http://schemas.microsoft.com/office/word/2010/wordprocessingInk" xmlns:wne="http://schemas.microsoft.com/office/word/2006/wordml" xmlns:wps="http://schemas.microsoft.com/office/word/2010/wordprocessingShape" mc:Ignorable="w14 wp14">
+<w:hdr xmlns:wpc="http://schemas.microsoft.com/office/word/2010/wordprocessingCanvas" xmlns:cx="http://schemas.microsoft.com/office/drawing/2014/chartex" xmlns:cx1="http://schemas.microsoft.com/office/drawing/2015/9/8/chartex" xmlns:cx2="http://schemas.microsoft.com/office/drawing/2015/10/21/chartex" xmlns:cx3="http://schemas.microsoft.com/office/drawing/2016/5/9/chartex" xmlns:cx4="http://schemas.microsoft.com/office/drawing/2016/5/10/chartex" xmlns:cx5="http://schemas.microsoft.com/office/drawing/2016/5/11/chartex" xmlns:cx6="http://schemas.microsoft.com/office/drawing/2016/5/12/chartex" xmlns:cx7="http://schemas.microsoft.com/office/drawing/2016/5/13/chartex" xmlns:cx8="http://schemas.microsoft.com/office/drawing/2016/5/14/chartex" xmlns:mc="http://schemas.openxmlformats.org/markup-compatibility/2006" xmlns:aink="http://schemas.microsoft.com/office/drawing/2016/ink" xmlns:am3d="http://schemas.microsoft.com/office/drawing/2017/model3d" xmlns:o="urn:schemas-microsoft-com:office:office" xmlns:r="http://schemas.openxmlformats.org/officeDocument/2006/relationships" xmlns:m="http://schemas.openxmlformats.org/officeDocument/2006/math" xmlns:v="urn:schemas-microsoft-com:vml" xmlns:wp14="http://schemas.microsoft.com/office/word/2010/wordprocessingDrawing" xmlns:wp="http://schemas.openxmlformats.org/drawingml/2006/wordprocessingDrawing" xmlns:w10="urn:schemas-microsoft-com:office:word" xmlns:w="http://schemas.openxmlformats.org/wordprocessingml/2006/main" xmlns:w14="http://schemas.microsoft.com/office/word/2010/wordml" xmlns:w15="http://schemas.microsoft.com/office/word/2012/wordml" xmlns:w16cid="http://schemas.microsoft.com/office/word/2016/wordml/cid" xmlns:w16se="http://schemas.microsoft.com/office/word/2015/wordml/symex" xmlns:wpg="http://schemas.microsoft.com/office/word/2010/wordprocessingGroup" xmlns:wpi="http://schemas.microsoft.com/office/word/2010/wordprocessingInk" xmlns:wne="http://schemas.microsoft.com/office/word/2006/wordml" xmlns:wps="http://schemas.microsoft.com/office/word/2010/wordprocessingShape" mc:Ignorable="w14 w15 w16se w16cid wp14">
   <w:p>
     <w:pPr>
       <w:pStyle w:val="Header"/>
@@ -42318,7 +42313,7 @@
 </file>
 
 <file path=word/header3.xml><?xml version="1.0" encoding="utf-8"?>
-<w:hdr xmlns:wpc="http://schemas.microsoft.com/office/word/2010/wordprocessingCanvas" xmlns:mc="http://schemas.openxmlformats.org/markup-compatibility/2006" xmlns:o="urn:schemas-microsoft-com:office:office" xmlns:r="http://schemas.openxmlformats.org/officeDocument/2006/relationships" xmlns:m="http://schemas.openxmlformats.org/officeDocument/2006/math" xmlns:v="urn:schemas-microsoft-com:vml" xmlns:wp14="http://schemas.microsoft.com/office/word/2010/wordprocessingDrawing" xmlns:wp="http://schemas.openxmlformats.org/drawingml/2006/wordprocessingDrawing" xmlns:w10="urn:schemas-microsoft-com:office:word" xmlns:w="http://schemas.openxmlformats.org/wordprocessingml/2006/main" xmlns:w14="http://schemas.microsoft.com/office/word/2010/wordml" xmlns:wpg="http://schemas.microsoft.com/office/word/2010/wordprocessingGroup" xmlns:wpi="http://schemas.microsoft.com/office/word/2010/wordprocessingInk" xmlns:wne="http://schemas.microsoft.com/office/word/2006/wordml" xmlns:wps="http://schemas.microsoft.com/office/word/2010/wordprocessingShape" mc:Ignorable="w14 wp14">
+<w:hdr xmlns:wpc="http://schemas.microsoft.com/office/word/2010/wordprocessingCanvas" xmlns:cx="http://schemas.microsoft.com/office/drawing/2014/chartex" xmlns:cx1="http://schemas.microsoft.com/office/drawing/2015/9/8/chartex" xmlns:cx2="http://schemas.microsoft.com/office/drawing/2015/10/21/chartex" xmlns:cx3="http://schemas.microsoft.com/office/drawing/2016/5/9/chartex" xmlns:cx4="http://schemas.microsoft.com/office/drawing/2016/5/10/chartex" xmlns:cx5="http://schemas.microsoft.com/office/drawing/2016/5/11/chartex" xmlns:cx6="http://schemas.microsoft.com/office/drawing/2016/5/12/chartex" xmlns:cx7="http://schemas.microsoft.com/office/drawing/2016/5/13/chartex" xmlns:cx8="http://schemas.microsoft.com/office/drawing/2016/5/14/chartex" xmlns:mc="http://schemas.openxmlformats.org/markup-compatibility/2006" xmlns:aink="http://schemas.microsoft.com/office/drawing/2016/ink" xmlns:am3d="http://schemas.microsoft.com/office/drawing/2017/model3d" xmlns:o="urn:schemas-microsoft-com:office:office" xmlns:r="http://schemas.openxmlformats.org/officeDocument/2006/relationships" xmlns:m="http://schemas.openxmlformats.org/officeDocument/2006/math" xmlns:v="urn:schemas-microsoft-com:vml" xmlns:wp14="http://schemas.microsoft.com/office/word/2010/wordprocessingDrawing" xmlns:wp="http://schemas.openxmlformats.org/drawingml/2006/wordprocessingDrawing" xmlns:w10="urn:schemas-microsoft-com:office:word" xmlns:w="http://schemas.openxmlformats.org/wordprocessingml/2006/main" xmlns:w14="http://schemas.microsoft.com/office/word/2010/wordml" xmlns:w15="http://schemas.microsoft.com/office/word/2012/wordml" xmlns:w16cid="http://schemas.microsoft.com/office/word/2016/wordml/cid" xmlns:w16se="http://schemas.microsoft.com/office/word/2015/wordml/symex" xmlns:wpg="http://schemas.microsoft.com/office/word/2010/wordprocessingGroup" xmlns:wpi="http://schemas.microsoft.com/office/word/2010/wordprocessingInk" xmlns:wne="http://schemas.microsoft.com/office/word/2006/wordml" xmlns:wps="http://schemas.microsoft.com/office/word/2010/wordprocessingShape" mc:Ignorable="w14 w15 w16se w16cid wp14">
   <w:p>
     <w:pPr>
       <w:pStyle w:val="Header"/>
@@ -42332,7 +42327,7 @@
 </file>
 
 <file path=word/header4.xml><?xml version="1.0" encoding="utf-8"?>
-<w:hdr xmlns:wpc="http://schemas.microsoft.com/office/word/2010/wordprocessingCanvas" xmlns:mc="http://schemas.openxmlformats.org/markup-compatibility/2006" xmlns:o="urn:schemas-microsoft-com:office:office" xmlns:r="http://schemas.openxmlformats.org/officeDocument/2006/relationships" xmlns:m="http://schemas.openxmlformats.org/officeDocument/2006/math" xmlns:v="urn:schemas-microsoft-com:vml" xmlns:wp14="http://schemas.microsoft.com/office/word/2010/wordprocessingDrawing" xmlns:wp="http://schemas.openxmlformats.org/drawingml/2006/wordprocessingDrawing" xmlns:w10="urn:schemas-microsoft-com:office:word" xmlns:w="http://schemas.openxmlformats.org/wordprocessingml/2006/main" xmlns:w14="http://schemas.microsoft.com/office/word/2010/wordml" xmlns:wpg="http://schemas.microsoft.com/office/word/2010/wordprocessingGroup" xmlns:wpi="http://schemas.microsoft.com/office/word/2010/wordprocessingInk" xmlns:wne="http://schemas.microsoft.com/office/word/2006/wordml" xmlns:wps="http://schemas.microsoft.com/office/word/2010/wordprocessingShape" mc:Ignorable="w14 wp14">
+<w:hdr xmlns:wpc="http://schemas.microsoft.com/office/word/2010/wordprocessingCanvas" xmlns:cx="http://schemas.microsoft.com/office/drawing/2014/chartex" xmlns:cx1="http://schemas.microsoft.com/office/drawing/2015/9/8/chartex" xmlns:cx2="http://schemas.microsoft.com/office/drawing/2015/10/21/chartex" xmlns:cx3="http://schemas.microsoft.com/office/drawing/2016/5/9/chartex" xmlns:cx4="http://schemas.microsoft.com/office/drawing/2016/5/10/chartex" xmlns:cx5="http://schemas.microsoft.com/office/drawing/2016/5/11/chartex" xmlns:cx6="http://schemas.microsoft.com/office/drawing/2016/5/12/chartex" xmlns:cx7="http://schemas.microsoft.com/office/drawing/2016/5/13/chartex" xmlns:cx8="http://schemas.microsoft.com/office/drawing/2016/5/14/chartex" xmlns:mc="http://schemas.openxmlformats.org/markup-compatibility/2006" xmlns:aink="http://schemas.microsoft.com/office/drawing/2016/ink" xmlns:am3d="http://schemas.microsoft.com/office/drawing/2017/model3d" xmlns:o="urn:schemas-microsoft-com:office:office" xmlns:r="http://schemas.openxmlformats.org/officeDocument/2006/relationships" xmlns:m="http://schemas.openxmlformats.org/officeDocument/2006/math" xmlns:v="urn:schemas-microsoft-com:vml" xmlns:wp14="http://schemas.microsoft.com/office/word/2010/wordprocessingDrawing" xmlns:wp="http://schemas.openxmlformats.org/drawingml/2006/wordprocessingDrawing" xmlns:w10="urn:schemas-microsoft-com:office:word" xmlns:w="http://schemas.openxmlformats.org/wordprocessingml/2006/main" xmlns:w14="http://schemas.microsoft.com/office/word/2010/wordml" xmlns:w15="http://schemas.microsoft.com/office/word/2012/wordml" xmlns:w16cid="http://schemas.microsoft.com/office/word/2016/wordml/cid" xmlns:w16se="http://schemas.microsoft.com/office/word/2015/wordml/symex" xmlns:wpg="http://schemas.microsoft.com/office/word/2010/wordprocessingGroup" xmlns:wpi="http://schemas.microsoft.com/office/word/2010/wordprocessingInk" xmlns:wne="http://schemas.microsoft.com/office/word/2006/wordml" xmlns:wps="http://schemas.microsoft.com/office/word/2010/wordprocessingShape" mc:Ignorable="w14 w15 w16se w16cid wp14">
   <w:p>
     <w:pPr>
       <w:jc w:val="right"/>
@@ -42345,7 +42340,7 @@
 </file>
 
 <file path=word/header5.xml><?xml version="1.0" encoding="utf-8"?>
-<w:hdr xmlns:wpc="http://schemas.microsoft.com/office/word/2010/wordprocessingCanvas" xmlns:mc="http://schemas.openxmlformats.org/markup-compatibility/2006" xmlns:o="urn:schemas-microsoft-com:office:office" xmlns:r="http://schemas.openxmlformats.org/officeDocument/2006/relationships" xmlns:m="http://schemas.openxmlformats.org/officeDocument/2006/math" xmlns:v="urn:schemas-microsoft-com:vml" xmlns:wp14="http://schemas.microsoft.com/office/word/2010/wordprocessingDrawing" xmlns:wp="http://schemas.openxmlformats.org/drawingml/2006/wordprocessingDrawing" xmlns:w10="urn:schemas-microsoft-com:office:word" xmlns:w="http://schemas.openxmlformats.org/wordprocessingml/2006/main" xmlns:w14="http://schemas.microsoft.com/office/word/2010/wordml" xmlns:wpg="http://schemas.microsoft.com/office/word/2010/wordprocessingGroup" xmlns:wpi="http://schemas.microsoft.com/office/word/2010/wordprocessingInk" xmlns:wne="http://schemas.microsoft.com/office/word/2006/wordml" xmlns:wps="http://schemas.microsoft.com/office/word/2010/wordprocessingShape" mc:Ignorable="w14 wp14">
+<w:hdr xmlns:wpc="http://schemas.microsoft.com/office/word/2010/wordprocessingCanvas" xmlns:cx="http://schemas.microsoft.com/office/drawing/2014/chartex" xmlns:cx1="http://schemas.microsoft.com/office/drawing/2015/9/8/chartex" xmlns:cx2="http://schemas.microsoft.com/office/drawing/2015/10/21/chartex" xmlns:cx3="http://schemas.microsoft.com/office/drawing/2016/5/9/chartex" xmlns:cx4="http://schemas.microsoft.com/office/drawing/2016/5/10/chartex" xmlns:cx5="http://schemas.microsoft.com/office/drawing/2016/5/11/chartex" xmlns:cx6="http://schemas.microsoft.com/office/drawing/2016/5/12/chartex" xmlns:cx7="http://schemas.microsoft.com/office/drawing/2016/5/13/chartex" xmlns:cx8="http://schemas.microsoft.com/office/drawing/2016/5/14/chartex" xmlns:mc="http://schemas.openxmlformats.org/markup-compatibility/2006" xmlns:aink="http://schemas.microsoft.com/office/drawing/2016/ink" xmlns:am3d="http://schemas.microsoft.com/office/drawing/2017/model3d" xmlns:o="urn:schemas-microsoft-com:office:office" xmlns:r="http://schemas.openxmlformats.org/officeDocument/2006/relationships" xmlns:m="http://schemas.openxmlformats.org/officeDocument/2006/math" xmlns:v="urn:schemas-microsoft-com:vml" xmlns:wp14="http://schemas.microsoft.com/office/word/2010/wordprocessingDrawing" xmlns:wp="http://schemas.openxmlformats.org/drawingml/2006/wordprocessingDrawing" xmlns:w10="urn:schemas-microsoft-com:office:word" xmlns:w="http://schemas.openxmlformats.org/wordprocessingml/2006/main" xmlns:w14="http://schemas.microsoft.com/office/word/2010/wordml" xmlns:w15="http://schemas.microsoft.com/office/word/2012/wordml" xmlns:w16cid="http://schemas.microsoft.com/office/word/2016/wordml/cid" xmlns:w16se="http://schemas.microsoft.com/office/word/2015/wordml/symex" xmlns:wpg="http://schemas.microsoft.com/office/word/2010/wordprocessingGroup" xmlns:wpi="http://schemas.microsoft.com/office/word/2010/wordprocessingInk" xmlns:wne="http://schemas.microsoft.com/office/word/2006/wordml" xmlns:wps="http://schemas.microsoft.com/office/word/2010/wordprocessingShape" mc:Ignorable="w14 w15 w16se w16cid wp14">
   <w:p>
     <w:pPr>
       <w:pStyle w:val="Header"/>
@@ -42359,7 +42354,7 @@
 </file>
 
 <file path=word/header6.xml><?xml version="1.0" encoding="utf-8"?>
-<w:hdr xmlns:wpc="http://schemas.microsoft.com/office/word/2010/wordprocessingCanvas" xmlns:mc="http://schemas.openxmlformats.org/markup-compatibility/2006" xmlns:o="urn:schemas-microsoft-com:office:office" xmlns:r="http://schemas.openxmlformats.org/officeDocument/2006/relationships" xmlns:m="http://schemas.openxmlformats.org/officeDocument/2006/math" xmlns:v="urn:schemas-microsoft-com:vml" xmlns:wp14="http://schemas.microsoft.com/office/word/2010/wordprocessingDrawing" xmlns:wp="http://schemas.openxmlformats.org/drawingml/2006/wordprocessingDrawing" xmlns:w10="urn:schemas-microsoft-com:office:word" xmlns:w="http://schemas.openxmlformats.org/wordprocessingml/2006/main" xmlns:w14="http://schemas.microsoft.com/office/word/2010/wordml" xmlns:wpg="http://schemas.microsoft.com/office/word/2010/wordprocessingGroup" xmlns:wpi="http://schemas.microsoft.com/office/word/2010/wordprocessingInk" xmlns:wne="http://schemas.microsoft.com/office/word/2006/wordml" xmlns:wps="http://schemas.microsoft.com/office/word/2010/wordprocessingShape" mc:Ignorable="w14 wp14">
+<w:hdr xmlns:wpc="http://schemas.microsoft.com/office/word/2010/wordprocessingCanvas" xmlns:cx="http://schemas.microsoft.com/office/drawing/2014/chartex" xmlns:cx1="http://schemas.microsoft.com/office/drawing/2015/9/8/chartex" xmlns:cx2="http://schemas.microsoft.com/office/drawing/2015/10/21/chartex" xmlns:cx3="http://schemas.microsoft.com/office/drawing/2016/5/9/chartex" xmlns:cx4="http://schemas.microsoft.com/office/drawing/2016/5/10/chartex" xmlns:cx5="http://schemas.microsoft.com/office/drawing/2016/5/11/chartex" xmlns:cx6="http://schemas.microsoft.com/office/drawing/2016/5/12/chartex" xmlns:cx7="http://schemas.microsoft.com/office/drawing/2016/5/13/chartex" xmlns:cx8="http://schemas.microsoft.com/office/drawing/2016/5/14/chartex" xmlns:mc="http://schemas.openxmlformats.org/markup-compatibility/2006" xmlns:aink="http://schemas.microsoft.com/office/drawing/2016/ink" xmlns:am3d="http://schemas.microsoft.com/office/drawing/2017/model3d" xmlns:o="urn:schemas-microsoft-com:office:office" xmlns:r="http://schemas.openxmlformats.org/officeDocument/2006/relationships" xmlns:m="http://schemas.openxmlformats.org/officeDocument/2006/math" xmlns:v="urn:schemas-microsoft-com:vml" xmlns:wp14="http://schemas.microsoft.com/office/word/2010/wordprocessingDrawing" xmlns:wp="http://schemas.openxmlformats.org/drawingml/2006/wordprocessingDrawing" xmlns:w10="urn:schemas-microsoft-com:office:word" xmlns:w="http://schemas.openxmlformats.org/wordprocessingml/2006/main" xmlns:w14="http://schemas.microsoft.com/office/word/2010/wordml" xmlns:w15="http://schemas.microsoft.com/office/word/2012/wordml" xmlns:w16cid="http://schemas.microsoft.com/office/word/2016/wordml/cid" xmlns:w16se="http://schemas.microsoft.com/office/word/2015/wordml/symex" xmlns:wpg="http://schemas.microsoft.com/office/word/2010/wordprocessingGroup" xmlns:wpi="http://schemas.microsoft.com/office/word/2010/wordprocessingInk" xmlns:wne="http://schemas.microsoft.com/office/word/2006/wordml" xmlns:wps="http://schemas.microsoft.com/office/word/2010/wordprocessingShape" mc:Ignorable="w14 w15 w16se w16cid wp14">
   <w:p>
     <w:pPr>
       <w:pStyle w:val="Header"/>
@@ -42373,7 +42368,7 @@
 </file>
 
 <file path=word/header7.xml><?xml version="1.0" encoding="utf-8"?>
-<w:hdr xmlns:wpc="http://schemas.microsoft.com/office/word/2010/wordprocessingCanvas" xmlns:mc="http://schemas.openxmlformats.org/markup-compatibility/2006" xmlns:o="urn:schemas-microsoft-com:office:office" xmlns:r="http://schemas.openxmlformats.org/officeDocument/2006/relationships" xmlns:m="http://schemas.openxmlformats.org/officeDocument/2006/math" xmlns:v="urn:schemas-microsoft-com:vml" xmlns:wp14="http://schemas.microsoft.com/office/word/2010/wordprocessingDrawing" xmlns:wp="http://schemas.openxmlformats.org/drawingml/2006/wordprocessingDrawing" xmlns:w10="urn:schemas-microsoft-com:office:word" xmlns:w="http://schemas.openxmlformats.org/wordprocessingml/2006/main" xmlns:w14="http://schemas.microsoft.com/office/word/2010/wordml" xmlns:wpg="http://schemas.microsoft.com/office/word/2010/wordprocessingGroup" xmlns:wpi="http://schemas.microsoft.com/office/word/2010/wordprocessingInk" xmlns:wne="http://schemas.microsoft.com/office/word/2006/wordml" xmlns:wps="http://schemas.microsoft.com/office/word/2010/wordprocessingShape" mc:Ignorable="w14 wp14">
+<w:hdr xmlns:wpc="http://schemas.microsoft.com/office/word/2010/wordprocessingCanvas" xmlns:cx="http://schemas.microsoft.com/office/drawing/2014/chartex" xmlns:cx1="http://schemas.microsoft.com/office/drawing/2015/9/8/chartex" xmlns:cx2="http://schemas.microsoft.com/office/drawing/2015/10/21/chartex" xmlns:cx3="http://schemas.microsoft.com/office/drawing/2016/5/9/chartex" xmlns:cx4="http://schemas.microsoft.com/office/drawing/2016/5/10/chartex" xmlns:cx5="http://schemas.microsoft.com/office/drawing/2016/5/11/chartex" xmlns:cx6="http://schemas.microsoft.com/office/drawing/2016/5/12/chartex" xmlns:cx7="http://schemas.microsoft.com/office/drawing/2016/5/13/chartex" xmlns:cx8="http://schemas.microsoft.com/office/drawing/2016/5/14/chartex" xmlns:mc="http://schemas.openxmlformats.org/markup-compatibility/2006" xmlns:aink="http://schemas.microsoft.com/office/drawing/2016/ink" xmlns:am3d="http://schemas.microsoft.com/office/drawing/2017/model3d" xmlns:o="urn:schemas-microsoft-com:office:office" xmlns:r="http://schemas.openxmlformats.org/officeDocument/2006/relationships" xmlns:m="http://schemas.openxmlformats.org/officeDocument/2006/math" xmlns:v="urn:schemas-microsoft-com:vml" xmlns:wp14="http://schemas.microsoft.com/office/word/2010/wordprocessingDrawing" xmlns:wp="http://schemas.openxmlformats.org/drawingml/2006/wordprocessingDrawing" xmlns:w10="urn:schemas-microsoft-com:office:word" xmlns:w="http://schemas.openxmlformats.org/wordprocessingml/2006/main" xmlns:w14="http://schemas.microsoft.com/office/word/2010/wordml" xmlns:w15="http://schemas.microsoft.com/office/word/2012/wordml" xmlns:w16cid="http://schemas.microsoft.com/office/word/2016/wordml/cid" xmlns:w16se="http://schemas.microsoft.com/office/word/2015/wordml/symex" xmlns:wpg="http://schemas.microsoft.com/office/word/2010/wordprocessingGroup" xmlns:wpi="http://schemas.microsoft.com/office/word/2010/wordprocessingInk" xmlns:wne="http://schemas.microsoft.com/office/word/2006/wordml" xmlns:wps="http://schemas.microsoft.com/office/word/2010/wordprocessingShape" mc:Ignorable="w14 w15 w16se w16cid wp14">
   <w:p>
     <w:pPr>
       <w:pStyle w:val="Header"/>
@@ -42387,7 +42382,7 @@
 </file>
 
 <file path=word/header8.xml><?xml version="1.0" encoding="utf-8"?>
-<w:hdr xmlns:wpc="http://schemas.microsoft.com/office/word/2010/wordprocessingCanvas" xmlns:mc="http://schemas.openxmlformats.org/markup-compatibility/2006" xmlns:o="urn:schemas-microsoft-com:office:office" xmlns:r="http://schemas.openxmlformats.org/officeDocument/2006/relationships" xmlns:m="http://schemas.openxmlformats.org/officeDocument/2006/math" xmlns:v="urn:schemas-microsoft-com:vml" xmlns:wp14="http://schemas.microsoft.com/office/word/2010/wordprocessingDrawing" xmlns:wp="http://schemas.openxmlformats.org/drawingml/2006/wordprocessingDrawing" xmlns:w10="urn:schemas-microsoft-com:office:word" xmlns:w="http://schemas.openxmlformats.org/wordprocessingml/2006/main" xmlns:w14="http://schemas.microsoft.com/office/word/2010/wordml" xmlns:wpg="http://schemas.microsoft.com/office/word/2010/wordprocessingGroup" xmlns:wpi="http://schemas.microsoft.com/office/word/2010/wordprocessingInk" xmlns:wne="http://schemas.microsoft.com/office/word/2006/wordml" xmlns:wps="http://schemas.microsoft.com/office/word/2010/wordprocessingShape" mc:Ignorable="w14 wp14">
+<w:hdr xmlns:wpc="http://schemas.microsoft.com/office/word/2010/wordprocessingCanvas" xmlns:cx="http://schemas.microsoft.com/office/drawing/2014/chartex" xmlns:cx1="http://schemas.microsoft.com/office/drawing/2015/9/8/chartex" xmlns:cx2="http://schemas.microsoft.com/office/drawing/2015/10/21/chartex" xmlns:cx3="http://schemas.microsoft.com/office/drawing/2016/5/9/chartex" xmlns:cx4="http://schemas.microsoft.com/office/drawing/2016/5/10/chartex" xmlns:cx5="http://schemas.microsoft.com/office/drawing/2016/5/11/chartex" xmlns:cx6="http://schemas.microsoft.com/office/drawing/2016/5/12/chartex" xmlns:cx7="http://schemas.microsoft.com/office/drawing/2016/5/13/chartex" xmlns:cx8="http://schemas.microsoft.com/office/drawing/2016/5/14/chartex" xmlns:mc="http://schemas.openxmlformats.org/markup-compatibility/2006" xmlns:aink="http://schemas.microsoft.com/office/drawing/2016/ink" xmlns:am3d="http://schemas.microsoft.com/office/drawing/2017/model3d" xmlns:o="urn:schemas-microsoft-com:office:office" xmlns:r="http://schemas.openxmlformats.org/officeDocument/2006/relationships" xmlns:m="http://schemas.openxmlformats.org/officeDocument/2006/math" xmlns:v="urn:schemas-microsoft-com:vml" xmlns:wp14="http://schemas.microsoft.com/office/word/2010/wordprocessingDrawing" xmlns:wp="http://schemas.openxmlformats.org/drawingml/2006/wordprocessingDrawing" xmlns:w10="urn:schemas-microsoft-com:office:word" xmlns:w="http://schemas.openxmlformats.org/wordprocessingml/2006/main" xmlns:w14="http://schemas.microsoft.com/office/word/2010/wordml" xmlns:w15="http://schemas.microsoft.com/office/word/2012/wordml" xmlns:w16cid="http://schemas.microsoft.com/office/word/2016/wordml/cid" xmlns:w16se="http://schemas.microsoft.com/office/word/2015/wordml/symex" xmlns:wpg="http://schemas.microsoft.com/office/word/2010/wordprocessingGroup" xmlns:wpi="http://schemas.microsoft.com/office/word/2010/wordprocessingInk" xmlns:wne="http://schemas.microsoft.com/office/word/2006/wordml" xmlns:wps="http://schemas.microsoft.com/office/word/2010/wordprocessingShape" mc:Ignorable="w14 w15 w16se w16cid wp14">
   <w:p>
     <w:pPr>
       <w:pStyle w:val="Header"/>
@@ -42401,7 +42396,7 @@
 </file>
 
 <file path=word/header9.xml><?xml version="1.0" encoding="utf-8"?>
-<w:hdr xmlns:wpc="http://schemas.microsoft.com/office/word/2010/wordprocessingCanvas" xmlns:mc="http://schemas.openxmlformats.org/markup-compatibility/2006" xmlns:o="urn:schemas-microsoft-com:office:office" xmlns:r="http://schemas.openxmlformats.org/officeDocument/2006/relationships" xmlns:m="http://schemas.openxmlformats.org/officeDocument/2006/math" xmlns:v="urn:schemas-microsoft-com:vml" xmlns:wp14="http://schemas.microsoft.com/office/word/2010/wordprocessingDrawing" xmlns:wp="http://schemas.openxmlformats.org/drawingml/2006/wordprocessingDrawing" xmlns:w10="urn:schemas-microsoft-com:office:word" xmlns:w="http://schemas.openxmlformats.org/wordprocessingml/2006/main" xmlns:w14="http://schemas.microsoft.com/office/word/2010/wordml" xmlns:wpg="http://schemas.microsoft.com/office/word/2010/wordprocessingGroup" xmlns:wpi="http://schemas.microsoft.com/office/word/2010/wordprocessingInk" xmlns:wne="http://schemas.microsoft.com/office/word/2006/wordml" xmlns:wps="http://schemas.microsoft.com/office/word/2010/wordprocessingShape" mc:Ignorable="w14 wp14">
+<w:hdr xmlns:wpc="http://schemas.microsoft.com/office/word/2010/wordprocessingCanvas" xmlns:cx="http://schemas.microsoft.com/office/drawing/2014/chartex" xmlns:cx1="http://schemas.microsoft.com/office/drawing/2015/9/8/chartex" xmlns:cx2="http://schemas.microsoft.com/office/drawing/2015/10/21/chartex" xmlns:cx3="http://schemas.microsoft.com/office/drawing/2016/5/9/chartex" xmlns:cx4="http://schemas.microsoft.com/office/drawing/2016/5/10/chartex" xmlns:cx5="http://schemas.microsoft.com/office/drawing/2016/5/11/chartex" xmlns:cx6="http://schemas.microsoft.com/office/drawing/2016/5/12/chartex" xmlns:cx7="http://schemas.microsoft.com/office/drawing/2016/5/13/chartex" xmlns:cx8="http://schemas.microsoft.com/office/drawing/2016/5/14/chartex" xmlns:mc="http://schemas.openxmlformats.org/markup-compatibility/2006" xmlns:aink="http://schemas.microsoft.com/office/drawing/2016/ink" xmlns:am3d="http://schemas.microsoft.com/office/drawing/2017/model3d" xmlns:o="urn:schemas-microsoft-com:office:office" xmlns:r="http://schemas.openxmlformats.org/officeDocument/2006/relationships" xmlns:m="http://schemas.openxmlformats.org/officeDocument/2006/math" xmlns:v="urn:schemas-microsoft-com:vml" xmlns:wp14="http://schemas.microsoft.com/office/word/2010/wordprocessingDrawing" xmlns:wp="http://schemas.openxmlformats.org/drawingml/2006/wordprocessingDrawing" xmlns:w10="urn:schemas-microsoft-com:office:word" xmlns:w="http://schemas.openxmlformats.org/wordprocessingml/2006/main" xmlns:w14="http://schemas.microsoft.com/office/word/2010/wordml" xmlns:w15="http://schemas.microsoft.com/office/word/2012/wordml" xmlns:w16cid="http://schemas.microsoft.com/office/word/2016/wordml/cid" xmlns:w16se="http://schemas.microsoft.com/office/word/2015/wordml/symex" xmlns:wpg="http://schemas.microsoft.com/office/word/2010/wordprocessingGroup" xmlns:wpi="http://schemas.microsoft.com/office/word/2010/wordprocessingInk" xmlns:wne="http://schemas.microsoft.com/office/word/2006/wordml" xmlns:wps="http://schemas.microsoft.com/office/word/2010/wordprocessingShape" mc:Ignorable="w14 w15 w16se w16cid wp14">
   <w:p>
     <w:pPr>
       <w:pStyle w:val="Header"/>
@@ -42415,8 +42410,8 @@
 </file>
 
 <file path=word/numbering.xml><?xml version="1.0" encoding="utf-8"?>
-<w:numbering xmlns:wpc="http://schemas.microsoft.com/office/word/2010/wordprocessingCanvas" xmlns:mc="http://schemas.openxmlformats.org/markup-compatibility/2006" xmlns:o="urn:schemas-microsoft-com:office:office" xmlns:r="http://schemas.openxmlformats.org/officeDocument/2006/relationships" xmlns:m="http://schemas.openxmlformats.org/officeDocument/2006/math" xmlns:v="urn:schemas-microsoft-com:vml" xmlns:wp14="http://schemas.microsoft.com/office/word/2010/wordprocessingDrawing" xmlns:wp="http://schemas.openxmlformats.org/drawingml/2006/wordprocessingDrawing" xmlns:w10="urn:schemas-microsoft-com:office:word" xmlns:w="http://schemas.openxmlformats.org/wordprocessingml/2006/main" xmlns:w14="http://schemas.microsoft.com/office/word/2010/wordml" xmlns:wpg="http://schemas.microsoft.com/office/word/2010/wordprocessingGroup" xmlns:wpi="http://schemas.microsoft.com/office/word/2010/wordprocessingInk" xmlns:wne="http://schemas.microsoft.com/office/word/2006/wordml" xmlns:wps="http://schemas.microsoft.com/office/word/2010/wordprocessingShape" mc:Ignorable="w14 wp14">
-  <w:abstractNum w:abstractNumId="0">
+<w:numbering xmlns:wpc="http://schemas.microsoft.com/office/word/2010/wordprocessingCanvas" xmlns:cx="http://schemas.microsoft.com/office/drawing/2014/chartex" xmlns:cx1="http://schemas.microsoft.com/office/drawing/2015/9/8/chartex" xmlns:cx2="http://schemas.microsoft.com/office/drawing/2015/10/21/chartex" xmlns:cx3="http://schemas.microsoft.com/office/drawing/2016/5/9/chartex" xmlns:cx4="http://schemas.microsoft.com/office/drawing/2016/5/10/chartex" xmlns:cx5="http://schemas.microsoft.com/office/drawing/2016/5/11/chartex" xmlns:cx6="http://schemas.microsoft.com/office/drawing/2016/5/12/chartex" xmlns:cx7="http://schemas.microsoft.com/office/drawing/2016/5/13/chartex" xmlns:cx8="http://schemas.microsoft.com/office/drawing/2016/5/14/chartex" xmlns:mc="http://schemas.openxmlformats.org/markup-compatibility/2006" xmlns:aink="http://schemas.microsoft.com/office/drawing/2016/ink" xmlns:am3d="http://schemas.microsoft.com/office/drawing/2017/model3d" xmlns:o="urn:schemas-microsoft-com:office:office" xmlns:r="http://schemas.openxmlformats.org/officeDocument/2006/relationships" xmlns:m="http://schemas.openxmlformats.org/officeDocument/2006/math" xmlns:v="urn:schemas-microsoft-com:vml" xmlns:wp14="http://schemas.microsoft.com/office/word/2010/wordprocessingDrawing" xmlns:wp="http://schemas.openxmlformats.org/drawingml/2006/wordprocessingDrawing" xmlns:w10="urn:schemas-microsoft-com:office:word" xmlns:w="http://schemas.openxmlformats.org/wordprocessingml/2006/main" xmlns:w14="http://schemas.microsoft.com/office/word/2010/wordml" xmlns:w15="http://schemas.microsoft.com/office/word/2012/wordml" xmlns:w16cid="http://schemas.microsoft.com/office/word/2016/wordml/cid" xmlns:w16se="http://schemas.microsoft.com/office/word/2015/wordml/symex" xmlns:wpg="http://schemas.microsoft.com/office/word/2010/wordprocessingGroup" xmlns:wpi="http://schemas.microsoft.com/office/word/2010/wordprocessingInk" xmlns:wne="http://schemas.microsoft.com/office/word/2006/wordml" xmlns:wps="http://schemas.microsoft.com/office/word/2010/wordprocessingShape" mc:Ignorable="w14 w15 w16se w16cid wp14">
+  <w:abstractNum w:abstractNumId="0" w15:restartNumberingAfterBreak="0">
     <w:nsid w:val="FFFFFF7C"/>
     <w:multiLevelType w:val="singleLevel"/>
     <w:tmpl w:val="8F9865DA"/>
@@ -42434,7 +42429,7 @@
       </w:pPr>
     </w:lvl>
   </w:abstractNum>
-  <w:abstractNum w:abstractNumId="1">
+  <w:abstractNum w:abstractNumId="1" w15:restartNumberingAfterBreak="0">
     <w:nsid w:val="FFFFFF7D"/>
     <w:multiLevelType w:val="singleLevel"/>
     <w:tmpl w:val="97A88F64"/>
@@ -42452,7 +42447,7 @@
       </w:pPr>
     </w:lvl>
   </w:abstractNum>
-  <w:abstractNum w:abstractNumId="2">
+  <w:abstractNum w:abstractNumId="2" w15:restartNumberingAfterBreak="0">
     <w:nsid w:val="FFFFFF7E"/>
     <w:multiLevelType w:val="singleLevel"/>
     <w:tmpl w:val="6296735A"/>
@@ -42470,7 +42465,7 @@
       </w:pPr>
     </w:lvl>
   </w:abstractNum>
-  <w:abstractNum w:abstractNumId="3">
+  <w:abstractNum w:abstractNumId="3" w15:restartNumberingAfterBreak="0">
     <w:nsid w:val="FFFFFF7F"/>
     <w:multiLevelType w:val="singleLevel"/>
     <w:tmpl w:val="01C2E576"/>
@@ -42488,7 +42483,7 @@
       </w:pPr>
     </w:lvl>
   </w:abstractNum>
-  <w:abstractNum w:abstractNumId="4">
+  <w:abstractNum w:abstractNumId="4" w15:restartNumberingAfterBreak="0">
     <w:nsid w:val="FFFFFF80"/>
     <w:multiLevelType w:val="singleLevel"/>
     <w:tmpl w:val="A08A39BE"/>
@@ -42509,7 +42504,7 @@
       </w:rPr>
     </w:lvl>
   </w:abstractNum>
-  <w:abstractNum w:abstractNumId="5">
+  <w:abstractNum w:abstractNumId="5" w15:restartNumberingAfterBreak="0">
     <w:nsid w:val="FFFFFF81"/>
     <w:multiLevelType w:val="singleLevel"/>
     <w:tmpl w:val="8342F16E"/>
@@ -42530,7 +42525,7 @@
       </w:rPr>
     </w:lvl>
   </w:abstractNum>
-  <w:abstractNum w:abstractNumId="6">
+  <w:abstractNum w:abstractNumId="6" w15:restartNumberingAfterBreak="0">
     <w:nsid w:val="FFFFFF82"/>
     <w:multiLevelType w:val="singleLevel"/>
     <w:tmpl w:val="F27643E2"/>
@@ -42551,7 +42546,7 @@
       </w:rPr>
     </w:lvl>
   </w:abstractNum>
-  <w:abstractNum w:abstractNumId="7">
+  <w:abstractNum w:abstractNumId="7" w15:restartNumberingAfterBreak="0">
     <w:nsid w:val="FFFFFF83"/>
     <w:multiLevelType w:val="singleLevel"/>
     <w:tmpl w:val="3EFCA4B6"/>
@@ -42572,7 +42567,7 @@
       </w:rPr>
     </w:lvl>
   </w:abstractNum>
-  <w:abstractNum w:abstractNumId="8">
+  <w:abstractNum w:abstractNumId="8" w15:restartNumberingAfterBreak="0">
     <w:nsid w:val="FFFFFF88"/>
     <w:multiLevelType w:val="singleLevel"/>
     <w:tmpl w:val="4C7E0AA6"/>
@@ -42590,7 +42585,7 @@
       </w:pPr>
     </w:lvl>
   </w:abstractNum>
-  <w:abstractNum w:abstractNumId="9">
+  <w:abstractNum w:abstractNumId="9" w15:restartNumberingAfterBreak="0">
     <w:nsid w:val="FFFFFF89"/>
     <w:multiLevelType w:val="singleLevel"/>
     <w:tmpl w:val="3B521DE4"/>
@@ -42611,7 +42606,7 @@
       </w:rPr>
     </w:lvl>
   </w:abstractNum>
-  <w:abstractNum w:abstractNumId="10">
+  <w:abstractNum w:abstractNumId="10" w15:restartNumberingAfterBreak="0">
     <w:nsid w:val="00195CE2"/>
     <w:multiLevelType w:val="hybridMultilevel"/>
     <w:tmpl w:val="2AB6CEF8"/>
@@ -42724,7 +42719,7 @@
       </w:rPr>
     </w:lvl>
   </w:abstractNum>
-  <w:abstractNum w:abstractNumId="11">
+  <w:abstractNum w:abstractNumId="11" w15:restartNumberingAfterBreak="0">
     <w:nsid w:val="0D1E68B9"/>
     <w:multiLevelType w:val="hybridMultilevel"/>
     <w:tmpl w:val="A1D04BB0"/>
@@ -42837,7 +42832,7 @@
       </w:rPr>
     </w:lvl>
   </w:abstractNum>
-  <w:abstractNum w:abstractNumId="12">
+  <w:abstractNum w:abstractNumId="12" w15:restartNumberingAfterBreak="0">
     <w:nsid w:val="0D3A1FA0"/>
     <w:multiLevelType w:val="hybridMultilevel"/>
     <w:tmpl w:val="F0EAC64A"/>
@@ -42950,7 +42945,7 @@
       </w:rPr>
     </w:lvl>
   </w:abstractNum>
-  <w:abstractNum w:abstractNumId="13">
+  <w:abstractNum w:abstractNumId="13" w15:restartNumberingAfterBreak="0">
     <w:nsid w:val="11215D1B"/>
     <w:multiLevelType w:val="hybridMultilevel"/>
     <w:tmpl w:val="56347D52"/>
@@ -43063,7 +43058,7 @@
       </w:rPr>
     </w:lvl>
   </w:abstractNum>
-  <w:abstractNum w:abstractNumId="14">
+  <w:abstractNum w:abstractNumId="14" w15:restartNumberingAfterBreak="0">
     <w:nsid w:val="13851650"/>
     <w:multiLevelType w:val="hybridMultilevel"/>
     <w:tmpl w:val="7414AA24"/>
@@ -43176,7 +43171,7 @@
       </w:rPr>
     </w:lvl>
   </w:abstractNum>
-  <w:abstractNum w:abstractNumId="15">
+  <w:abstractNum w:abstractNumId="15" w15:restartNumberingAfterBreak="0">
     <w:nsid w:val="149131C6"/>
     <w:multiLevelType w:val="hybridMultilevel"/>
     <w:tmpl w:val="45FA079A"/>
@@ -43262,7 +43257,7 @@
       </w:pPr>
     </w:lvl>
   </w:abstractNum>
-  <w:abstractNum w:abstractNumId="16">
+  <w:abstractNum w:abstractNumId="16" w15:restartNumberingAfterBreak="0">
     <w:nsid w:val="1B194D47"/>
     <w:multiLevelType w:val="hybridMultilevel"/>
     <w:tmpl w:val="C60A065C"/>
@@ -43375,7 +43370,7 @@
       </w:rPr>
     </w:lvl>
   </w:abstractNum>
-  <w:abstractNum w:abstractNumId="17">
+  <w:abstractNum w:abstractNumId="17" w15:restartNumberingAfterBreak="0">
     <w:nsid w:val="1F0C5110"/>
     <w:multiLevelType w:val="hybridMultilevel"/>
     <w:tmpl w:val="46C8B80E"/>
@@ -43488,7 +43483,7 @@
       </w:rPr>
     </w:lvl>
   </w:abstractNum>
-  <w:abstractNum w:abstractNumId="18">
+  <w:abstractNum w:abstractNumId="18" w15:restartNumberingAfterBreak="0">
     <w:nsid w:val="31BE0878"/>
     <w:multiLevelType w:val="hybridMultilevel"/>
     <w:tmpl w:val="1BF62FF4"/>
@@ -43574,7 +43569,7 @@
       </w:pPr>
     </w:lvl>
   </w:abstractNum>
-  <w:abstractNum w:abstractNumId="19">
+  <w:abstractNum w:abstractNumId="19" w15:restartNumberingAfterBreak="0">
     <w:nsid w:val="36261CB7"/>
     <w:multiLevelType w:val="hybridMultilevel"/>
     <w:tmpl w:val="A2FC4974"/>
@@ -43687,7 +43682,7 @@
       </w:rPr>
     </w:lvl>
   </w:abstractNum>
-  <w:abstractNum w:abstractNumId="20">
+  <w:abstractNum w:abstractNumId="20" w15:restartNumberingAfterBreak="0">
     <w:nsid w:val="39F6475C"/>
     <w:multiLevelType w:val="hybridMultilevel"/>
     <w:tmpl w:val="C150BEA2"/>
@@ -43800,7 +43795,7 @@
       </w:rPr>
     </w:lvl>
   </w:abstractNum>
-  <w:abstractNum w:abstractNumId="21">
+  <w:abstractNum w:abstractNumId="21" w15:restartNumberingAfterBreak="0">
     <w:nsid w:val="3D0947C4"/>
     <w:multiLevelType w:val="hybridMultilevel"/>
     <w:tmpl w:val="8E64F550"/>
@@ -43917,7 +43912,7 @@
       </w:pPr>
     </w:lvl>
   </w:abstractNum>
-  <w:abstractNum w:abstractNumId="22">
+  <w:abstractNum w:abstractNumId="22" w15:restartNumberingAfterBreak="0">
     <w:nsid w:val="3F056CC8"/>
     <w:multiLevelType w:val="hybridMultilevel"/>
     <w:tmpl w:val="070A5D54"/>
@@ -44030,7 +44025,7 @@
       </w:rPr>
     </w:lvl>
   </w:abstractNum>
-  <w:abstractNum w:abstractNumId="23">
+  <w:abstractNum w:abstractNumId="23" w15:restartNumberingAfterBreak="0">
     <w:nsid w:val="3F3D5308"/>
     <w:multiLevelType w:val="hybridMultilevel"/>
     <w:tmpl w:val="4E3CCC60"/>
@@ -44143,7 +44138,7 @@
       </w:rPr>
     </w:lvl>
   </w:abstractNum>
-  <w:abstractNum w:abstractNumId="24">
+  <w:abstractNum w:abstractNumId="24" w15:restartNumberingAfterBreak="0">
     <w:nsid w:val="4B1539DD"/>
     <w:multiLevelType w:val="hybridMultilevel"/>
     <w:tmpl w:val="2E54D522"/>
@@ -44256,7 +44251,7 @@
       </w:rPr>
     </w:lvl>
   </w:abstractNum>
-  <w:abstractNum w:abstractNumId="25">
+  <w:abstractNum w:abstractNumId="25" w15:restartNumberingAfterBreak="0">
     <w:nsid w:val="5EF81DD8"/>
     <w:multiLevelType w:val="hybridMultilevel"/>
     <w:tmpl w:val="34087BFE"/>
@@ -44369,7 +44364,7 @@
       </w:rPr>
     </w:lvl>
   </w:abstractNum>
-  <w:abstractNum w:abstractNumId="26">
+  <w:abstractNum w:abstractNumId="26" w15:restartNumberingAfterBreak="0">
     <w:nsid w:val="603648EF"/>
     <w:multiLevelType w:val="hybridMultilevel"/>
     <w:tmpl w:val="8744C34A"/>
@@ -44482,7 +44477,7 @@
       </w:rPr>
     </w:lvl>
   </w:abstractNum>
-  <w:abstractNum w:abstractNumId="27">
+  <w:abstractNum w:abstractNumId="27" w15:restartNumberingAfterBreak="0">
     <w:nsid w:val="611651D5"/>
     <w:multiLevelType w:val="hybridMultilevel"/>
     <w:tmpl w:val="A41A1AA2"/>
@@ -44595,7 +44590,7 @@
       </w:rPr>
     </w:lvl>
   </w:abstractNum>
-  <w:abstractNum w:abstractNumId="28">
+  <w:abstractNum w:abstractNumId="28" w15:restartNumberingAfterBreak="0">
     <w:nsid w:val="6C803A26"/>
     <w:multiLevelType w:val="hybridMultilevel"/>
     <w:tmpl w:val="271843E4"/>
@@ -44708,7 +44703,7 @@
       </w:rPr>
     </w:lvl>
   </w:abstractNum>
-  <w:abstractNum w:abstractNumId="29">
+  <w:abstractNum w:abstractNumId="29" w15:restartNumberingAfterBreak="0">
     <w:nsid w:val="6F416EAE"/>
     <w:multiLevelType w:val="hybridMultilevel"/>
     <w:tmpl w:val="CFEE87EA"/>
@@ -44821,7 +44816,7 @@
       </w:rPr>
     </w:lvl>
   </w:abstractNum>
-  <w:abstractNum w:abstractNumId="30">
+  <w:abstractNum w:abstractNumId="30" w15:restartNumberingAfterBreak="0">
     <w:nsid w:val="7C0B7947"/>
     <w:multiLevelType w:val="hybridMultilevel"/>
     <w:tmpl w:val="ED4C0248"/>
@@ -44907,7 +44902,7 @@
       </w:pPr>
     </w:lvl>
   </w:abstractNum>
-  <w:abstractNum w:abstractNumId="31">
+  <w:abstractNum w:abstractNumId="31" w15:restartNumberingAfterBreak="0">
     <w:nsid w:val="7E9871B6"/>
     <w:multiLevelType w:val="hybridMultilevel"/>
     <w:tmpl w:val="38EE8C5A"/>
@@ -45133,7 +45128,7 @@
 </file>
 
 <file path=word/styles.xml><?xml version="1.0" encoding="utf-8"?>
-<w:styles xmlns:mc="http://schemas.openxmlformats.org/markup-compatibility/2006" xmlns:r="http://schemas.openxmlformats.org/officeDocument/2006/relationships" xmlns:w="http://schemas.openxmlformats.org/wordprocessingml/2006/main" xmlns:w14="http://schemas.microsoft.com/office/word/2010/wordml" mc:Ignorable="w14">
+<w:styles xmlns:mc="http://schemas.openxmlformats.org/markup-compatibility/2006" xmlns:r="http://schemas.openxmlformats.org/officeDocument/2006/relationships" xmlns:w="http://schemas.openxmlformats.org/wordprocessingml/2006/main" xmlns:w14="http://schemas.microsoft.com/office/word/2010/wordml" xmlns:w15="http://schemas.microsoft.com/office/word/2012/wordml" xmlns:w16cid="http://schemas.microsoft.com/office/word/2016/wordml/cid" xmlns:w16se="http://schemas.microsoft.com/office/word/2015/wordml/symex" mc:Ignorable="w14 w15 w16se w16cid">
   <w:docDefaults>
     <w:rPrDefault>
       <w:rPr>
@@ -45143,1498 +45138,369 @@
     </w:rPrDefault>
     <w:pPrDefault/>
   </w:docDefaults>
-  <w:latentStyles w:defLockedState="0" w:defUIPriority="0" w:defSemiHidden="1" w:defUnhideWhenUsed="1" w:defQFormat="0" w:count="267">
-    <w:lsdException w:name="Normal" w:semiHidden="0" w:unhideWhenUsed="0" w:qFormat="1"/>
-    <w:lsdException w:name="heading 1" w:semiHidden="0" w:unhideWhenUsed="0" w:qFormat="1"/>
-    <w:lsdException w:name="heading 2" w:semiHidden="0" w:unhideWhenUsed="0" w:qFormat="1"/>
-    <w:lsdException w:name="heading 3" w:semiHidden="0" w:unhideWhenUsed="0" w:qFormat="1"/>
-    <w:lsdException w:name="heading 4" w:semiHidden="0" w:unhideWhenUsed="0"/>
-    <w:lsdException w:name="heading 5" w:semiHidden="0" w:unhideWhenUsed="0"/>
-    <w:lsdException w:name="heading 6" w:semiHidden="0" w:unhideWhenUsed="0"/>
-    <w:lsdException w:name="toc 1" w:uiPriority="39"/>
-    <w:lsdException w:name="toc 2" w:uiPriority="39"/>
-    <w:lsdException w:name="toc 3" w:uiPriority="39"/>
-    <w:lsdException w:name="toc 4" w:uiPriority="39"/>
-    <w:lsdException w:name="footer" w:uiPriority="99"/>
-    <w:lsdException w:name="caption" w:qFormat="1"/>
-    <w:lsdException w:name="List Number" w:semiHidden="0" w:unhideWhenUsed="0"/>
-    <w:lsdException w:name="List 4" w:semiHidden="0" w:unhideWhenUsed="0"/>
-    <w:lsdException w:name="List 5" w:semiHidden="0" w:unhideWhenUsed="0"/>
-    <w:lsdException w:name="Title" w:semiHidden="0" w:unhideWhenUsed="0" w:qFormat="1"/>
-    <w:lsdException w:name="Subtitle" w:semiHidden="0" w:unhideWhenUsed="0"/>
-    <w:lsdException w:name="Salutation" w:semiHidden="0" w:unhideWhenUsed="0"/>
-    <w:lsdException w:name="Date" w:semiHidden="0" w:unhideWhenUsed="0"/>
-    <w:lsdException w:name="Body Text First Indent" w:semiHidden="0" w:unhideWhenUsed="0"/>
-    <w:lsdException w:name="Hyperlink" w:uiPriority="99"/>
-    <w:lsdException w:name="Strong" w:semiHidden="0" w:unhideWhenUsed="0"/>
-    <w:lsdException w:name="Emphasis" w:semiHidden="0" w:unhideWhenUsed="0"/>
-    <w:lsdException w:name="No List" w:uiPriority="99"/>
-    <w:lsdException w:name="Table Grid" w:semiHidden="0" w:unhideWhenUsed="0"/>
-    <w:lsdException w:name="Placeholder Text" w:uiPriority="99" w:unhideWhenUsed="0"/>
-    <w:lsdException w:name="No Spacing" w:semiHidden="0" w:uiPriority="1" w:unhideWhenUsed="0"/>
-    <w:lsdException w:name="Light Shading" w:semiHidden="0" w:uiPriority="60" w:unhideWhenUsed="0"/>
-    <w:lsdException w:name="Light List" w:semiHidden="0" w:uiPriority="61" w:unhideWhenUsed="0"/>
-    <w:lsdException w:name="Light Grid" w:semiHidden="0" w:uiPriority="62" w:unhideWhenUsed="0"/>
-    <w:lsdException w:name="Medium Shading 1" w:semiHidden="0" w:uiPriority="63" w:unhideWhenUsed="0"/>
-    <w:lsdException w:name="Medium Shading 2" w:semiHidden="0" w:uiPriority="64" w:unhideWhenUsed="0"/>
-    <w:lsdException w:name="Medium List 1" w:semiHidden="0" w:uiPriority="65" w:unhideWhenUsed="0"/>
-    <w:lsdException w:name="Medium List 2" w:semiHidden="0" w:uiPriority="66" w:unhideWhenUsed="0"/>
-    <w:lsdException w:name="Medium Grid 1" w:semiHidden="0" w:uiPriority="67" w:unhideWhenUsed="0"/>
-    <w:lsdException w:name="Medium Grid 2" w:semiHidden="0" w:uiPriority="68" w:unhideWhenUsed="0"/>
-    <w:lsdException w:name="Medium Grid 3" w:semiHidden="0" w:uiPriority="69" w:unhideWhenUsed="0"/>
-    <w:lsdException w:name="Dark List" w:semiHidden="0" w:uiPriority="70" w:unhideWhenUsed="0"/>
-    <w:lsdException w:name="Colorful Shading" w:semiHidden="0" w:uiPriority="71" w:unhideWhenUsed="0"/>
-    <w:lsdException w:name="Colorful List" w:semiHidden="0" w:uiPriority="72" w:unhideWhenUsed="0"/>
-    <w:lsdException w:name="Colorful Grid" w:semiHidden="0" w:uiPriority="73" w:unhideWhenUsed="0"/>
-    <w:lsdException w:name="Light Shading Accent 1" w:semiHidden="0" w:uiPriority="60" w:unhideWhenUsed="0"/>
-    <w:lsdException w:name="Light List Accent 1" w:semiHidden="0" w:uiPriority="61" w:unhideWhenUsed="0"/>
-    <w:lsdException w:name="Light Grid Accent 1" w:semiHidden="0" w:uiPriority="62" w:unhideWhenUsed="0"/>
-    <w:lsdException w:name="Medium Shading 1 Accent 1" w:semiHidden="0" w:uiPriority="63" w:unhideWhenUsed="0"/>
-    <w:lsdException w:name="Medium Shading 2 Accent 1" w:semiHidden="0" w:uiPriority="64" w:unhideWhenUsed="0"/>
-    <w:lsdException w:name="Medium List 1 Accent 1" w:semiHidden="0" w:uiPriority="65" w:unhideWhenUsed="0"/>
-    <w:lsdException w:name="Revision" w:uiPriority="99" w:unhideWhenUsed="0"/>
-    <w:lsdException w:name="List Paragraph" w:semiHidden="0" w:uiPriority="34" w:unhideWhenUsed="0" w:qFormat="1"/>
-    <w:lsdException w:name="Quote" w:semiHidden="0" w:uiPriority="29" w:unhideWhenUsed="0" w:qFormat="1"/>
-    <w:lsdException w:name="Intense Quote" w:semiHidden="0" w:uiPriority="30" w:unhideWhenUsed="0" w:qFormat="1"/>
-    <w:lsdException w:name="Medium List 2 Accent 1" w:semiHidden="0" w:uiPriority="66" w:unhideWhenUsed="0"/>
-    <w:lsdException w:name="Medium Grid 1 Accent 1" w:semiHidden="0" w:uiPriority="67" w:unhideWhenUsed="0"/>
-    <w:lsdException w:name="Medium Grid 2 Accent 1" w:semiHidden="0" w:uiPriority="68" w:unhideWhenUsed="0"/>
-    <w:lsdException w:name="Medium Grid 3 Accent 1" w:semiHidden="0" w:uiPriority="69" w:unhideWhenUsed="0"/>
-    <w:lsdException w:name="Dark List Accent 1" w:semiHidden="0" w:uiPriority="70" w:unhideWhenUsed="0"/>
-    <w:lsdException w:name="Colorful Shading Accent 1" w:semiHidden="0" w:uiPriority="71" w:unhideWhenUsed="0"/>
-    <w:lsdException w:name="Colorful List Accent 1" w:semiHidden="0" w:uiPriority="72" w:unhideWhenUsed="0"/>
-    <w:lsdException w:name="Colorful Grid Accent 1" w:semiHidden="0" w:uiPriority="73" w:unhideWhenUsed="0"/>
-    <w:lsdException w:name="Light Shading Accent 2" w:semiHidden="0" w:uiPriority="60" w:unhideWhenUsed="0"/>
-    <w:lsdException w:name="Light List Accent 2" w:semiHidden="0" w:uiPriority="61" w:unhideWhenUsed="0"/>
-    <w:lsdException w:name="Light Grid Accent 2" w:semiHidden="0" w:uiPriority="62" w:unhideWhenUsed="0"/>
-    <w:lsdException w:name="Medium Shading 1 Accent 2" w:semiHidden="0" w:uiPriority="63" w:unhideWhenUsed="0"/>
-    <w:lsdException w:name="Medium Shading 2 Accent 2" w:semiHidden="0" w:uiPriority="64" w:unhideWhenUsed="0"/>
-    <w:lsdException w:name="Medium List 1 Accent 2" w:semiHidden="0" w:uiPriority="65" w:unhideWhenUsed="0"/>
-    <w:lsdException w:name="Medium List 2 Accent 2" w:semiHidden="0" w:uiPriority="66" w:unhideWhenUsed="0"/>
-    <w:lsdException w:name="Medium Grid 1 Accent 2" w:semiHidden="0" w:uiPriority="67" w:unhideWhenUsed="0"/>
-    <w:lsdException w:name="Medium Grid 2 Accent 2" w:semiHidden="0" w:uiPriority="68" w:unhideWhenUsed="0"/>
-    <w:lsdException w:name="Medium Grid 3 Accent 2" w:semiHidden="0" w:uiPriority="69" w:unhideWhenUsed="0"/>
-    <w:lsdException w:name="Dark List Accent 2" w:semiHidden="0" w:uiPriority="70" w:unhideWhenUsed="0"/>
-    <w:lsdException w:name="Colorful Shading Accent 2" w:semiHidden="0" w:uiPriority="71" w:unhideWhenUsed="0"/>
-    <w:lsdException w:name="Colorful List Accent 2" w:semiHidden="0" w:uiPriority="72" w:unhideWhenUsed="0"/>
-    <w:lsdException w:name="Colorful Grid Accent 2" w:semiHidden="0" w:uiPriority="73" w:unhideWhenUsed="0"/>
-    <w:lsdException w:name="Light Shading Accent 3" w:semiHidden="0" w:uiPriority="60" w:unhideWhenUsed="0"/>
-    <w:lsdException w:name="Light List Accent 3" w:semiHidden="0" w:uiPriority="61" w:unhideWhenUsed="0"/>
-    <w:lsdException w:name="Light Grid Accent 3" w:semiHidden="0" w:uiPriority="62" w:unhideWhenUsed="0"/>
-    <w:lsdException w:name="Medium Shading 1 Accent 3" w:semiHidden="0" w:uiPriority="63" w:unhideWhenUsed="0"/>
-    <w:lsdException w:name="Medium Shading 2 Accent 3" w:semiHidden="0" w:uiPriority="64" w:unhideWhenUsed="0"/>
-    <w:lsdException w:name="Medium List 1 Accent 3" w:semiHidden="0" w:uiPriority="65" w:unhideWhenUsed="0"/>
-    <w:lsdException w:name="Medium List 2 Accent 3" w:semiHidden="0" w:uiPriority="66" w:unhideWhenUsed="0"/>
-    <w:lsdException w:name="Medium Grid 1 Accent 3" w:semiHidden="0" w:uiPriority="67" w:unhideWhenUsed="0"/>
-    <w:lsdException w:name="Medium Grid 2 Accent 3" w:semiHidden="0" w:uiPriority="68" w:unhideWhenUsed="0"/>
-    <w:lsdException w:name="Medium Grid 3 Accent 3" w:semiHidden="0" w:uiPriority="69" w:unhideWhenUsed="0"/>
-    <w:lsdException w:name="Dark List Accent 3" w:semiHidden="0" w:uiPriority="70" w:unhideWhenUsed="0"/>
-    <w:lsdException w:name="Colorful Shading Accent 3" w:semiHidden="0" w:uiPriority="71" w:unhideWhenUsed="0"/>
-    <w:lsdException w:name="Colorful List Accent 3" w:semiHidden="0" w:uiPriority="72" w:unhideWhenUsed="0"/>
-    <w:lsdException w:name="Colorful Grid Accent 3" w:semiHidden="0" w:uiPriority="73" w:unhideWhenUsed="0"/>
-    <w:lsdException w:name="Light Shading Accent 4" w:semiHidden="0" w:uiPriority="60" w:unhideWhenUsed="0"/>
-    <w:lsdException w:name="Light List Accent 4" w:semiHidden="0" w:uiPriority="61" w:unhideWhenUsed="0"/>
-    <w:lsdException w:name="Light Grid Accent 4" w:semiHidden="0" w:uiPriority="62" w:unhideWhenUsed="0"/>
-    <w:lsdException w:name="Medium Shading 1 Accent 4" w:semiHidden="0" w:uiPriority="63" w:unhideWhenUsed="0"/>
-    <w:lsdException w:name="Medium Shading 2 Accent 4" w:semiHidden="0" w:uiPriority="64" w:unhideWhenUsed="0"/>
-    <w:lsdException w:name="Medium List 1 Accent 4" w:semiHidden="0" w:uiPriority="65" w:unhideWhenUsed="0"/>
-    <w:lsdException w:name="Medium List 2 Accent 4" w:semiHidden="0" w:uiPriority="66" w:unhideWhenUsed="0"/>
-    <w:lsdException w:name="Medium Grid 1 Accent 4" w:semiHidden="0" w:uiPriority="67" w:unhideWhenUsed="0"/>
-    <w:lsdException w:name="Medium Grid 2 Accent 4" w:semiHidden="0" w:uiPriority="68" w:unhideWhenUsed="0"/>
-    <w:lsdException w:name="Medium Grid 3 Accent 4" w:semiHidden="0" w:uiPriority="69" w:unhideWhenUsed="0"/>
-    <w:lsdException w:name="Dark List Accent 4" w:semiHidden="0" w:uiPriority="70" w:unhideWhenUsed="0"/>
-    <w:lsdException w:name="Colorful Shading Accent 4" w:semiHidden="0" w:uiPriority="71" w:unhideWhenUsed="0"/>
-    <w:lsdException w:name="Colorful List Accent 4" w:semiHidden="0" w:uiPriority="72" w:unhideWhenUsed="0"/>
-    <w:lsdException w:name="Colorful Grid Accent 4" w:semiHidden="0" w:uiPriority="73" w:unhideWhenUsed="0"/>
-    <w:lsdException w:name="Light Shading Accent 5" w:semiHidden="0" w:uiPriority="60" w:unhideWhenUsed="0"/>
-    <w:lsdException w:name="Light List Accent 5" w:semiHidden="0" w:uiPriority="61" w:unhideWhenUsed="0"/>
-    <w:lsdException w:name="Light Grid Accent 5" w:semiHidden="0" w:uiPriority="62" w:unhideWhenUsed="0"/>
-    <w:lsdException w:name="Medium Shading 1 Accent 5" w:semiHidden="0" w:uiPriority="63" w:unhideWhenUsed="0"/>
-    <w:lsdException w:name="Medium Shading 2 Accent 5" w:semiHidden="0" w:uiPriority="64" w:unhideWhenUsed="0"/>
-    <w:lsdException w:name="Medium List 1 Accent 5" w:semiHidden="0" w:uiPriority="65" w:unhideWhenUsed="0"/>
-    <w:lsdException w:name="Medium List 2 Accent 5" w:semiHidden="0" w:uiPriority="66" w:unhideWhenUsed="0"/>
-    <w:lsdException w:name="Medium Grid 1 Accent 5" w:semiHidden="0" w:uiPriority="67" w:unhideWhenUsed="0"/>
-    <w:lsdException w:name="Medium Grid 2 Accent 5" w:semiHidden="0" w:uiPriority="68" w:unhideWhenUsed="0"/>
-    <w:lsdException w:name="Medium Grid 3 Accent 5" w:semiHidden="0" w:uiPriority="69" w:unhideWhenUsed="0"/>
-    <w:lsdException w:name="Dark List Accent 5" w:semiHidden="0" w:uiPriority="70" w:unhideWhenUsed="0"/>
-    <w:lsdException w:name="Colorful Shading Accent 5" w:semiHidden="0" w:uiPriority="71" w:unhideWhenUsed="0"/>
-    <w:lsdException w:name="Colorful List Accent 5" w:semiHidden="0" w:uiPriority="72" w:unhideWhenUsed="0"/>
-    <w:lsdException w:name="Colorful Grid Accent 5" w:semiHidden="0" w:uiPriority="73" w:unhideWhenUsed="0"/>
-    <w:lsdException w:name="Light Shading Accent 6" w:semiHidden="0" w:uiPriority="60" w:unhideWhenUsed="0"/>
-    <w:lsdException w:name="Light List Accent 6" w:semiHidden="0" w:uiPriority="61" w:unhideWhenUsed="0"/>
-    <w:lsdException w:name="Light Grid Accent 6" w:semiHidden="0" w:uiPriority="62" w:unhideWhenUsed="0"/>
-    <w:lsdException w:name="Medium Shading 1 Accent 6" w:semiHidden="0" w:uiPriority="63" w:unhideWhenUsed="0"/>
-    <w:lsdException w:name="Medium Shading 2 Accent 6" w:semiHidden="0" w:uiPriority="64" w:unhideWhenUsed="0"/>
-    <w:lsdException w:name="Medium List 1 Accent 6" w:semiHidden="0" w:uiPriority="65" w:unhideWhenUsed="0"/>
-    <w:lsdException w:name="Medium List 2 Accent 6" w:semiHidden="0" w:uiPriority="66" w:unhideWhenUsed="0"/>
-    <w:lsdException w:name="Medium Grid 1 Accent 6" w:semiHidden="0" w:uiPriority="67" w:unhideWhenUsed="0"/>
-    <w:lsdException w:name="Medium Grid 2 Accent 6" w:semiHidden="0" w:uiPriority="68" w:unhideWhenUsed="0"/>
-    <w:lsdException w:name="Medium Grid 3 Accent 6" w:semiHidden="0" w:uiPriority="69" w:unhideWhenUsed="0"/>
-    <w:lsdException w:name="Dark List Accent 6" w:semiHidden="0" w:uiPriority="70" w:unhideWhenUsed="0"/>
-    <w:lsdException w:name="Colorful Shading Accent 6" w:semiHidden="0" w:uiPriority="71" w:unhideWhenUsed="0"/>
-    <w:lsdException w:name="Colorful List Accent 6" w:semiHidden="0" w:uiPriority="72" w:unhideWhenUsed="0"/>
-    <w:lsdException w:name="Colorful Grid Accent 6" w:semiHidden="0" w:uiPriority="73" w:unhideWhenUsed="0"/>
-    <w:lsdException w:name="Subtle Emphasis" w:semiHidden="0" w:uiPriority="19" w:unhideWhenUsed="0"/>
-    <w:lsdException w:name="Intense Emphasis" w:semiHidden="0" w:uiPriority="21" w:unhideWhenUsed="0"/>
-    <w:lsdException w:name="Subtle Reference" w:semiHidden="0" w:uiPriority="31" w:unhideWhenUsed="0"/>
-    <w:lsdException w:name="Intense Reference" w:semiHidden="0" w:uiPriority="32" w:unhideWhenUsed="0" w:qFormat="1"/>
-    <w:lsdException w:name="Book Title" w:semiHidden="0" w:uiPriority="33" w:unhideWhenUsed="0" w:qFormat="1"/>
-    <w:lsdException w:name="Bibliography" w:uiPriority="37"/>
-    <w:lsdException w:name="TOC Heading" w:uiPriority="39" w:qFormat="1"/>
-  </w:latentStyles>
-  <w:style w:type="paragraph" w:default="1" w:styleId="Normal">
-    <w:name w:val="Normal"/>
-    <w:qFormat/>
-    <w:rsid w:val="00447B79"/>
-    <w:pPr>
-      <w:tabs>
-        <w:tab w:val="left" w:pos="72"/>
-      </w:tabs>
-      <w:spacing w:before="120"/>
-    </w:pPr>
-    <w:rPr>
-      <w:rFonts w:ascii="Arial" w:hAnsi="Arial"/>
-      <w:noProof/>
-      <w:color w:val="000000"/>
-      <w:sz w:val="24"/>
-      <w:szCs w:val="24"/>
-    </w:rPr>
-  </w:style>
-  <w:style w:type="paragraph" w:styleId="Heading1">
-    <w:name w:val="heading 1"/>
-    <w:next w:val="Normal"/>
-    <w:qFormat/>
-    <w:rsid w:val="000979AE"/>
-    <w:pPr>
-      <w:keepNext/>
-      <w:numPr>
-        <w:numId w:val="11"/>
-      </w:numPr>
-      <w:spacing w:before="240" w:after="120"/>
-      <w:outlineLvl w:val="0"/>
-    </w:pPr>
-    <w:rPr>
-      <w:rFonts w:ascii="Arial" w:hAnsi="Arial"/>
-      <w:b/>
-      <w:color w:val="000000"/>
-      <w:kern w:val="28"/>
-      <w:sz w:val="36"/>
-    </w:rPr>
-  </w:style>
-  <w:style w:type="paragraph" w:styleId="Heading2">
-    <w:name w:val="heading 2"/>
-    <w:basedOn w:val="Normal"/>
-    <w:next w:val="Normal"/>
-    <w:qFormat/>
-    <w:rsid w:val="00182354"/>
-    <w:pPr>
-      <w:keepNext/>
-      <w:spacing w:before="240" w:after="120"/>
-      <w:outlineLvl w:val="1"/>
-    </w:pPr>
-    <w:rPr>
-      <w:b/>
-      <w:noProof w:val="0"/>
-      <w:sz w:val="28"/>
-      <w:szCs w:val="20"/>
-    </w:rPr>
-  </w:style>
-  <w:style w:type="paragraph" w:styleId="Heading3">
-    <w:name w:val="heading 3"/>
-    <w:basedOn w:val="Normal"/>
-    <w:next w:val="Normal"/>
-    <w:qFormat/>
-    <w:rsid w:val="008410AA"/>
-    <w:pPr>
-      <w:keepNext/>
-      <w:outlineLvl w:val="2"/>
-    </w:pPr>
-    <w:rPr>
-      <w:b/>
-      <w:noProof w:val="0"/>
-      <w:color w:val="1F497D"/>
-      <w:szCs w:val="20"/>
-    </w:rPr>
-  </w:style>
-  <w:style w:type="paragraph" w:styleId="Heading4">
-    <w:name w:val="heading 4"/>
-    <w:basedOn w:val="Heading3"/>
-    <w:next w:val="Normal"/>
-    <w:rsid w:val="00B87721"/>
-    <w:pPr>
-      <w:outlineLvl w:val="3"/>
-    </w:pPr>
-    <w:rPr>
-      <w:i/>
-    </w:rPr>
-  </w:style>
-  <w:style w:type="paragraph" w:styleId="Heading5">
-    <w:name w:val="heading 5"/>
-    <w:basedOn w:val="Normal"/>
-    <w:next w:val="Normal"/>
-    <w:rsid w:val="009E0EF1"/>
-    <w:pPr>
-      <w:outlineLvl w:val="4"/>
-    </w:pPr>
-    <w:rPr>
-      <w:b/>
-      <w:noProof w:val="0"/>
-      <w:sz w:val="20"/>
-      <w:szCs w:val="20"/>
-    </w:rPr>
-  </w:style>
-  <w:style w:type="paragraph" w:styleId="Heading6">
-    <w:name w:val="heading 6"/>
-    <w:basedOn w:val="Normal"/>
-    <w:next w:val="Normal"/>
-    <w:rsid w:val="009E0EF1"/>
-    <w:pPr>
-      <w:keepNext/>
-      <w:jc w:val="center"/>
-      <w:outlineLvl w:val="5"/>
-    </w:pPr>
-    <w:rPr>
-      <w:sz w:val="48"/>
-    </w:rPr>
-  </w:style>
-  <w:style w:type="paragraph" w:styleId="Heading7">
-    <w:name w:val="heading 7"/>
-    <w:basedOn w:val="Normal"/>
-    <w:next w:val="Normal"/>
-    <w:rsid w:val="009E0EF1"/>
-    <w:pPr>
-      <w:keepNext/>
-      <w:outlineLvl w:val="6"/>
-    </w:pPr>
-    <w:rPr>
-      <w:u w:val="single"/>
-    </w:rPr>
-  </w:style>
-  <w:style w:type="paragraph" w:styleId="Heading8">
-    <w:name w:val="heading 8"/>
-    <w:basedOn w:val="Normal"/>
-    <w:next w:val="Normal"/>
-    <w:rsid w:val="009E0EF1"/>
-    <w:pPr>
-      <w:outlineLvl w:val="7"/>
-    </w:pPr>
-    <w:rPr>
-      <w:u w:val="single"/>
-    </w:rPr>
-  </w:style>
-  <w:style w:type="paragraph" w:styleId="Heading9">
-    <w:name w:val="heading 9"/>
-    <w:basedOn w:val="Normal"/>
-    <w:next w:val="Normal"/>
-    <w:rsid w:val="009E0EF1"/>
-    <w:pPr>
-      <w:ind w:left="10" w:hanging="10"/>
-      <w:outlineLvl w:val="8"/>
-    </w:pPr>
-    <w:rPr>
-      <w:u w:val="single"/>
-    </w:rPr>
-  </w:style>
-  <w:style w:type="character" w:default="1" w:styleId="DefaultParagraphFont">
-    <w:name w:val="Default Paragraph Font"/>
-    <w:uiPriority w:val="1"/>
-    <w:semiHidden/>
-    <w:unhideWhenUsed/>
-  </w:style>
-  <w:style w:type="table" w:default="1" w:styleId="TableNormal">
-    <w:name w:val="Normal Table"/>
-    <w:uiPriority w:val="99"/>
-    <w:semiHidden/>
-    <w:unhideWhenUsed/>
-    <w:tblPr>
-      <w:tblInd w:w="0" w:type="dxa"/>
-      <w:tblCellMar>
-        <w:top w:w="0" w:type="dxa"/>
-        <w:left w:w="108" w:type="dxa"/>
-        <w:bottom w:w="0" w:type="dxa"/>
-        <w:right w:w="108" w:type="dxa"/>
-      </w:tblCellMar>
-    </w:tblPr>
-  </w:style>
-  <w:style w:type="numbering" w:default="1" w:styleId="NoList">
-    <w:name w:val="No List"/>
-    <w:uiPriority w:val="99"/>
-    <w:semiHidden/>
-    <w:unhideWhenUsed/>
-  </w:style>
-  <w:style w:type="character" w:styleId="HTMLTypewriter">
-    <w:name w:val="HTML Typewriter"/>
-    <w:rsid w:val="001D63B0"/>
-    <w:rPr>
-      <w:rFonts w:ascii="Courier New" w:hAnsi="Courier New" w:cs="Courier New"/>
-      <w:sz w:val="20"/>
-      <w:szCs w:val="20"/>
-    </w:rPr>
-  </w:style>
-  <w:style w:type="paragraph" w:customStyle="1" w:styleId="Helvetica">
-    <w:name w:val="Helvetica"/>
-    <w:basedOn w:val="Normal"/>
-    <w:rsid w:val="009E0EF1"/>
-    <w:rPr>
-      <w:noProof w:val="0"/>
-    </w:rPr>
-  </w:style>
-  <w:style w:type="paragraph" w:styleId="Footer">
-    <w:name w:val="footer"/>
-    <w:basedOn w:val="Normal"/>
-    <w:link w:val="FooterChar"/>
-    <w:uiPriority w:val="99"/>
-    <w:rsid w:val="00796F85"/>
-    <w:pPr>
-      <w:tabs>
-        <w:tab w:val="clear" w:pos="72"/>
-        <w:tab w:val="left" w:pos="360"/>
-      </w:tabs>
-      <w:spacing w:after="120"/>
-      <w:jc w:val="center"/>
-    </w:pPr>
-    <w:rPr>
-      <w:sz w:val="20"/>
-    </w:rPr>
-  </w:style>
-  <w:style w:type="character" w:customStyle="1" w:styleId="FooterChar">
-    <w:name w:val="Footer Char"/>
-    <w:link w:val="Footer"/>
-    <w:uiPriority w:val="99"/>
-    <w:rsid w:val="00796F85"/>
-    <w:rPr>
-      <w:rFonts w:ascii="Arial" w:hAnsi="Arial"/>
-      <w:noProof/>
-      <w:color w:val="000000"/>
-      <w:szCs w:val="24"/>
-    </w:rPr>
-  </w:style>
-  <w:style w:type="character" w:styleId="PageNumber">
-    <w:name w:val="page number"/>
-    <w:basedOn w:val="DefaultParagraphFont"/>
-    <w:rsid w:val="009E0EF1"/>
-  </w:style>
-  <w:style w:type="paragraph" w:styleId="Header">
-    <w:name w:val="header"/>
-    <w:basedOn w:val="Normal"/>
-    <w:rsid w:val="004C2EE1"/>
-    <w:pPr>
-      <w:tabs>
-        <w:tab w:val="clear" w:pos="72"/>
-      </w:tabs>
-      <w:spacing w:after="120"/>
-      <w:jc w:val="center"/>
-    </w:pPr>
-    <w:rPr>
-      <w:caps/>
-      <w:sz w:val="22"/>
-    </w:rPr>
-  </w:style>
-  <w:style w:type="paragraph" w:styleId="TOC1">
-    <w:name w:val="toc 1"/>
-    <w:basedOn w:val="Normal"/>
-    <w:next w:val="Normal"/>
-    <w:uiPriority w:val="39"/>
-    <w:rsid w:val="00576B23"/>
-    <w:pPr>
-      <w:tabs>
-        <w:tab w:val="clear" w:pos="72"/>
-        <w:tab w:val="left" w:leader="dot" w:pos="9360"/>
-      </w:tabs>
-    </w:pPr>
-  </w:style>
-  <w:style w:type="paragraph" w:styleId="TOC2">
-    <w:name w:val="toc 2"/>
-    <w:basedOn w:val="Normal"/>
-    <w:next w:val="Normal"/>
-    <w:uiPriority w:val="39"/>
-    <w:rsid w:val="00C93845"/>
-    <w:pPr>
-      <w:tabs>
-        <w:tab w:val="left" w:leader="dot" w:pos="9360"/>
-      </w:tabs>
-      <w:spacing w:after="120"/>
-      <w:ind w:left="720"/>
-    </w:pPr>
-  </w:style>
-  <w:style w:type="paragraph" w:styleId="TOC3">
-    <w:name w:val="toc 3"/>
-    <w:basedOn w:val="Normal"/>
-    <w:next w:val="Normal"/>
-    <w:uiPriority w:val="39"/>
-    <w:rsid w:val="00C217C5"/>
-    <w:pPr>
-      <w:tabs>
-        <w:tab w:val="clear" w:pos="72"/>
-        <w:tab w:val="left" w:pos="1440"/>
-        <w:tab w:val="left" w:leader="dot" w:pos="9360"/>
-      </w:tabs>
-      <w:spacing w:after="120"/>
-      <w:ind w:left="1440"/>
-    </w:pPr>
-  </w:style>
-  <w:style w:type="paragraph" w:styleId="TOC4">
-    <w:name w:val="toc 4"/>
-    <w:basedOn w:val="Normal"/>
-    <w:next w:val="Normal"/>
-    <w:uiPriority w:val="39"/>
-    <w:rsid w:val="00C217C5"/>
-    <w:pPr>
-      <w:tabs>
-        <w:tab w:val="clear" w:pos="72"/>
-        <w:tab w:val="left" w:pos="2160"/>
-        <w:tab w:val="left" w:leader="dot" w:pos="9360"/>
-      </w:tabs>
-      <w:spacing w:after="120"/>
-      <w:ind w:left="2160"/>
-    </w:pPr>
-  </w:style>
-  <w:style w:type="paragraph" w:styleId="TOC5">
-    <w:name w:val="toc 5"/>
-    <w:basedOn w:val="Normal"/>
-    <w:next w:val="Normal"/>
-    <w:autoRedefine/>
-    <w:semiHidden/>
-    <w:rsid w:val="009E0EF1"/>
-    <w:pPr>
-      <w:ind w:left="960"/>
-    </w:pPr>
-  </w:style>
-  <w:style w:type="paragraph" w:styleId="TOC6">
-    <w:name w:val="toc 6"/>
-    <w:basedOn w:val="Normal"/>
-    <w:next w:val="Normal"/>
-    <w:autoRedefine/>
-    <w:semiHidden/>
-    <w:rsid w:val="009E0EF1"/>
-    <w:pPr>
-      <w:ind w:left="1200"/>
-    </w:pPr>
-  </w:style>
-  <w:style w:type="paragraph" w:styleId="TOC7">
-    <w:name w:val="toc 7"/>
-    <w:basedOn w:val="Normal"/>
-    <w:next w:val="Normal"/>
-    <w:autoRedefine/>
-    <w:semiHidden/>
-    <w:rsid w:val="009E0EF1"/>
-    <w:pPr>
-      <w:ind w:left="1440"/>
-    </w:pPr>
-  </w:style>
-  <w:style w:type="paragraph" w:styleId="TOC8">
-    <w:name w:val="toc 8"/>
-    <w:basedOn w:val="Normal"/>
-    <w:next w:val="Normal"/>
-    <w:autoRedefine/>
-    <w:semiHidden/>
-    <w:rsid w:val="009E0EF1"/>
-    <w:pPr>
-      <w:ind w:left="1680"/>
-    </w:pPr>
-  </w:style>
-  <w:style w:type="paragraph" w:styleId="TOC9">
-    <w:name w:val="toc 9"/>
-    <w:basedOn w:val="Normal"/>
-    <w:next w:val="Normal"/>
-    <w:autoRedefine/>
-    <w:semiHidden/>
-    <w:rsid w:val="009E0EF1"/>
-    <w:pPr>
-      <w:ind w:left="1920"/>
-    </w:pPr>
-  </w:style>
-  <w:style w:type="paragraph" w:styleId="BodyText">
-    <w:name w:val="Body Text"/>
-    <w:basedOn w:val="Normal"/>
-    <w:rsid w:val="009E0EF1"/>
-  </w:style>
-  <w:style w:type="paragraph" w:styleId="BodyText2">
-    <w:name w:val="Body Text 2"/>
-    <w:basedOn w:val="Normal"/>
-    <w:rsid w:val="009E0EF1"/>
-    <w:pPr>
-      <w:pBdr>
-        <w:bottom w:val="single" w:sz="6" w:space="1" w:color="auto"/>
-      </w:pBdr>
-    </w:pPr>
-    <w:rPr>
-      <w:b/>
-    </w:rPr>
-  </w:style>
-  <w:style w:type="paragraph" w:styleId="BodyText3">
-    <w:name w:val="Body Text 3"/>
-    <w:basedOn w:val="Normal"/>
-    <w:rsid w:val="009E0EF1"/>
-    <w:rPr>
-      <w:sz w:val="18"/>
-    </w:rPr>
-  </w:style>
-  <w:style w:type="character" w:styleId="FootnoteReference">
-    <w:name w:val="footnote reference"/>
-    <w:semiHidden/>
-    <w:rsid w:val="009E0EF1"/>
-    <w:rPr>
-      <w:rFonts w:ascii="Times New Roman" w:hAnsi="Times New Roman"/>
-      <w:sz w:val="20"/>
-      <w:vertAlign w:val="superscript"/>
-    </w:rPr>
-  </w:style>
-  <w:style w:type="paragraph" w:styleId="BodyTextIndent">
-    <w:name w:val="Body Text Indent"/>
-    <w:basedOn w:val="Normal"/>
-    <w:rsid w:val="009E0EF1"/>
-    <w:pPr>
-      <w:ind w:left="648" w:hanging="288"/>
-    </w:pPr>
-  </w:style>
-  <w:style w:type="paragraph" w:styleId="FootnoteText">
-    <w:name w:val="footnote text"/>
-    <w:basedOn w:val="Normal"/>
-    <w:semiHidden/>
-    <w:rsid w:val="00281BB1"/>
-    <w:rPr>
-      <w:rFonts w:cs="Arial"/>
-      <w:sz w:val="20"/>
-      <w:szCs w:val="18"/>
-    </w:rPr>
-  </w:style>
-  <w:style w:type="paragraph" w:customStyle="1" w:styleId="code">
-    <w:name w:val="code"/>
-    <w:basedOn w:val="Normal"/>
-    <w:qFormat/>
-    <w:rsid w:val="001D63B0"/>
-    <w:pPr>
-      <w:pBdr>
-        <w:top w:val="single" w:sz="8" w:space="1" w:color="000000"/>
-        <w:left w:val="single" w:sz="8" w:space="4" w:color="000000"/>
-        <w:bottom w:val="single" w:sz="8" w:space="1" w:color="000000"/>
-        <w:right w:val="single" w:sz="8" w:space="4" w:color="000000"/>
-      </w:pBdr>
-      <w:spacing w:before="20" w:after="20"/>
-      <w:ind w:left="144"/>
-    </w:pPr>
-    <w:rPr>
-      <w:rFonts w:ascii="Courier New" w:hAnsi="Courier New" w:cs="Courier New"/>
-      <w:sz w:val="20"/>
-    </w:rPr>
-  </w:style>
-  <w:style w:type="character" w:styleId="Hyperlink">
-    <w:name w:val="Hyperlink"/>
-    <w:uiPriority w:val="99"/>
-    <w:rsid w:val="001829A5"/>
-    <w:rPr>
-      <w:rFonts w:ascii="Arial" w:hAnsi="Arial"/>
-      <w:color w:val="0000FF"/>
-      <w:sz w:val="24"/>
-      <w:u w:val="single"/>
-    </w:rPr>
-  </w:style>
-  <w:style w:type="paragraph" w:styleId="BodyTextIndent3">
-    <w:name w:val="Body Text Indent 3"/>
-    <w:basedOn w:val="Normal"/>
-    <w:rsid w:val="009E0EF1"/>
-    <w:pPr>
-      <w:ind w:firstLine="720"/>
-    </w:pPr>
-  </w:style>
-  <w:style w:type="paragraph" w:customStyle="1" w:styleId="KEAtext">
-    <w:name w:val="KEAtext"/>
-    <w:basedOn w:val="Normal"/>
-    <w:rsid w:val="009E0EF1"/>
-    <w:pPr>
-      <w:ind w:left="-360" w:right="-360"/>
-    </w:pPr>
-    <w:rPr>
-      <w:sz w:val="18"/>
-    </w:rPr>
-  </w:style>
-  <w:style w:type="paragraph" w:customStyle="1" w:styleId="courier">
-    <w:name w:val="courier"/>
-    <w:basedOn w:val="KEAtext"/>
-    <w:rsid w:val="009E0EF1"/>
-    <w:pPr>
-      <w:ind w:left="0" w:right="0"/>
-    </w:pPr>
-    <w:rPr>
-      <w:rFonts w:ascii="Courier New" w:hAnsi="Courier New"/>
-    </w:rPr>
-  </w:style>
-  <w:style w:type="paragraph" w:styleId="BlockText">
-    <w:name w:val="Block Text"/>
-    <w:basedOn w:val="Normal"/>
-    <w:rsid w:val="009E0EF1"/>
-    <w:pPr>
-      <w:spacing w:after="120"/>
-      <w:ind w:left="1440" w:right="1440"/>
-    </w:pPr>
-  </w:style>
-  <w:style w:type="paragraph" w:styleId="BodyTextFirstIndent">
-    <w:name w:val="Body Text First Indent"/>
-    <w:basedOn w:val="BodyText"/>
-    <w:rsid w:val="009E0EF1"/>
-    <w:pPr>
-      <w:spacing w:after="120"/>
-      <w:ind w:firstLine="210"/>
-    </w:pPr>
-  </w:style>
-  <w:style w:type="paragraph" w:styleId="BodyTextFirstIndent2">
-    <w:name w:val="Body Text First Indent 2"/>
-    <w:basedOn w:val="BodyTextIndent"/>
-    <w:rsid w:val="009E0EF1"/>
-    <w:pPr>
-      <w:spacing w:after="120"/>
-      <w:ind w:left="360" w:firstLine="210"/>
-    </w:pPr>
-  </w:style>
-  <w:style w:type="paragraph" w:styleId="Caption">
-    <w:name w:val="caption"/>
-    <w:basedOn w:val="Normal"/>
-    <w:next w:val="Normal"/>
-    <w:qFormat/>
-    <w:rsid w:val="009E0EF1"/>
-    <w:pPr>
-      <w:spacing w:after="120"/>
-    </w:pPr>
-    <w:rPr>
-      <w:b/>
-      <w:bCs/>
-      <w:sz w:val="20"/>
-    </w:rPr>
-  </w:style>
-  <w:style w:type="paragraph" w:styleId="Closing">
-    <w:name w:val="Closing"/>
-    <w:basedOn w:val="Normal"/>
-    <w:rsid w:val="009E0EF1"/>
-    <w:pPr>
-      <w:ind w:left="4320"/>
-    </w:pPr>
-  </w:style>
-  <w:style w:type="paragraph" w:styleId="CommentText">
-    <w:name w:val="annotation text"/>
-    <w:basedOn w:val="Normal"/>
-    <w:semiHidden/>
-    <w:rsid w:val="009E0EF1"/>
-    <w:rPr>
-      <w:sz w:val="20"/>
-    </w:rPr>
-  </w:style>
-  <w:style w:type="paragraph" w:styleId="Date">
-    <w:name w:val="Date"/>
-    <w:basedOn w:val="Normal"/>
-    <w:next w:val="Normal"/>
-    <w:rsid w:val="009E0EF1"/>
-  </w:style>
-  <w:style w:type="paragraph" w:styleId="DocumentMap">
-    <w:name w:val="Document Map"/>
-    <w:basedOn w:val="Normal"/>
-    <w:semiHidden/>
-    <w:rsid w:val="009E0EF1"/>
-    <w:pPr>
-      <w:shd w:val="clear" w:color="auto" w:fill="000080"/>
-    </w:pPr>
-    <w:rPr>
-      <w:rFonts w:ascii="Tahoma" w:hAnsi="Tahoma" w:cs="Tahoma"/>
-    </w:rPr>
-  </w:style>
-  <w:style w:type="paragraph" w:styleId="E-mailSignature">
-    <w:name w:val="E-mail Signature"/>
-    <w:basedOn w:val="Normal"/>
-    <w:rsid w:val="009E0EF1"/>
-  </w:style>
-  <w:style w:type="paragraph" w:styleId="EndnoteText">
-    <w:name w:val="endnote text"/>
-    <w:basedOn w:val="Normal"/>
-    <w:semiHidden/>
-    <w:rsid w:val="009E0EF1"/>
-    <w:rPr>
-      <w:sz w:val="20"/>
-    </w:rPr>
-  </w:style>
-  <w:style w:type="paragraph" w:styleId="EnvelopeAddress">
-    <w:name w:val="envelope address"/>
-    <w:basedOn w:val="Normal"/>
-    <w:rsid w:val="009E0EF1"/>
-    <w:pPr>
-      <w:framePr w:w="7920" w:h="1980" w:hRule="exact" w:hSpace="180" w:wrap="auto" w:hAnchor="page" w:xAlign="center" w:yAlign="bottom"/>
-      <w:ind w:left="2880"/>
-    </w:pPr>
-  </w:style>
-  <w:style w:type="paragraph" w:styleId="EnvelopeReturn">
-    <w:name w:val="envelope return"/>
-    <w:basedOn w:val="Normal"/>
-    <w:rsid w:val="009E0EF1"/>
-    <w:rPr>
-      <w:sz w:val="20"/>
-    </w:rPr>
-  </w:style>
-  <w:style w:type="paragraph" w:styleId="HTMLAddress">
-    <w:name w:val="HTML Address"/>
-    <w:basedOn w:val="Normal"/>
-    <w:rsid w:val="009E0EF1"/>
-    <w:rPr>
-      <w:i/>
-      <w:iCs/>
-    </w:rPr>
-  </w:style>
-  <w:style w:type="paragraph" w:styleId="HTMLPreformatted">
-    <w:name w:val="HTML Preformatted"/>
-    <w:basedOn w:val="Normal"/>
-    <w:rsid w:val="009E0EF1"/>
-    <w:rPr>
-      <w:rFonts w:ascii="Courier New" w:hAnsi="Courier New"/>
-      <w:sz w:val="20"/>
-    </w:rPr>
-  </w:style>
-  <w:style w:type="paragraph" w:styleId="Index2">
-    <w:name w:val="index 2"/>
-    <w:basedOn w:val="Normal"/>
-    <w:next w:val="Normal"/>
-    <w:autoRedefine/>
-    <w:semiHidden/>
-    <w:rsid w:val="009E0EF1"/>
-    <w:pPr>
-      <w:ind w:left="480" w:hanging="240"/>
-    </w:pPr>
-  </w:style>
-  <w:style w:type="paragraph" w:styleId="Index3">
-    <w:name w:val="index 3"/>
-    <w:basedOn w:val="Normal"/>
-    <w:next w:val="Normal"/>
-    <w:autoRedefine/>
-    <w:semiHidden/>
-    <w:rsid w:val="009E0EF1"/>
-    <w:pPr>
-      <w:ind w:left="720" w:hanging="240"/>
-    </w:pPr>
-  </w:style>
-  <w:style w:type="paragraph" w:styleId="Index4">
-    <w:name w:val="index 4"/>
-    <w:basedOn w:val="Normal"/>
-    <w:next w:val="Normal"/>
-    <w:autoRedefine/>
-    <w:semiHidden/>
-    <w:rsid w:val="009E0EF1"/>
-    <w:pPr>
-      <w:ind w:left="960" w:hanging="240"/>
-    </w:pPr>
-  </w:style>
-  <w:style w:type="paragraph" w:styleId="Index5">
-    <w:name w:val="index 5"/>
-    <w:basedOn w:val="Normal"/>
-    <w:next w:val="Normal"/>
-    <w:autoRedefine/>
-    <w:semiHidden/>
-    <w:rsid w:val="009E0EF1"/>
-    <w:pPr>
-      <w:ind w:left="1200" w:hanging="240"/>
-    </w:pPr>
-  </w:style>
-  <w:style w:type="paragraph" w:styleId="Index6">
-    <w:name w:val="index 6"/>
-    <w:basedOn w:val="Normal"/>
-    <w:next w:val="Normal"/>
-    <w:autoRedefine/>
-    <w:semiHidden/>
-    <w:rsid w:val="009E0EF1"/>
-    <w:pPr>
-      <w:ind w:left="1440" w:hanging="240"/>
-    </w:pPr>
-  </w:style>
-  <w:style w:type="paragraph" w:styleId="Index7">
-    <w:name w:val="index 7"/>
-    <w:basedOn w:val="Normal"/>
-    <w:next w:val="Normal"/>
-    <w:autoRedefine/>
-    <w:semiHidden/>
-    <w:rsid w:val="009E0EF1"/>
-    <w:pPr>
-      <w:ind w:left="1680" w:hanging="240"/>
-    </w:pPr>
-  </w:style>
-  <w:style w:type="paragraph" w:styleId="Index8">
-    <w:name w:val="index 8"/>
-    <w:basedOn w:val="Normal"/>
-    <w:next w:val="Normal"/>
-    <w:autoRedefine/>
-    <w:semiHidden/>
-    <w:rsid w:val="009E0EF1"/>
-    <w:pPr>
-      <w:ind w:left="1920" w:hanging="240"/>
-    </w:pPr>
-  </w:style>
-  <w:style w:type="paragraph" w:styleId="Index9">
-    <w:name w:val="index 9"/>
-    <w:basedOn w:val="Normal"/>
-    <w:next w:val="Normal"/>
-    <w:autoRedefine/>
-    <w:semiHidden/>
-    <w:rsid w:val="009E0EF1"/>
-    <w:pPr>
-      <w:ind w:left="2160" w:hanging="240"/>
-    </w:pPr>
-  </w:style>
-  <w:style w:type="paragraph" w:styleId="IndexHeading">
-    <w:name w:val="index heading"/>
-    <w:basedOn w:val="Normal"/>
-    <w:next w:val="Normal"/>
-    <w:semiHidden/>
-    <w:rsid w:val="009E0EF1"/>
-    <w:rPr>
-      <w:b/>
-      <w:bCs/>
-    </w:rPr>
-  </w:style>
-  <w:style w:type="paragraph" w:styleId="List">
-    <w:name w:val="List"/>
-    <w:basedOn w:val="Normal"/>
-    <w:rsid w:val="009E0EF1"/>
-    <w:pPr>
-      <w:ind w:left="360" w:hanging="360"/>
-    </w:pPr>
-  </w:style>
-  <w:style w:type="paragraph" w:styleId="List2">
-    <w:name w:val="List 2"/>
-    <w:basedOn w:val="Normal"/>
-    <w:rsid w:val="009E0EF1"/>
-    <w:pPr>
-      <w:ind w:left="720" w:hanging="360"/>
-    </w:pPr>
-  </w:style>
-  <w:style w:type="paragraph" w:styleId="List3">
-    <w:name w:val="List 3"/>
-    <w:basedOn w:val="Normal"/>
-    <w:rsid w:val="009E0EF1"/>
-    <w:pPr>
-      <w:ind w:left="1080" w:hanging="360"/>
-    </w:pPr>
-  </w:style>
-  <w:style w:type="paragraph" w:styleId="List4">
-    <w:name w:val="List 4"/>
-    <w:basedOn w:val="Normal"/>
-    <w:rsid w:val="009E0EF1"/>
-    <w:pPr>
-      <w:ind w:left="1440" w:hanging="360"/>
-    </w:pPr>
-  </w:style>
-  <w:style w:type="paragraph" w:styleId="List5">
-    <w:name w:val="List 5"/>
-    <w:basedOn w:val="Normal"/>
-    <w:rsid w:val="009E0EF1"/>
-    <w:pPr>
-      <w:ind w:left="1800" w:hanging="360"/>
-    </w:pPr>
-  </w:style>
-  <w:style w:type="paragraph" w:styleId="ListBullet">
-    <w:name w:val="List Bullet"/>
-    <w:basedOn w:val="Normal"/>
-    <w:rsid w:val="00384A9B"/>
-    <w:pPr>
-      <w:numPr>
-        <w:numId w:val="1"/>
-      </w:numPr>
-    </w:pPr>
-  </w:style>
-  <w:style w:type="paragraph" w:styleId="ListBullet2">
-    <w:name w:val="List Bullet 2"/>
-    <w:basedOn w:val="Normal"/>
-    <w:rsid w:val="009E0EF1"/>
-    <w:pPr>
-      <w:numPr>
-        <w:numId w:val="2"/>
-      </w:numPr>
-    </w:pPr>
-  </w:style>
-  <w:style w:type="paragraph" w:styleId="ListBullet3">
-    <w:name w:val="List Bullet 3"/>
-    <w:basedOn w:val="Normal"/>
-    <w:rsid w:val="009E0EF1"/>
-    <w:pPr>
-      <w:numPr>
-        <w:numId w:val="3"/>
-      </w:numPr>
-    </w:pPr>
-  </w:style>
-  <w:style w:type="paragraph" w:styleId="ListBullet4">
-    <w:name w:val="List Bullet 4"/>
-    <w:basedOn w:val="Normal"/>
-    <w:rsid w:val="009E0EF1"/>
-    <w:pPr>
-      <w:numPr>
-        <w:numId w:val="4"/>
-      </w:numPr>
-    </w:pPr>
-  </w:style>
-  <w:style w:type="paragraph" w:styleId="ListBullet5">
-    <w:name w:val="List Bullet 5"/>
-    <w:basedOn w:val="Normal"/>
-    <w:rsid w:val="00A0680C"/>
-    <w:pPr>
-      <w:numPr>
-        <w:numId w:val="5"/>
-      </w:numPr>
-    </w:pPr>
-  </w:style>
-  <w:style w:type="paragraph" w:styleId="ListContinue">
-    <w:name w:val="List Continue"/>
-    <w:basedOn w:val="Normal"/>
-    <w:rsid w:val="009E0EF1"/>
-    <w:pPr>
-      <w:spacing w:after="120"/>
-      <w:ind w:left="360"/>
-    </w:pPr>
-  </w:style>
-  <w:style w:type="paragraph" w:styleId="ListContinue2">
-    <w:name w:val="List Continue 2"/>
-    <w:basedOn w:val="Normal"/>
-    <w:rsid w:val="009E0EF1"/>
-    <w:pPr>
-      <w:spacing w:after="120"/>
-      <w:ind w:left="720"/>
-    </w:pPr>
-  </w:style>
-  <w:style w:type="paragraph" w:styleId="ListContinue3">
-    <w:name w:val="List Continue 3"/>
-    <w:basedOn w:val="Normal"/>
-    <w:rsid w:val="009E0EF1"/>
-    <w:pPr>
-      <w:spacing w:after="120"/>
-      <w:ind w:left="1080"/>
-    </w:pPr>
-  </w:style>
-  <w:style w:type="paragraph" w:styleId="ListContinue4">
-    <w:name w:val="List Continue 4"/>
-    <w:basedOn w:val="Normal"/>
-    <w:rsid w:val="009E0EF1"/>
-    <w:pPr>
-      <w:spacing w:after="120"/>
-      <w:ind w:left="1440"/>
-    </w:pPr>
-  </w:style>
-  <w:style w:type="paragraph" w:styleId="ListContinue5">
-    <w:name w:val="List Continue 5"/>
-    <w:basedOn w:val="Normal"/>
-    <w:rsid w:val="009E0EF1"/>
-    <w:pPr>
-      <w:spacing w:after="120"/>
-      <w:ind w:left="1800"/>
-    </w:pPr>
-  </w:style>
-  <w:style w:type="paragraph" w:styleId="ListNumber">
-    <w:name w:val="List Number"/>
-    <w:basedOn w:val="Normal"/>
-    <w:rsid w:val="00516143"/>
-    <w:pPr>
-      <w:numPr>
-        <w:numId w:val="6"/>
-      </w:numPr>
-      <w:tabs>
-        <w:tab w:val="clear" w:pos="360"/>
-      </w:tabs>
-    </w:pPr>
-  </w:style>
-  <w:style w:type="paragraph" w:styleId="ListNumber2">
-    <w:name w:val="List Number 2"/>
-    <w:basedOn w:val="Normal"/>
-    <w:rsid w:val="009E0EF1"/>
-    <w:pPr>
-      <w:numPr>
-        <w:numId w:val="7"/>
-      </w:numPr>
-    </w:pPr>
-  </w:style>
-  <w:style w:type="paragraph" w:styleId="ListNumber3">
-    <w:name w:val="List Number 3"/>
-    <w:basedOn w:val="Normal"/>
-    <w:rsid w:val="009E0EF1"/>
-    <w:pPr>
-      <w:numPr>
-        <w:numId w:val="8"/>
-      </w:numPr>
-    </w:pPr>
-  </w:style>
-  <w:style w:type="paragraph" w:styleId="ListNumber4">
-    <w:name w:val="List Number 4"/>
-    <w:basedOn w:val="Normal"/>
-    <w:rsid w:val="009E0EF1"/>
-    <w:pPr>
-      <w:numPr>
-        <w:numId w:val="9"/>
-      </w:numPr>
-    </w:pPr>
-  </w:style>
-  <w:style w:type="paragraph" w:styleId="ListNumber5">
-    <w:name w:val="List Number 5"/>
-    <w:basedOn w:val="Normal"/>
-    <w:rsid w:val="009E0EF1"/>
-    <w:pPr>
-      <w:numPr>
-        <w:numId w:val="10"/>
-      </w:numPr>
-    </w:pPr>
-  </w:style>
-  <w:style w:type="paragraph" w:styleId="MacroText">
-    <w:name w:val="macro"/>
-    <w:semiHidden/>
-    <w:rsid w:val="009E0EF1"/>
-    <w:pPr>
-      <w:keepNext/>
-      <w:tabs>
-        <w:tab w:val="left" w:pos="480"/>
-        <w:tab w:val="left" w:pos="960"/>
-        <w:tab w:val="left" w:pos="1440"/>
-        <w:tab w:val="left" w:pos="1920"/>
-        <w:tab w:val="left" w:pos="2400"/>
-        <w:tab w:val="left" w:pos="2880"/>
-        <w:tab w:val="left" w:pos="3360"/>
-        <w:tab w:val="left" w:pos="3840"/>
-        <w:tab w:val="left" w:pos="4320"/>
-      </w:tabs>
-    </w:pPr>
-    <w:rPr>
-      <w:rFonts w:ascii="Courier New" w:hAnsi="Courier New"/>
-    </w:rPr>
-  </w:style>
-  <w:style w:type="paragraph" w:styleId="MessageHeader">
-    <w:name w:val="Message Header"/>
-    <w:basedOn w:val="Normal"/>
-    <w:rsid w:val="009E0EF1"/>
-    <w:pPr>
-      <w:pBdr>
-        <w:top w:val="single" w:sz="6" w:space="1" w:color="auto"/>
-        <w:left w:val="single" w:sz="6" w:space="1" w:color="auto"/>
-        <w:bottom w:val="single" w:sz="6" w:space="1" w:color="auto"/>
-        <w:right w:val="single" w:sz="6" w:space="1" w:color="auto"/>
-      </w:pBdr>
-      <w:shd w:val="pct20" w:color="auto" w:fill="auto"/>
-      <w:ind w:left="1080" w:hanging="1080"/>
-    </w:pPr>
-  </w:style>
-  <w:style w:type="character" w:customStyle="1" w:styleId="TitleChar">
-    <w:name w:val="Title Char"/>
-    <w:link w:val="Title"/>
-    <w:rsid w:val="00415078"/>
-    <w:rPr>
-      <w:rFonts w:ascii="Arial" w:hAnsi="Arial"/>
-      <w:b/>
-      <w:bCs/>
-      <w:color w:val="000000"/>
-      <w:kern w:val="28"/>
-      <w:sz w:val="32"/>
-      <w:szCs w:val="32"/>
-    </w:rPr>
-  </w:style>
-  <w:style w:type="paragraph" w:styleId="Title">
-    <w:name w:val="Title"/>
-    <w:basedOn w:val="Normal"/>
-    <w:link w:val="TitleChar"/>
-    <w:qFormat/>
-    <w:rsid w:val="009E0EF1"/>
-    <w:pPr>
-      <w:spacing w:before="240" w:after="60"/>
-      <w:jc w:val="center"/>
-      <w:outlineLvl w:val="0"/>
-    </w:pPr>
-    <w:rPr>
-      <w:b/>
-      <w:bCs/>
-      <w:noProof w:val="0"/>
-      <w:kern w:val="28"/>
-      <w:sz w:val="32"/>
-      <w:szCs w:val="32"/>
-    </w:rPr>
-  </w:style>
-  <w:style w:type="paragraph" w:styleId="TOCHeading">
-    <w:name w:val="TOC Heading"/>
-    <w:basedOn w:val="Heading1"/>
-    <w:next w:val="Normal"/>
-    <w:uiPriority w:val="39"/>
-    <w:semiHidden/>
-    <w:unhideWhenUsed/>
-    <w:qFormat/>
-    <w:rsid w:val="00EA1A0B"/>
-    <w:pPr>
-      <w:keepLines/>
-      <w:numPr>
-        <w:numId w:val="0"/>
-      </w:numPr>
-      <w:spacing w:before="480" w:after="0" w:line="276" w:lineRule="auto"/>
-      <w:outlineLvl w:val="9"/>
-    </w:pPr>
-    <w:rPr>
-      <w:rFonts w:ascii="Cambria" w:eastAsia="MS Gothic" w:hAnsi="Cambria"/>
-      <w:bCs/>
-      <w:color w:val="365F91"/>
-      <w:kern w:val="0"/>
-      <w:sz w:val="28"/>
-      <w:szCs w:val="28"/>
-      <w:lang w:eastAsia="ja-JP"/>
-    </w:rPr>
-  </w:style>
-  <w:style w:type="paragraph" w:styleId="NoteHeading">
-    <w:name w:val="Note Heading"/>
-    <w:basedOn w:val="Normal"/>
-    <w:next w:val="Normal"/>
-    <w:rsid w:val="009E0EF1"/>
-  </w:style>
-  <w:style w:type="paragraph" w:styleId="PlainText">
-    <w:name w:val="Plain Text"/>
-    <w:basedOn w:val="Normal"/>
-    <w:rsid w:val="009E0EF1"/>
-    <w:rPr>
-      <w:rFonts w:ascii="Courier New" w:hAnsi="Courier New"/>
-      <w:sz w:val="20"/>
-    </w:rPr>
-  </w:style>
-  <w:style w:type="paragraph" w:styleId="Salutation">
-    <w:name w:val="Salutation"/>
-    <w:basedOn w:val="Normal"/>
-    <w:next w:val="Normal"/>
-    <w:rsid w:val="009E0EF1"/>
-  </w:style>
-  <w:style w:type="paragraph" w:styleId="Signature">
-    <w:name w:val="Signature"/>
-    <w:basedOn w:val="Normal"/>
-    <w:rsid w:val="009E0EF1"/>
-    <w:pPr>
-      <w:ind w:left="4320"/>
-    </w:pPr>
-  </w:style>
-  <w:style w:type="paragraph" w:styleId="TableofAuthorities">
-    <w:name w:val="table of authorities"/>
-    <w:basedOn w:val="Normal"/>
-    <w:next w:val="Normal"/>
-    <w:semiHidden/>
-    <w:rsid w:val="009E0EF1"/>
-    <w:pPr>
-      <w:ind w:left="240" w:hanging="240"/>
-    </w:pPr>
-  </w:style>
-  <w:style w:type="paragraph" w:styleId="TableofFigures">
-    <w:name w:val="table of figures"/>
-    <w:basedOn w:val="Normal"/>
-    <w:next w:val="Normal"/>
-    <w:semiHidden/>
-    <w:rsid w:val="009E0EF1"/>
-    <w:pPr>
-      <w:ind w:left="480" w:hanging="480"/>
-    </w:pPr>
-  </w:style>
-  <w:style w:type="paragraph" w:styleId="TOAHeading">
-    <w:name w:val="toa heading"/>
-    <w:basedOn w:val="Normal"/>
-    <w:next w:val="Normal"/>
-    <w:semiHidden/>
-    <w:rsid w:val="009E0EF1"/>
-    <w:rPr>
-      <w:b/>
-      <w:bCs/>
-    </w:rPr>
-  </w:style>
-  <w:style w:type="character" w:styleId="Strong">
-    <w:name w:val="Strong"/>
-    <w:rsid w:val="009E0EF1"/>
-    <w:rPr>
-      <w:b/>
-      <w:bCs/>
-    </w:rPr>
-  </w:style>
-  <w:style w:type="paragraph" w:styleId="BalloonText">
-    <w:name w:val="Balloon Text"/>
-    <w:basedOn w:val="Normal"/>
-    <w:semiHidden/>
-    <w:rsid w:val="009E0EF1"/>
-    <w:rPr>
-      <w:rFonts w:ascii="Tahoma" w:hAnsi="Tahoma" w:cs="Tahoma"/>
-      <w:sz w:val="16"/>
-      <w:szCs w:val="16"/>
-    </w:rPr>
-  </w:style>
-  <w:style w:type="character" w:styleId="FollowedHyperlink">
-    <w:name w:val="FollowedHyperlink"/>
-    <w:rsid w:val="009E0EF1"/>
-    <w:rPr>
-      <w:color w:val="606420"/>
-      <w:u w:val="single"/>
-    </w:rPr>
-  </w:style>
-  <w:style w:type="paragraph" w:customStyle="1" w:styleId="Default">
-    <w:name w:val="Default"/>
-    <w:rsid w:val="009E0EF1"/>
-    <w:pPr>
-      <w:autoSpaceDE w:val="0"/>
-      <w:autoSpaceDN w:val="0"/>
-      <w:adjustRightInd w:val="0"/>
-    </w:pPr>
-    <w:rPr>
-      <w:color w:val="000000"/>
-      <w:sz w:val="24"/>
-      <w:szCs w:val="24"/>
-    </w:rPr>
-  </w:style>
-  <w:style w:type="paragraph" w:styleId="CommentSubject">
-    <w:name w:val="annotation subject"/>
-    <w:basedOn w:val="CommentText"/>
-    <w:next w:val="CommentText"/>
-    <w:semiHidden/>
-    <w:rsid w:val="009E0EF1"/>
-    <w:rPr>
-      <w:b/>
-      <w:bCs/>
-    </w:rPr>
-  </w:style>
-  <w:style w:type="paragraph" w:customStyle="1" w:styleId="StyleTitleBlack">
-    <w:name w:val="Style Title + Black"/>
-    <w:basedOn w:val="Title"/>
-    <w:rsid w:val="009E0EF1"/>
-    <w:pPr>
-      <w:outlineLvl w:val="9"/>
-    </w:pPr>
-  </w:style>
-  <w:style w:type="character" w:styleId="SubtleEmphasis">
-    <w:name w:val="Subtle Emphasis"/>
-    <w:uiPriority w:val="19"/>
-    <w:rsid w:val="00281BB1"/>
-    <w:rPr>
-      <w:i/>
-      <w:iCs/>
-      <w:color w:val="808080"/>
-    </w:rPr>
-  </w:style>
-  <w:style w:type="character" w:styleId="EndnoteReference">
-    <w:name w:val="endnote reference"/>
-    <w:rsid w:val="006568A3"/>
-    <w:rPr>
-      <w:vertAlign w:val="superscript"/>
-    </w:rPr>
-  </w:style>
-  <w:style w:type="table" w:styleId="TableGrid">
-    <w:name w:val="Table Grid"/>
-    <w:basedOn w:val="TableNormal"/>
-    <w:rsid w:val="00C85E54"/>
-    <w:tblPr>
-      <w:tblBorders>
-        <w:top w:val="single" w:sz="4" w:space="0" w:color="000000"/>
-        <w:left w:val="single" w:sz="4" w:space="0" w:color="000000"/>
-        <w:bottom w:val="single" w:sz="4" w:space="0" w:color="000000"/>
-        <w:right w:val="single" w:sz="4" w:space="0" w:color="000000"/>
-        <w:insideH w:val="single" w:sz="4" w:space="0" w:color="000000"/>
-        <w:insideV w:val="single" w:sz="4" w:space="0" w:color="000000"/>
-      </w:tblBorders>
-    </w:tblPr>
-  </w:style>
-  <w:style w:type="paragraph" w:styleId="ListParagraph">
-    <w:name w:val="List Paragraph"/>
-    <w:basedOn w:val="Normal"/>
-    <w:uiPriority w:val="34"/>
-    <w:qFormat/>
-    <w:rsid w:val="00CA06C0"/>
-    <w:pPr>
-      <w:ind w:left="720"/>
-    </w:pPr>
-  </w:style>
-  <w:style w:type="paragraph" w:customStyle="1" w:styleId="notes">
-    <w:name w:val="notes"/>
-    <w:basedOn w:val="Normal"/>
-    <w:qFormat/>
-    <w:rsid w:val="008325D6"/>
-    <w:pPr>
-      <w:ind w:left="720" w:right="720"/>
-    </w:pPr>
-  </w:style>
-  <w:style w:type="character" w:styleId="CommentReference">
-    <w:name w:val="annotation reference"/>
-    <w:rsid w:val="00863260"/>
-    <w:rPr>
-      <w:sz w:val="16"/>
-      <w:szCs w:val="16"/>
-    </w:rPr>
-  </w:style>
-  <w:style w:type="paragraph" w:styleId="Revision">
-    <w:name w:val="Revision"/>
-    <w:hidden/>
-    <w:uiPriority w:val="99"/>
-    <w:semiHidden/>
-    <w:rsid w:val="007D586C"/>
-    <w:rPr>
-      <w:rFonts w:ascii="Arial" w:hAnsi="Arial"/>
-      <w:noProof/>
-      <w:color w:val="000000"/>
-      <w:sz w:val="24"/>
-      <w:szCs w:val="24"/>
-    </w:rPr>
-  </w:style>
-  <w:style w:type="paragraph" w:customStyle="1" w:styleId="TableHeading">
-    <w:name w:val="Table Heading"/>
-    <w:basedOn w:val="Normal"/>
-    <w:qFormat/>
-    <w:rsid w:val="006943F3"/>
-    <w:rPr>
-      <w:b/>
-      <w:sz w:val="22"/>
-    </w:rPr>
-  </w:style>
-  <w:style w:type="paragraph" w:customStyle="1" w:styleId="TableText">
-    <w:name w:val="Table Text"/>
-    <w:basedOn w:val="Normal"/>
-    <w:qFormat/>
-    <w:rsid w:val="006943F3"/>
-    <w:rPr>
-      <w:sz w:val="22"/>
-    </w:rPr>
-  </w:style>
-</w:styles>
-</file>
-
-<file path=word/stylesWithEffects.xml><?xml version="1.0" encoding="utf-8"?>
-<w:styles xmlns:wpc="http://schemas.microsoft.com/office/word/2010/wordprocessingCanvas" xmlns:mc="http://schemas.openxmlformats.org/markup-compatibility/2006" xmlns:o="urn:schemas-microsoft-com:office:office" xmlns:r="http://schemas.openxmlformats.org/officeDocument/2006/relationships" xmlns:m="http://schemas.openxmlformats.org/officeDocument/2006/math" xmlns:v="urn:schemas-microsoft-com:vml" xmlns:wp14="http://schemas.microsoft.com/office/word/2010/wordprocessingDrawing" xmlns:wp="http://schemas.openxmlformats.org/drawingml/2006/wordprocessingDrawing" xmlns:w10="urn:schemas-microsoft-com:office:word" xmlns:w="http://schemas.openxmlformats.org/wordprocessingml/2006/main" xmlns:w14="http://schemas.microsoft.com/office/word/2010/wordml" xmlns:wpg="http://schemas.microsoft.com/office/word/2010/wordprocessingGroup" xmlns:wpi="http://schemas.microsoft.com/office/word/2010/wordprocessingInk" xmlns:wne="http://schemas.microsoft.com/office/word/2006/wordml" xmlns:wps="http://schemas.microsoft.com/office/word/2010/wordprocessingShape" mc:Ignorable="w14 wp14">
-  <w:docDefaults>
-    <w:rPrDefault>
-      <w:rPr>
-        <w:rFonts w:ascii="Times New Roman" w:eastAsia="Times New Roman" w:hAnsi="Times New Roman" w:cs="Times New Roman"/>
-        <w:lang w:val="en-US" w:eastAsia="en-US" w:bidi="ar-SA"/>
-      </w:rPr>
-    </w:rPrDefault>
-    <w:pPrDefault/>
-  </w:docDefaults>
-  <w:latentStyles w:defLockedState="0" w:defUIPriority="0" w:defSemiHidden="1" w:defUnhideWhenUsed="1" w:defQFormat="0" w:count="267">
-    <w:lsdException w:name="Normal" w:semiHidden="0" w:unhideWhenUsed="0" w:qFormat="1"/>
-    <w:lsdException w:name="heading 1" w:semiHidden="0" w:unhideWhenUsed="0" w:qFormat="1"/>
-    <w:lsdException w:name="heading 2" w:semiHidden="0" w:unhideWhenUsed="0" w:qFormat="1"/>
-    <w:lsdException w:name="heading 3" w:semiHidden="0" w:unhideWhenUsed="0" w:qFormat="1"/>
-    <w:lsdException w:name="heading 4" w:semiHidden="0" w:unhideWhenUsed="0"/>
-    <w:lsdException w:name="heading 5" w:semiHidden="0" w:unhideWhenUsed="0"/>
-    <w:lsdException w:name="heading 6" w:semiHidden="0" w:unhideWhenUsed="0"/>
-    <w:lsdException w:name="toc 1" w:uiPriority="39"/>
-    <w:lsdException w:name="toc 2" w:uiPriority="39"/>
-    <w:lsdException w:name="toc 3" w:uiPriority="39"/>
-    <w:lsdException w:name="toc 4" w:uiPriority="39"/>
-    <w:lsdException w:name="footer" w:uiPriority="99"/>
-    <w:lsdException w:name="caption" w:qFormat="1"/>
-    <w:lsdException w:name="List Number" w:semiHidden="0" w:unhideWhenUsed="0"/>
-    <w:lsdException w:name="List 4" w:semiHidden="0" w:unhideWhenUsed="0"/>
-    <w:lsdException w:name="List 5" w:semiHidden="0" w:unhideWhenUsed="0"/>
-    <w:lsdException w:name="Title" w:semiHidden="0" w:unhideWhenUsed="0" w:qFormat="1"/>
-    <w:lsdException w:name="Subtitle" w:semiHidden="0" w:unhideWhenUsed="0"/>
-    <w:lsdException w:name="Salutation" w:semiHidden="0" w:unhideWhenUsed="0"/>
-    <w:lsdException w:name="Date" w:semiHidden="0" w:unhideWhenUsed="0"/>
-    <w:lsdException w:name="Body Text First Indent" w:semiHidden="0" w:unhideWhenUsed="0"/>
-    <w:lsdException w:name="Hyperlink" w:uiPriority="99"/>
-    <w:lsdException w:name="Strong" w:semiHidden="0" w:unhideWhenUsed="0"/>
-    <w:lsdException w:name="Emphasis" w:semiHidden="0" w:unhideWhenUsed="0"/>
-    <w:lsdException w:name="No List" w:uiPriority="99"/>
-    <w:lsdException w:name="Table Grid" w:semiHidden="0" w:unhideWhenUsed="0"/>
-    <w:lsdException w:name="Placeholder Text" w:uiPriority="99" w:unhideWhenUsed="0"/>
-    <w:lsdException w:name="No Spacing" w:semiHidden="0" w:uiPriority="1" w:unhideWhenUsed="0"/>
-    <w:lsdException w:name="Light Shading" w:semiHidden="0" w:uiPriority="60" w:unhideWhenUsed="0"/>
-    <w:lsdException w:name="Light List" w:semiHidden="0" w:uiPriority="61" w:unhideWhenUsed="0"/>
-    <w:lsdException w:name="Light Grid" w:semiHidden="0" w:uiPriority="62" w:unhideWhenUsed="0"/>
-    <w:lsdException w:name="Medium Shading 1" w:semiHidden="0" w:uiPriority="63" w:unhideWhenUsed="0"/>
-    <w:lsdException w:name="Medium Shading 2" w:semiHidden="0" w:uiPriority="64" w:unhideWhenUsed="0"/>
-    <w:lsdException w:name="Medium List 1" w:semiHidden="0" w:uiPriority="65" w:unhideWhenUsed="0"/>
-    <w:lsdException w:name="Medium List 2" w:semiHidden="0" w:uiPriority="66" w:unhideWhenUsed="0"/>
-    <w:lsdException w:name="Medium Grid 1" w:semiHidden="0" w:uiPriority="67" w:unhideWhenUsed="0"/>
-    <w:lsdException w:name="Medium Grid 2" w:semiHidden="0" w:uiPriority="68" w:unhideWhenUsed="0"/>
-    <w:lsdException w:name="Medium Grid 3" w:semiHidden="0" w:uiPriority="69" w:unhideWhenUsed="0"/>
-    <w:lsdException w:name="Dark List" w:semiHidden="0" w:uiPriority="70" w:unhideWhenUsed="0"/>
-    <w:lsdException w:name="Colorful Shading" w:semiHidden="0" w:uiPriority="71" w:unhideWhenUsed="0"/>
-    <w:lsdException w:name="Colorful List" w:semiHidden="0" w:uiPriority="72" w:unhideWhenUsed="0"/>
-    <w:lsdException w:name="Colorful Grid" w:semiHidden="0" w:uiPriority="73" w:unhideWhenUsed="0"/>
-    <w:lsdException w:name="Light Shading Accent 1" w:semiHidden="0" w:uiPriority="60" w:unhideWhenUsed="0"/>
-    <w:lsdException w:name="Light List Accent 1" w:semiHidden="0" w:uiPriority="61" w:unhideWhenUsed="0"/>
-    <w:lsdException w:name="Light Grid Accent 1" w:semiHidden="0" w:uiPriority="62" w:unhideWhenUsed="0"/>
-    <w:lsdException w:name="Medium Shading 1 Accent 1" w:semiHidden="0" w:uiPriority="63" w:unhideWhenUsed="0"/>
-    <w:lsdException w:name="Medium Shading 2 Accent 1" w:semiHidden="0" w:uiPriority="64" w:unhideWhenUsed="0"/>
-    <w:lsdException w:name="Medium List 1 Accent 1" w:semiHidden="0" w:uiPriority="65" w:unhideWhenUsed="0"/>
-    <w:lsdException w:name="Revision" w:uiPriority="99" w:unhideWhenUsed="0"/>
-    <w:lsdException w:name="List Paragraph" w:semiHidden="0" w:uiPriority="34" w:unhideWhenUsed="0" w:qFormat="1"/>
-    <w:lsdException w:name="Quote" w:semiHidden="0" w:uiPriority="29" w:unhideWhenUsed="0" w:qFormat="1"/>
-    <w:lsdException w:name="Intense Quote" w:semiHidden="0" w:uiPriority="30" w:unhideWhenUsed="0" w:qFormat="1"/>
-    <w:lsdException w:name="Medium List 2 Accent 1" w:semiHidden="0" w:uiPriority="66" w:unhideWhenUsed="0"/>
-    <w:lsdException w:name="Medium Grid 1 Accent 1" w:semiHidden="0" w:uiPriority="67" w:unhideWhenUsed="0"/>
-    <w:lsdException w:name="Medium Grid 2 Accent 1" w:semiHidden="0" w:uiPriority="68" w:unhideWhenUsed="0"/>
-    <w:lsdException w:name="Medium Grid 3 Accent 1" w:semiHidden="0" w:uiPriority="69" w:unhideWhenUsed="0"/>
-    <w:lsdException w:name="Dark List Accent 1" w:semiHidden="0" w:uiPriority="70" w:unhideWhenUsed="0"/>
-    <w:lsdException w:name="Colorful Shading Accent 1" w:semiHidden="0" w:uiPriority="71" w:unhideWhenUsed="0"/>
-    <w:lsdException w:name="Colorful List Accent 1" w:semiHidden="0" w:uiPriority="72" w:unhideWhenUsed="0"/>
-    <w:lsdException w:name="Colorful Grid Accent 1" w:semiHidden="0" w:uiPriority="73" w:unhideWhenUsed="0"/>
-    <w:lsdException w:name="Light Shading Accent 2" w:semiHidden="0" w:uiPriority="60" w:unhideWhenUsed="0"/>
-    <w:lsdException w:name="Light List Accent 2" w:semiHidden="0" w:uiPriority="61" w:unhideWhenUsed="0"/>
-    <w:lsdException w:name="Light Grid Accent 2" w:semiHidden="0" w:uiPriority="62" w:unhideWhenUsed="0"/>
-    <w:lsdException w:name="Medium Shading 1 Accent 2" w:semiHidden="0" w:uiPriority="63" w:unhideWhenUsed="0"/>
-    <w:lsdException w:name="Medium Shading 2 Accent 2" w:semiHidden="0" w:uiPriority="64" w:unhideWhenUsed="0"/>
-    <w:lsdException w:name="Medium List 1 Accent 2" w:semiHidden="0" w:uiPriority="65" w:unhideWhenUsed="0"/>
-    <w:lsdException w:name="Medium List 2 Accent 2" w:semiHidden="0" w:uiPriority="66" w:unhideWhenUsed="0"/>
-    <w:lsdException w:name="Medium Grid 1 Accent 2" w:semiHidden="0" w:uiPriority="67" w:unhideWhenUsed="0"/>
-    <w:lsdException w:name="Medium Grid 2 Accent 2" w:semiHidden="0" w:uiPriority="68" w:unhideWhenUsed="0"/>
-    <w:lsdException w:name="Medium Grid 3 Accent 2" w:semiHidden="0" w:uiPriority="69" w:unhideWhenUsed="0"/>
-    <w:lsdException w:name="Dark List Accent 2" w:semiHidden="0" w:uiPriority="70" w:unhideWhenUsed="0"/>
-    <w:lsdException w:name="Colorful Shading Accent 2" w:semiHidden="0" w:uiPriority="71" w:unhideWhenUsed="0"/>
-    <w:lsdException w:name="Colorful List Accent 2" w:semiHidden="0" w:uiPriority="72" w:unhideWhenUsed="0"/>
-    <w:lsdException w:name="Colorful Grid Accent 2" w:semiHidden="0" w:uiPriority="73" w:unhideWhenUsed="0"/>
-    <w:lsdException w:name="Light Shading Accent 3" w:semiHidden="0" w:uiPriority="60" w:unhideWhenUsed="0"/>
-    <w:lsdException w:name="Light List Accent 3" w:semiHidden="0" w:uiPriority="61" w:unhideWhenUsed="0"/>
-    <w:lsdException w:name="Light Grid Accent 3" w:semiHidden="0" w:uiPriority="62" w:unhideWhenUsed="0"/>
-    <w:lsdException w:name="Medium Shading 1 Accent 3" w:semiHidden="0" w:uiPriority="63" w:unhideWhenUsed="0"/>
-    <w:lsdException w:name="Medium Shading 2 Accent 3" w:semiHidden="0" w:uiPriority="64" w:unhideWhenUsed="0"/>
-    <w:lsdException w:name="Medium List 1 Accent 3" w:semiHidden="0" w:uiPriority="65" w:unhideWhenUsed="0"/>
-    <w:lsdException w:name="Medium List 2 Accent 3" w:semiHidden="0" w:uiPriority="66" w:unhideWhenUsed="0"/>
-    <w:lsdException w:name="Medium Grid 1 Accent 3" w:semiHidden="0" w:uiPriority="67" w:unhideWhenUsed="0"/>
-    <w:lsdException w:name="Medium Grid 2 Accent 3" w:semiHidden="0" w:uiPriority="68" w:unhideWhenUsed="0"/>
-    <w:lsdException w:name="Medium Grid 3 Accent 3" w:semiHidden="0" w:uiPriority="69" w:unhideWhenUsed="0"/>
-    <w:lsdException w:name="Dark List Accent 3" w:semiHidden="0" w:uiPriority="70" w:unhideWhenUsed="0"/>
-    <w:lsdException w:name="Colorful Shading Accent 3" w:semiHidden="0" w:uiPriority="71" w:unhideWhenUsed="0"/>
-    <w:lsdException w:name="Colorful List Accent 3" w:semiHidden="0" w:uiPriority="72" w:unhideWhenUsed="0"/>
-    <w:lsdException w:name="Colorful Grid Accent 3" w:semiHidden="0" w:uiPriority="73" w:unhideWhenUsed="0"/>
-    <w:lsdException w:name="Light Shading Accent 4" w:semiHidden="0" w:uiPriority="60" w:unhideWhenUsed="0"/>
-    <w:lsdException w:name="Light List Accent 4" w:semiHidden="0" w:uiPriority="61" w:unhideWhenUsed="0"/>
-    <w:lsdException w:name="Light Grid Accent 4" w:semiHidden="0" w:uiPriority="62" w:unhideWhenUsed="0"/>
-    <w:lsdException w:name="Medium Shading 1 Accent 4" w:semiHidden="0" w:uiPriority="63" w:unhideWhenUsed="0"/>
-    <w:lsdException w:name="Medium Shading 2 Accent 4" w:semiHidden="0" w:uiPriority="64" w:unhideWhenUsed="0"/>
-    <w:lsdException w:name="Medium List 1 Accent 4" w:semiHidden="0" w:uiPriority="65" w:unhideWhenUsed="0"/>
-    <w:lsdException w:name="Medium List 2 Accent 4" w:semiHidden="0" w:uiPriority="66" w:unhideWhenUsed="0"/>
-    <w:lsdException w:name="Medium Grid 1 Accent 4" w:semiHidden="0" w:uiPriority="67" w:unhideWhenUsed="0"/>
-    <w:lsdException w:name="Medium Grid 2 Accent 4" w:semiHidden="0" w:uiPriority="68" w:unhideWhenUsed="0"/>
-    <w:lsdException w:name="Medium Grid 3 Accent 4" w:semiHidden="0" w:uiPriority="69" w:unhideWhenUsed="0"/>
-    <w:lsdException w:name="Dark List Accent 4" w:semiHidden="0" w:uiPriority="70" w:unhideWhenUsed="0"/>
-    <w:lsdException w:name="Colorful Shading Accent 4" w:semiHidden="0" w:uiPriority="71" w:unhideWhenUsed="0"/>
-    <w:lsdException w:name="Colorful List Accent 4" w:semiHidden="0" w:uiPriority="72" w:unhideWhenUsed="0"/>
-    <w:lsdException w:name="Colorful Grid Accent 4" w:semiHidden="0" w:uiPriority="73" w:unhideWhenUsed="0"/>
-    <w:lsdException w:name="Light Shading Accent 5" w:semiHidden="0" w:uiPriority="60" w:unhideWhenUsed="0"/>
-    <w:lsdException w:name="Light List Accent 5" w:semiHidden="0" w:uiPriority="61" w:unhideWhenUsed="0"/>
-    <w:lsdException w:name="Light Grid Accent 5" w:semiHidden="0" w:uiPriority="62" w:unhideWhenUsed="0"/>
-    <w:lsdException w:name="Medium Shading 1 Accent 5" w:semiHidden="0" w:uiPriority="63" w:unhideWhenUsed="0"/>
-    <w:lsdException w:name="Medium Shading 2 Accent 5" w:semiHidden="0" w:uiPriority="64" w:unhideWhenUsed="0"/>
-    <w:lsdException w:name="Medium List 1 Accent 5" w:semiHidden="0" w:uiPriority="65" w:unhideWhenUsed="0"/>
-    <w:lsdException w:name="Medium List 2 Accent 5" w:semiHidden="0" w:uiPriority="66" w:unhideWhenUsed="0"/>
-    <w:lsdException w:name="Medium Grid 1 Accent 5" w:semiHidden="0" w:uiPriority="67" w:unhideWhenUsed="0"/>
-    <w:lsdException w:name="Medium Grid 2 Accent 5" w:semiHidden="0" w:uiPriority="68" w:unhideWhenUsed="0"/>
-    <w:lsdException w:name="Medium Grid 3 Accent 5" w:semiHidden="0" w:uiPriority="69" w:unhideWhenUsed="0"/>
-    <w:lsdException w:name="Dark List Accent 5" w:semiHidden="0" w:uiPriority="70" w:unhideWhenUsed="0"/>
-    <w:lsdException w:name="Colorful Shading Accent 5" w:semiHidden="0" w:uiPriority="71" w:unhideWhenUsed="0"/>
-    <w:lsdException w:name="Colorful List Accent 5" w:semiHidden="0" w:uiPriority="72" w:unhideWhenUsed="0"/>
-    <w:lsdException w:name="Colorful Grid Accent 5" w:semiHidden="0" w:uiPriority="73" w:unhideWhenUsed="0"/>
-    <w:lsdException w:name="Light Shading Accent 6" w:semiHidden="0" w:uiPriority="60" w:unhideWhenUsed="0"/>
-    <w:lsdException w:name="Light List Accent 6" w:semiHidden="0" w:uiPriority="61" w:unhideWhenUsed="0"/>
-    <w:lsdException w:name="Light Grid Accent 6" w:semiHidden="0" w:uiPriority="62" w:unhideWhenUsed="0"/>
-    <w:lsdException w:name="Medium Shading 1 Accent 6" w:semiHidden="0" w:uiPriority="63" w:unhideWhenUsed="0"/>
-    <w:lsdException w:name="Medium Shading 2 Accent 6" w:semiHidden="0" w:uiPriority="64" w:unhideWhenUsed="0"/>
-    <w:lsdException w:name="Medium List 1 Accent 6" w:semiHidden="0" w:uiPriority="65" w:unhideWhenUsed="0"/>
-    <w:lsdException w:name="Medium List 2 Accent 6" w:semiHidden="0" w:uiPriority="66" w:unhideWhenUsed="0"/>
-    <w:lsdException w:name="Medium Grid 1 Accent 6" w:semiHidden="0" w:uiPriority="67" w:unhideWhenUsed="0"/>
-    <w:lsdException w:name="Medium Grid 2 Accent 6" w:semiHidden="0" w:uiPriority="68" w:unhideWhenUsed="0"/>
-    <w:lsdException w:name="Medium Grid 3 Accent 6" w:semiHidden="0" w:uiPriority="69" w:unhideWhenUsed="0"/>
-    <w:lsdException w:name="Dark List Accent 6" w:semiHidden="0" w:uiPriority="70" w:unhideWhenUsed="0"/>
-    <w:lsdException w:name="Colorful Shading Accent 6" w:semiHidden="0" w:uiPriority="71" w:unhideWhenUsed="0"/>
-    <w:lsdException w:name="Colorful List Accent 6" w:semiHidden="0" w:uiPriority="72" w:unhideWhenUsed="0"/>
-    <w:lsdException w:name="Colorful Grid Accent 6" w:semiHidden="0" w:uiPriority="73" w:unhideWhenUsed="0"/>
-    <w:lsdException w:name="Subtle Emphasis" w:semiHidden="0" w:uiPriority="19" w:unhideWhenUsed="0"/>
-    <w:lsdException w:name="Intense Emphasis" w:semiHidden="0" w:uiPriority="21" w:unhideWhenUsed="0"/>
-    <w:lsdException w:name="Subtle Reference" w:semiHidden="0" w:uiPriority="31" w:unhideWhenUsed="0"/>
-    <w:lsdException w:name="Intense Reference" w:semiHidden="0" w:uiPriority="32" w:unhideWhenUsed="0" w:qFormat="1"/>
-    <w:lsdException w:name="Book Title" w:semiHidden="0" w:uiPriority="33" w:unhideWhenUsed="0" w:qFormat="1"/>
-    <w:lsdException w:name="Bibliography" w:uiPriority="37"/>
-    <w:lsdException w:name="TOC Heading" w:uiPriority="39" w:qFormat="1"/>
+  <w:latentStyles w:defLockedState="0" w:defUIPriority="0" w:defSemiHidden="0" w:defUnhideWhenUsed="0" w:defQFormat="0" w:count="375">
+    <w:lsdException w:name="Normal" w:qFormat="1"/>
+    <w:lsdException w:name="heading 1" w:qFormat="1"/>
+    <w:lsdException w:name="heading 2" w:qFormat="1"/>
+    <w:lsdException w:name="heading 3" w:qFormat="1"/>
+    <w:lsdException w:name="heading 7" w:semiHidden="1" w:unhideWhenUsed="1"/>
+    <w:lsdException w:name="heading 8" w:semiHidden="1" w:unhideWhenUsed="1"/>
+    <w:lsdException w:name="heading 9" w:semiHidden="1" w:unhideWhenUsed="1"/>
+    <w:lsdException w:name="index 1" w:semiHidden="1" w:unhideWhenUsed="1"/>
+    <w:lsdException w:name="index 2" w:semiHidden="1" w:unhideWhenUsed="1"/>
+    <w:lsdException w:name="index 3" w:semiHidden="1" w:unhideWhenUsed="1"/>
+    <w:lsdException w:name="index 4" w:semiHidden="1" w:unhideWhenUsed="1"/>
+    <w:lsdException w:name="index 5" w:semiHidden="1" w:unhideWhenUsed="1"/>
+    <w:lsdException w:name="index 6" w:semiHidden="1" w:unhideWhenUsed="1"/>
+    <w:lsdException w:name="index 7" w:semiHidden="1" w:unhideWhenUsed="1"/>
+    <w:lsdException w:name="index 8" w:semiHidden="1" w:unhideWhenUsed="1"/>
+    <w:lsdException w:name="index 9" w:semiHidden="1" w:unhideWhenUsed="1"/>
+    <w:lsdException w:name="toc 1" w:semiHidden="1" w:uiPriority="39" w:unhideWhenUsed="1"/>
+    <w:lsdException w:name="toc 2" w:semiHidden="1" w:uiPriority="39" w:unhideWhenUsed="1"/>
+    <w:lsdException w:name="toc 3" w:semiHidden="1" w:uiPriority="39" w:unhideWhenUsed="1"/>
+    <w:lsdException w:name="toc 4" w:semiHidden="1" w:uiPriority="39" w:unhideWhenUsed="1"/>
+    <w:lsdException w:name="toc 5" w:semiHidden="1" w:unhideWhenUsed="1"/>
+    <w:lsdException w:name="toc 6" w:semiHidden="1" w:unhideWhenUsed="1"/>
+    <w:lsdException w:name="toc 7" w:semiHidden="1" w:unhideWhenUsed="1"/>
+    <w:lsdException w:name="toc 8" w:semiHidden="1" w:unhideWhenUsed="1"/>
+    <w:lsdException w:name="toc 9" w:semiHidden="1" w:unhideWhenUsed="1"/>
+    <w:lsdException w:name="Normal Indent" w:semiHidden="1" w:unhideWhenUsed="1"/>
+    <w:lsdException w:name="footnote text" w:semiHidden="1" w:unhideWhenUsed="1"/>
+    <w:lsdException w:name="annotation text" w:semiHidden="1" w:unhideWhenUsed="1"/>
+    <w:lsdException w:name="header" w:semiHidden="1" w:unhideWhenUsed="1"/>
+    <w:lsdException w:name="footer" w:semiHidden="1" w:uiPriority="99" w:unhideWhenUsed="1"/>
+    <w:lsdException w:name="index heading" w:semiHidden="1" w:unhideWhenUsed="1"/>
+    <w:lsdException w:name="caption" w:semiHidden="1" w:unhideWhenUsed="1" w:qFormat="1"/>
+    <w:lsdException w:name="table of figures" w:semiHidden="1" w:unhideWhenUsed="1"/>
+    <w:lsdException w:name="envelope address" w:semiHidden="1" w:unhideWhenUsed="1"/>
+    <w:lsdException w:name="envelope return" w:semiHidden="1" w:unhideWhenUsed="1"/>
+    <w:lsdException w:name="footnote reference" w:semiHidden="1" w:unhideWhenUsed="1"/>
+    <w:lsdException w:name="annotation reference" w:semiHidden="1" w:unhideWhenUsed="1"/>
+    <w:lsdException w:name="line number" w:semiHidden="1" w:unhideWhenUsed="1"/>
+    <w:lsdException w:name="page number" w:semiHidden="1" w:unhideWhenUsed="1"/>
+    <w:lsdException w:name="endnote reference" w:semiHidden="1" w:unhideWhenUsed="1"/>
+    <w:lsdException w:name="endnote text" w:semiHidden="1" w:unhideWhenUsed="1"/>
+    <w:lsdException w:name="table of authorities" w:semiHidden="1" w:unhideWhenUsed="1"/>
+    <w:lsdException w:name="macro" w:semiHidden="1" w:unhideWhenUsed="1"/>
+    <w:lsdException w:name="toa heading" w:semiHidden="1" w:unhideWhenUsed="1"/>
+    <w:lsdException w:name="List" w:semiHidden="1" w:unhideWhenUsed="1"/>
+    <w:lsdException w:name="List Bullet" w:semiHidden="1" w:unhideWhenUsed="1"/>
+    <w:lsdException w:name="List 2" w:semiHidden="1" w:unhideWhenUsed="1"/>
+    <w:lsdException w:name="List 3" w:semiHidden="1" w:unhideWhenUsed="1"/>
+    <w:lsdException w:name="List Bullet 2" w:semiHidden="1" w:unhideWhenUsed="1"/>
+    <w:lsdException w:name="List Bullet 3" w:semiHidden="1" w:unhideWhenUsed="1"/>
+    <w:lsdException w:name="List Bullet 4" w:semiHidden="1" w:unhideWhenUsed="1"/>
+    <w:lsdException w:name="List Bullet 5" w:semiHidden="1" w:unhideWhenUsed="1"/>
+    <w:lsdException w:name="List Number 2" w:semiHidden="1" w:unhideWhenUsed="1"/>
+    <w:lsdException w:name="List Number 3" w:semiHidden="1" w:unhideWhenUsed="1"/>
+    <w:lsdException w:name="List Number 4" w:semiHidden="1" w:unhideWhenUsed="1"/>
+    <w:lsdException w:name="List Number 5" w:semiHidden="1" w:unhideWhenUsed="1"/>
+    <w:lsdException w:name="Title" w:qFormat="1"/>
+    <w:lsdException w:name="Closing" w:semiHidden="1" w:unhideWhenUsed="1"/>
+    <w:lsdException w:name="Signature" w:semiHidden="1" w:unhideWhenUsed="1"/>
+    <w:lsdException w:name="Default Paragraph Font" w:semiHidden="1" w:unhideWhenUsed="1"/>
+    <w:lsdException w:name="Body Text" w:semiHidden="1" w:unhideWhenUsed="1"/>
+    <w:lsdException w:name="Body Text Indent" w:semiHidden="1" w:unhideWhenUsed="1"/>
+    <w:lsdException w:name="List Continue" w:semiHidden="1" w:unhideWhenUsed="1"/>
+    <w:lsdException w:name="List Continue 2" w:semiHidden="1" w:unhideWhenUsed="1"/>
+    <w:lsdException w:name="List Continue 3" w:semiHidden="1" w:unhideWhenUsed="1"/>
+    <w:lsdException w:name="List Continue 4" w:semiHidden="1" w:unhideWhenUsed="1"/>
+    <w:lsdException w:name="List Continue 5" w:semiHidden="1" w:unhideWhenUsed="1"/>
+    <w:lsdException w:name="Message Header" w:semiHidden="1" w:unhideWhenUsed="1"/>
+    <w:lsdException w:name="Body Text First Indent 2" w:semiHidden="1" w:unhideWhenUsed="1"/>
+    <w:lsdException w:name="Note Heading" w:semiHidden="1" w:unhideWhenUsed="1"/>
+    <w:lsdException w:name="Body Text 2" w:semiHidden="1" w:unhideWhenUsed="1"/>
+    <w:lsdException w:name="Body Text 3" w:semiHidden="1" w:unhideWhenUsed="1"/>
+    <w:lsdException w:name="Body Text Indent 2" w:semiHidden="1" w:unhideWhenUsed="1"/>
+    <w:lsdException w:name="Body Text Indent 3" w:semiHidden="1" w:unhideWhenUsed="1"/>
+    <w:lsdException w:name="Block Text" w:semiHidden="1" w:unhideWhenUsed="1"/>
+    <w:lsdException w:name="Hyperlink" w:semiHidden="1" w:uiPriority="99" w:unhideWhenUsed="1"/>
+    <w:lsdException w:name="FollowedHyperlink" w:semiHidden="1" w:unhideWhenUsed="1"/>
+    <w:lsdException w:name="Document Map" w:semiHidden="1" w:unhideWhenUsed="1"/>
+    <w:lsdException w:name="Plain Text" w:semiHidden="1" w:unhideWhenUsed="1"/>
+    <w:lsdException w:name="E-mail Signature" w:semiHidden="1" w:unhideWhenUsed="1"/>
+    <w:lsdException w:name="HTML Top of Form" w:semiHidden="1" w:unhideWhenUsed="1"/>
+    <w:lsdException w:name="HTML Bottom of Form" w:semiHidden="1" w:unhideWhenUsed="1"/>
+    <w:lsdException w:name="Normal (Web)" w:semiHidden="1" w:unhideWhenUsed="1"/>
+    <w:lsdException w:name="HTML Acronym" w:semiHidden="1" w:unhideWhenUsed="1"/>
+    <w:lsdException w:name="HTML Address" w:semiHidden="1" w:unhideWhenUsed="1"/>
+    <w:lsdException w:name="HTML Cite" w:semiHidden="1" w:unhideWhenUsed="1"/>
+    <w:lsdException w:name="HTML Code" w:semiHidden="1" w:unhideWhenUsed="1"/>
+    <w:lsdException w:name="HTML Definition" w:semiHidden="1" w:unhideWhenUsed="1"/>
+    <w:lsdException w:name="HTML Keyboard" w:semiHidden="1" w:unhideWhenUsed="1"/>
+    <w:lsdException w:name="HTML Preformatted" w:semiHidden="1" w:unhideWhenUsed="1"/>
+    <w:lsdException w:name="HTML Sample" w:semiHidden="1" w:unhideWhenUsed="1"/>
+    <w:lsdException w:name="HTML Typewriter" w:semiHidden="1" w:unhideWhenUsed="1"/>
+    <w:lsdException w:name="HTML Variable" w:semiHidden="1" w:unhideWhenUsed="1"/>
+    <w:lsdException w:name="Normal Table" w:semiHidden="1" w:unhideWhenUsed="1"/>
+    <w:lsdException w:name="annotation subject" w:semiHidden="1" w:unhideWhenUsed="1"/>
+    <w:lsdException w:name="No List" w:semiHidden="1" w:uiPriority="99" w:unhideWhenUsed="1"/>
+    <w:lsdException w:name="Outline List 1" w:semiHidden="1" w:unhideWhenUsed="1"/>
+    <w:lsdException w:name="Outline List 2" w:semiHidden="1" w:unhideWhenUsed="1"/>
+    <w:lsdException w:name="Outline List 3" w:semiHidden="1" w:unhideWhenUsed="1"/>
+    <w:lsdException w:name="Table Simple 1" w:semiHidden="1" w:unhideWhenUsed="1"/>
+    <w:lsdException w:name="Table Simple 2" w:semiHidden="1" w:unhideWhenUsed="1"/>
+    <w:lsdException w:name="Table Simple 3" w:semiHidden="1" w:unhideWhenUsed="1"/>
+    <w:lsdException w:name="Table Classic 1" w:semiHidden="1" w:unhideWhenUsed="1"/>
+    <w:lsdException w:name="Table Classic 2" w:semiHidden="1" w:unhideWhenUsed="1"/>
+    <w:lsdException w:name="Table Classic 3" w:semiHidden="1" w:unhideWhenUsed="1"/>
+    <w:lsdException w:name="Table Classic 4" w:semiHidden="1" w:unhideWhenUsed="1"/>
+    <w:lsdException w:name="Table Colorful 1" w:semiHidden="1" w:unhideWhenUsed="1"/>
+    <w:lsdException w:name="Table Colorful 2" w:semiHidden="1" w:unhideWhenUsed="1"/>
+    <w:lsdException w:name="Table Colorful 3" w:semiHidden="1" w:unhideWhenUsed="1"/>
+    <w:lsdException w:name="Table Columns 1" w:semiHidden="1" w:unhideWhenUsed="1"/>
+    <w:lsdException w:name="Table Columns 2" w:semiHidden="1" w:unhideWhenUsed="1"/>
+    <w:lsdException w:name="Table Columns 3" w:semiHidden="1" w:unhideWhenUsed="1"/>
+    <w:lsdException w:name="Table Columns 4" w:semiHidden="1" w:unhideWhenUsed="1"/>
+    <w:lsdException w:name="Table Columns 5" w:semiHidden="1" w:unhideWhenUsed="1"/>
+    <w:lsdException w:name="Table Grid 1" w:semiHidden="1" w:unhideWhenUsed="1"/>
+    <w:lsdException w:name="Table Grid 2" w:semiHidden="1" w:unhideWhenUsed="1"/>
+    <w:lsdException w:name="Table Grid 3" w:semiHidden="1" w:unhideWhenUsed="1"/>
+    <w:lsdException w:name="Table Grid 4" w:semiHidden="1" w:unhideWhenUsed="1"/>
+    <w:lsdException w:name="Table Grid 5" w:semiHidden="1" w:unhideWhenUsed="1"/>
+    <w:lsdException w:name="Table Grid 6" w:semiHidden="1" w:unhideWhenUsed="1"/>
+    <w:lsdException w:name="Table Grid 7" w:semiHidden="1" w:unhideWhenUsed="1"/>
+    <w:lsdException w:name="Table Grid 8" w:semiHidden="1" w:unhideWhenUsed="1"/>
+    <w:lsdException w:name="Table List 1" w:semiHidden="1" w:unhideWhenUsed="1"/>
+    <w:lsdException w:name="Table List 2" w:semiHidden="1" w:unhideWhenUsed="1"/>
+    <w:lsdException w:name="Table List 3" w:semiHidden="1" w:unhideWhenUsed="1"/>
+    <w:lsdException w:name="Table List 4" w:semiHidden="1" w:unhideWhenUsed="1"/>
+    <w:lsdException w:name="Table List 5" w:semiHidden="1" w:unhideWhenUsed="1"/>
+    <w:lsdException w:name="Table List 6" w:semiHidden="1" w:unhideWhenUsed="1"/>
+    <w:lsdException w:name="Table List 7" w:semiHidden="1" w:unhideWhenUsed="1"/>
+    <w:lsdException w:name="Table List 8" w:semiHidden="1" w:unhideWhenUsed="1"/>
+    <w:lsdException w:name="Table 3D effects 1" w:semiHidden="1" w:unhideWhenUsed="1"/>
+    <w:lsdException w:name="Table 3D effects 2" w:semiHidden="1" w:unhideWhenUsed="1"/>
+    <w:lsdException w:name="Table 3D effects 3" w:semiHidden="1" w:unhideWhenUsed="1"/>
+    <w:lsdException w:name="Table Contemporary" w:semiHidden="1" w:unhideWhenUsed="1"/>
+    <w:lsdException w:name="Table Elegant" w:semiHidden="1" w:unhideWhenUsed="1"/>
+    <w:lsdException w:name="Table Professional" w:semiHidden="1" w:unhideWhenUsed="1"/>
+    <w:lsdException w:name="Table Subtle 1" w:semiHidden="1" w:unhideWhenUsed="1"/>
+    <w:lsdException w:name="Table Subtle 2" w:semiHidden="1" w:unhideWhenUsed="1"/>
+    <w:lsdException w:name="Table Web 1" w:semiHidden="1" w:unhideWhenUsed="1"/>
+    <w:lsdException w:name="Table Web 2" w:semiHidden="1" w:unhideWhenUsed="1"/>
+    <w:lsdException w:name="Table Web 3" w:semiHidden="1" w:unhideWhenUsed="1"/>
+    <w:lsdException w:name="Balloon Text" w:semiHidden="1" w:unhideWhenUsed="1"/>
+    <w:lsdException w:name="Table Theme" w:semiHidden="1" w:unhideWhenUsed="1"/>
+    <w:lsdException w:name="Placeholder Text" w:semiHidden="1" w:uiPriority="99"/>
+    <w:lsdException w:name="No Spacing" w:uiPriority="1"/>
+    <w:lsdException w:name="Light Shading" w:uiPriority="60"/>
+    <w:lsdException w:name="Light List" w:uiPriority="61"/>
+    <w:lsdException w:name="Light Grid" w:uiPriority="62"/>
+    <w:lsdException w:name="Medium Shading 1" w:uiPriority="63"/>
+    <w:lsdException w:name="Medium Shading 2" w:uiPriority="64"/>
+    <w:lsdException w:name="Medium List 1" w:uiPriority="65"/>
+    <w:lsdException w:name="Medium List 2" w:uiPriority="66"/>
+    <w:lsdException w:name="Medium Grid 1" w:uiPriority="67"/>
+    <w:lsdException w:name="Medium Grid 2" w:uiPriority="68"/>
+    <w:lsdException w:name="Medium Grid 3" w:uiPriority="69"/>
+    <w:lsdException w:name="Dark List" w:uiPriority="70"/>
+    <w:lsdException w:name="Colorful Shading" w:uiPriority="71"/>
+    <w:lsdException w:name="Colorful List" w:uiPriority="72"/>
+    <w:lsdException w:name="Colorful Grid" w:uiPriority="73"/>
+    <w:lsdException w:name="Light Shading Accent 1" w:uiPriority="60"/>
+    <w:lsdException w:name="Light List Accent 1" w:uiPriority="61"/>
+    <w:lsdException w:name="Light Grid Accent 1" w:uiPriority="62"/>
+    <w:lsdException w:name="Medium Shading 1 Accent 1" w:uiPriority="63"/>
+    <w:lsdException w:name="Medium Shading 2 Accent 1" w:uiPriority="64"/>
+    <w:lsdException w:name="Medium List 1 Accent 1" w:uiPriority="65"/>
+    <w:lsdException w:name="Revision" w:semiHidden="1" w:uiPriority="99"/>
+    <w:lsdException w:name="List Paragraph" w:uiPriority="34" w:qFormat="1"/>
+    <w:lsdException w:name="Quote" w:uiPriority="29" w:qFormat="1"/>
+    <w:lsdException w:name="Intense Quote" w:uiPriority="30" w:qFormat="1"/>
+    <w:lsdException w:name="Medium List 2 Accent 1" w:uiPriority="66"/>
+    <w:lsdException w:name="Medium Grid 1 Accent 1" w:uiPriority="67"/>
+    <w:lsdException w:name="Medium Grid 2 Accent 1" w:uiPriority="68"/>
+    <w:lsdException w:name="Medium Grid 3 Accent 1" w:uiPriority="69"/>
+    <w:lsdException w:name="Dark List Accent 1" w:uiPriority="70"/>
+    <w:lsdException w:name="Colorful Shading Accent 1" w:uiPriority="71"/>
+    <w:lsdException w:name="Colorful List Accent 1" w:uiPriority="72"/>
+    <w:lsdException w:name="Colorful Grid Accent 1" w:uiPriority="73"/>
+    <w:lsdException w:name="Light Shading Accent 2" w:uiPriority="60"/>
+    <w:lsdException w:name="Light List Accent 2" w:uiPriority="61"/>
+    <w:lsdException w:name="Light Grid Accent 2" w:uiPriority="62"/>
+    <w:lsdException w:name="Medium Shading 1 Accent 2" w:uiPriority="63"/>
+    <w:lsdException w:name="Medium Shading 2 Accent 2" w:uiPriority="64"/>
+    <w:lsdException w:name="Medium List 1 Accent 2" w:uiPriority="65"/>
+    <w:lsdException w:name="Medium List 2 Accent 2" w:uiPriority="66"/>
+    <w:lsdException w:name="Medium Grid 1 Accent 2" w:uiPriority="67"/>
+    <w:lsdException w:name="Medium Grid 2 Accent 2" w:uiPriority="68"/>
+    <w:lsdException w:name="Medium Grid 3 Accent 2" w:uiPriority="69"/>
+    <w:lsdException w:name="Dark List Accent 2" w:uiPriority="70"/>
+    <w:lsdException w:name="Colorful Shading Accent 2" w:uiPriority="71"/>
+    <w:lsdException w:name="Colorful List Accent 2" w:uiPriority="72"/>
+    <w:lsdException w:name="Colorful Grid Accent 2" w:uiPriority="73"/>
+    <w:lsdException w:name="Light Shading Accent 3" w:uiPriority="60"/>
+    <w:lsdException w:name="Light List Accent 3" w:uiPriority="61"/>
+    <w:lsdException w:name="Light Grid Accent 3" w:uiPriority="62"/>
+    <w:lsdException w:name="Medium Shading 1 Accent 3" w:uiPriority="63"/>
+    <w:lsdException w:name="Medium Shading 2 Accent 3" w:uiPriority="64"/>
+    <w:lsdException w:name="Medium List 1 Accent 3" w:uiPriority="65"/>
+    <w:lsdException w:name="Medium List 2 Accent 3" w:uiPriority="66"/>
+    <w:lsdException w:name="Medium Grid 1 Accent 3" w:uiPriority="67"/>
+    <w:lsdException w:name="Medium Grid 2 Accent 3" w:uiPriority="68"/>
+    <w:lsdException w:name="Medium Grid 3 Accent 3" w:uiPriority="69"/>
+    <w:lsdException w:name="Dark List Accent 3" w:uiPriority="70"/>
+    <w:lsdException w:name="Colorful Shading Accent 3" w:uiPriority="71"/>
+    <w:lsdException w:name="Colorful List Accent 3" w:uiPriority="72"/>
+    <w:lsdException w:name="Colorful Grid Accent 3" w:uiPriority="73"/>
+    <w:lsdException w:name="Light Shading Accent 4" w:uiPriority="60"/>
+    <w:lsdException w:name="Light List Accent 4" w:uiPriority="61"/>
+    <w:lsdException w:name="Light Grid Accent 4" w:uiPriority="62"/>
+    <w:lsdException w:name="Medium Shading 1 Accent 4" w:uiPriority="63"/>
+    <w:lsdException w:name="Medium Shading 2 Accent 4" w:uiPriority="64"/>
+    <w:lsdException w:name="Medium List 1 Accent 4" w:uiPriority="65"/>
+    <w:lsdException w:name="Medium List 2 Accent 4" w:uiPriority="66"/>
+    <w:lsdException w:name="Medium Grid 1 Accent 4" w:uiPriority="67"/>
+    <w:lsdException w:name="Medium Grid 2 Accent 4" w:uiPriority="68"/>
+    <w:lsdException w:name="Medium Grid 3 Accent 4" w:uiPriority="69"/>
+    <w:lsdException w:name="Dark List Accent 4" w:uiPriority="70"/>
+    <w:lsdException w:name="Colorful Shading Accent 4" w:uiPriority="71"/>
+    <w:lsdException w:name="Colorful List Accent 4" w:uiPriority="72"/>
+    <w:lsdException w:name="Colorful Grid Accent 4" w:uiPriority="73"/>
+    <w:lsdException w:name="Light Shading Accent 5" w:uiPriority="60"/>
+    <w:lsdException w:name="Light List Accent 5" w:uiPriority="61"/>
+    <w:lsdException w:name="Light Grid Accent 5" w:uiPriority="62"/>
+    <w:lsdException w:name="Medium Shading 1 Accent 5" w:uiPriority="63"/>
+    <w:lsdException w:name="Medium Shading 2 Accent 5" w:uiPriority="64"/>
+    <w:lsdException w:name="Medium List 1 Accent 5" w:uiPriority="65"/>
+    <w:lsdException w:name="Medium List 2 Accent 5" w:uiPriority="66"/>
+    <w:lsdException w:name="Medium Grid 1 Accent 5" w:uiPriority="67"/>
+    <w:lsdException w:name="Medium Grid 2 Accent 5" w:uiPriority="68"/>
+    <w:lsdException w:name="Medium Grid 3 Accent 5" w:uiPriority="69"/>
+    <w:lsdException w:name="Dark List Accent 5" w:uiPriority="70"/>
+    <w:lsdException w:name="Colorful Shading Accent 5" w:uiPriority="71"/>
+    <w:lsdException w:name="Colorful List Accent 5" w:uiPriority="72"/>
+    <w:lsdException w:name="Colorful Grid Accent 5" w:uiPriority="73"/>
+    <w:lsdException w:name="Light Shading Accent 6" w:uiPriority="60"/>
+    <w:lsdException w:name="Light List Accent 6" w:uiPriority="61"/>
+    <w:lsdException w:name="Light Grid Accent 6" w:uiPriority="62"/>
+    <w:lsdException w:name="Medium Shading 1 Accent 6" w:uiPriority="63"/>
+    <w:lsdException w:name="Medium Shading 2 Accent 6" w:uiPriority="64"/>
+    <w:lsdException w:name="Medium List 1 Accent 6" w:uiPriority="65"/>
+    <w:lsdException w:name="Medium List 2 Accent 6" w:uiPriority="66"/>
+    <w:lsdException w:name="Medium Grid 1 Accent 6" w:uiPriority="67"/>
+    <w:lsdException w:name="Medium Grid 2 Accent 6" w:uiPriority="68"/>
+    <w:lsdException w:name="Medium Grid 3 Accent 6" w:uiPriority="69"/>
+    <w:lsdException w:name="Dark List Accent 6" w:uiPriority="70"/>
+    <w:lsdException w:name="Colorful Shading Accent 6" w:uiPriority="71"/>
+    <w:lsdException w:name="Colorful List Accent 6" w:uiPriority="72"/>
+    <w:lsdException w:name="Colorful Grid Accent 6" w:uiPriority="73"/>
+    <w:lsdException w:name="Subtle Emphasis" w:uiPriority="19"/>
+    <w:lsdException w:name="Intense Emphasis" w:uiPriority="21"/>
+    <w:lsdException w:name="Subtle Reference" w:uiPriority="31"/>
+    <w:lsdException w:name="Intense Reference" w:uiPriority="32" w:qFormat="1"/>
+    <w:lsdException w:name="Book Title" w:uiPriority="33" w:qFormat="1"/>
+    <w:lsdException w:name="Bibliography" w:semiHidden="1" w:uiPriority="37" w:unhideWhenUsed="1"/>
+    <w:lsdException w:name="TOC Heading" w:semiHidden="1" w:uiPriority="39" w:unhideWhenUsed="1" w:qFormat="1"/>
+    <w:lsdException w:name="Plain Table 1" w:uiPriority="41"/>
+    <w:lsdException w:name="Plain Table 2" w:uiPriority="42"/>
+    <w:lsdException w:name="Plain Table 3" w:uiPriority="43"/>
+    <w:lsdException w:name="Plain Table 4" w:uiPriority="44"/>
+    <w:lsdException w:name="Plain Table 5" w:uiPriority="45"/>
+    <w:lsdException w:name="Grid Table Light" w:uiPriority="40"/>
+    <w:lsdException w:name="Grid Table 1 Light" w:uiPriority="46"/>
+    <w:lsdException w:name="Grid Table 2" w:uiPriority="47"/>
+    <w:lsdException w:name="Grid Table 3" w:uiPriority="48"/>
+    <w:lsdException w:name="Grid Table 4" w:uiPriority="49"/>
+    <w:lsdException w:name="Grid Table 5 Dark" w:uiPriority="50"/>
+    <w:lsdException w:name="Grid Table 6 Colorful" w:uiPriority="51"/>
+    <w:lsdException w:name="Grid Table 7 Colorful" w:uiPriority="52"/>
+    <w:lsdException w:name="Grid Table 1 Light Accent 1" w:uiPriority="46"/>
+    <w:lsdException w:name="Grid Table 2 Accent 1" w:uiPriority="47"/>
+    <w:lsdException w:name="Grid Table 3 Accent 1" w:uiPriority="48"/>
+    <w:lsdException w:name="Grid Table 4 Accent 1" w:uiPriority="49"/>
+    <w:lsdException w:name="Grid Table 5 Dark Accent 1" w:uiPriority="50"/>
+    <w:lsdException w:name="Grid Table 6 Colorful Accent 1" w:uiPriority="51"/>
+    <w:lsdException w:name="Grid Table 7 Colorful Accent 1" w:uiPriority="52"/>
+    <w:lsdException w:name="Grid Table 1 Light Accent 2" w:uiPriority="46"/>
+    <w:lsdException w:name="Grid Table 2 Accent 2" w:uiPriority="47"/>
+    <w:lsdException w:name="Grid Table 3 Accent 2" w:uiPriority="48"/>
+    <w:lsdException w:name="Grid Table 4 Accent 2" w:uiPriority="49"/>
+    <w:lsdException w:name="Grid Table 5 Dark Accent 2" w:uiPriority="50"/>
+    <w:lsdException w:name="Grid Table 6 Colorful Accent 2" w:uiPriority="51"/>
+    <w:lsdException w:name="Grid Table 7 Colorful Accent 2" w:uiPriority="52"/>
+    <w:lsdException w:name="Grid Table 1 Light Accent 3" w:uiPriority="46"/>
+    <w:lsdException w:name="Grid Table 2 Accent 3" w:uiPriority="47"/>
+    <w:lsdException w:name="Grid Table 3 Accent 3" w:uiPriority="48"/>
+    <w:lsdException w:name="Grid Table 4 Accent 3" w:uiPriority="49"/>
+    <w:lsdException w:name="Grid Table 5 Dark Accent 3" w:uiPriority="50"/>
+    <w:lsdException w:name="Grid Table 6 Colorful Accent 3" w:uiPriority="51"/>
+    <w:lsdException w:name="Grid Table 7 Colorful Accent 3" w:uiPriority="52"/>
+    <w:lsdException w:name="Grid Table 1 Light Accent 4" w:uiPriority="46"/>
+    <w:lsdException w:name="Grid Table 2 Accent 4" w:uiPriority="47"/>
+    <w:lsdException w:name="Grid Table 3 Accent 4" w:uiPriority="48"/>
+    <w:lsdException w:name="Grid Table 4 Accent 4" w:uiPriority="49"/>
+    <w:lsdException w:name="Grid Table 5 Dark Accent 4" w:uiPriority="50"/>
+    <w:lsdException w:name="Grid Table 6 Colorful Accent 4" w:uiPriority="51"/>
+    <w:lsdException w:name="Grid Table 7 Colorful Accent 4" w:uiPriority="52"/>
+    <w:lsdException w:name="Grid Table 1 Light Accent 5" w:uiPriority="46"/>
+    <w:lsdException w:name="Grid Table 2 Accent 5" w:uiPriority="47"/>
+    <w:lsdException w:name="Grid Table 3 Accent 5" w:uiPriority="48"/>
+    <w:lsdException w:name="Grid Table 4 Accent 5" w:uiPriority="49"/>
+    <w:lsdException w:name="Grid Table 5 Dark Accent 5" w:uiPriority="50"/>
+    <w:lsdException w:name="Grid Table 6 Colorful Accent 5" w:uiPriority="51"/>
+    <w:lsdException w:name="Grid Table 7 Colorful Accent 5" w:uiPriority="52"/>
+    <w:lsdException w:name="Grid Table 1 Light Accent 6" w:uiPriority="46"/>
+    <w:lsdException w:name="Grid Table 2 Accent 6" w:uiPriority="47"/>
+    <w:lsdException w:name="Grid Table 3 Accent 6" w:uiPriority="48"/>
+    <w:lsdException w:name="Grid Table 4 Accent 6" w:uiPriority="49"/>
+    <w:lsdException w:name="Grid Table 5 Dark Accent 6" w:uiPriority="50"/>
+    <w:lsdException w:name="Grid Table 6 Colorful Accent 6" w:uiPriority="51"/>
+    <w:lsdException w:name="Grid Table 7 Colorful Accent 6" w:uiPriority="52"/>
+    <w:lsdException w:name="List Table 1 Light" w:uiPriority="46"/>
+    <w:lsdException w:name="List Table 2" w:uiPriority="47"/>
+    <w:lsdException w:name="List Table 3" w:uiPriority="48"/>
+    <w:lsdException w:name="List Table 4" w:uiPriority="49"/>
+    <w:lsdException w:name="List Table 5 Dark" w:uiPriority="50"/>
+    <w:lsdException w:name="List Table 6 Colorful" w:uiPriority="51"/>
+    <w:lsdException w:name="List Table 7 Colorful" w:uiPriority="52"/>
+    <w:lsdException w:name="List Table 1 Light Accent 1" w:uiPriority="46"/>
+    <w:lsdException w:name="List Table 2 Accent 1" w:uiPriority="47"/>
+    <w:lsdException w:name="List Table 3 Accent 1" w:uiPriority="48"/>
+    <w:lsdException w:name="List Table 4 Accent 1" w:uiPriority="49"/>
+    <w:lsdException w:name="List Table 5 Dark Accent 1" w:uiPriority="50"/>
+    <w:lsdException w:name="List Table 6 Colorful Accent 1" w:uiPriority="51"/>
+    <w:lsdException w:name="List Table 7 Colorful Accent 1" w:uiPriority="52"/>
+    <w:lsdException w:name="List Table 1 Light Accent 2" w:uiPriority="46"/>
+    <w:lsdException w:name="List Table 2 Accent 2" w:uiPriority="47"/>
+    <w:lsdException w:name="List Table 3 Accent 2" w:uiPriority="48"/>
+    <w:lsdException w:name="List Table 4 Accent 2" w:uiPriority="49"/>
+    <w:lsdException w:name="List Table 5 Dark Accent 2" w:uiPriority="50"/>
+    <w:lsdException w:name="List Table 6 Colorful Accent 2" w:uiPriority="51"/>
+    <w:lsdException w:name="List Table 7 Colorful Accent 2" w:uiPriority="52"/>
+    <w:lsdException w:name="List Table 1 Light Accent 3" w:uiPriority="46"/>
+    <w:lsdException w:name="List Table 2 Accent 3" w:uiPriority="47"/>
+    <w:lsdException w:name="List Table 3 Accent 3" w:uiPriority="48"/>
+    <w:lsdException w:name="List Table 4 Accent 3" w:uiPriority="49"/>
+    <w:lsdException w:name="List Table 5 Dark Accent 3" w:uiPriority="50"/>
+    <w:lsdException w:name="List Table 6 Colorful Accent 3" w:uiPriority="51"/>
+    <w:lsdException w:name="List Table 7 Colorful Accent 3" w:uiPriority="52"/>
+    <w:lsdException w:name="List Table 1 Light Accent 4" w:uiPriority="46"/>
+    <w:lsdException w:name="List Table 2 Accent 4" w:uiPriority="47"/>
+    <w:lsdException w:name="List Table 3 Accent 4" w:uiPriority="48"/>
+    <w:lsdException w:name="List Table 4 Accent 4" w:uiPriority="49"/>
+    <w:lsdException w:name="List Table 5 Dark Accent 4" w:uiPriority="50"/>
+    <w:lsdException w:name="List Table 6 Colorful Accent 4" w:uiPriority="51"/>
+    <w:lsdException w:name="List Table 7 Colorful Accent 4" w:uiPriority="52"/>
+    <w:lsdException w:name="List Table 1 Light Accent 5" w:uiPriority="46"/>
+    <w:lsdException w:name="List Table 2 Accent 5" w:uiPriority="47"/>
+    <w:lsdException w:name="List Table 3 Accent 5" w:uiPriority="48"/>
+    <w:lsdException w:name="List Table 4 Accent 5" w:uiPriority="49"/>
+    <w:lsdException w:name="List Table 5 Dark Accent 5" w:uiPriority="50"/>
+    <w:lsdException w:name="List Table 6 Colorful Accent 5" w:uiPriority="51"/>
+    <w:lsdException w:name="List Table 7 Colorful Accent 5" w:uiPriority="52"/>
+    <w:lsdException w:name="List Table 1 Light Accent 6" w:uiPriority="46"/>
+    <w:lsdException w:name="List Table 2 Accent 6" w:uiPriority="47"/>
+    <w:lsdException w:name="List Table 3 Accent 6" w:uiPriority="48"/>
+    <w:lsdException w:name="List Table 4 Accent 6" w:uiPriority="49"/>
+    <w:lsdException w:name="List Table 5 Dark Accent 6" w:uiPriority="50"/>
+    <w:lsdException w:name="List Table 6 Colorful Accent 6" w:uiPriority="51"/>
+    <w:lsdException w:name="List Table 7 Colorful Accent 6" w:uiPriority="52"/>
+    <w:lsdException w:name="Mention" w:semiHidden="1" w:uiPriority="99" w:unhideWhenUsed="1"/>
+    <w:lsdException w:name="Smart Hyperlink" w:semiHidden="1" w:uiPriority="99" w:unhideWhenUsed="1"/>
+    <w:lsdException w:name="Hashtag" w:semiHidden="1" w:uiPriority="99" w:unhideWhenUsed="1"/>
+    <w:lsdException w:name="Unresolved Mention" w:semiHidden="1" w:uiPriority="99" w:unhideWhenUsed="1"/>
   </w:latentStyles>
   <w:style w:type="paragraph" w:default="1" w:styleId="Normal">
     <w:name w:val="Normal"/>
@@ -48428,7 +47294,7 @@
 </file>
 
 <file path=customXml/itemProps6.xml><?xml version="1.0" encoding="utf-8"?>
-<ds:datastoreItem xmlns:ds="http://schemas.openxmlformats.org/officeDocument/2006/customXml" ds:itemID="{C532E8C7-FC28-4B64-98C5-43E5A47CF9BB}">
+<ds:datastoreItem xmlns:ds="http://schemas.openxmlformats.org/officeDocument/2006/customXml" ds:itemID="{7103690C-69F2-4D08-B16F-284E0EF108A6}">
   <ds:schemaRefs>
     <ds:schemaRef ds:uri="http://schemas.openxmlformats.org/officeDocument/2006/bibliography"/>
   </ds:schemaRefs>

</xml_diff>